<commit_message>
e63_course: added files for week-10
</commit_message>
<xml_diff>
--- a/week-10-apr-8-2016/assignment/e63_Assign10_Neo4j.docx
+++ b/week-10-apr-8-2016/assignment/e63_Assign10_Neo4j.docx
@@ -1,6 +1,6 @@
 
 <file path=word/document.xml><?xml version="1.0" encoding="utf-8"?>
-<w:document xmlns:wpc="http://schemas.microsoft.com/office/word/2010/wordprocessingCanvas" xmlns:mc="http://schemas.openxmlformats.org/markup-compatibility/2006" xmlns:o="urn:schemas-microsoft-com:office:office" xmlns:r="http://schemas.openxmlformats.org/officeDocument/2006/relationships" xmlns:m="http://schemas.openxmlformats.org/officeDocument/2006/math" xmlns:v="urn:schemas-microsoft-com:vml" xmlns:wp14="http://schemas.microsoft.com/office/word/2010/wordprocessingDrawing" xmlns:wp="http://schemas.openxmlformats.org/drawingml/2006/wordprocessingDrawing" xmlns:w10="urn:schemas-microsoft-com:office:word" xmlns:w="http://schemas.openxmlformats.org/wordprocessingml/2006/main" xmlns:w14="http://schemas.microsoft.com/office/word/2010/wordml" xmlns:w15="http://schemas.microsoft.com/office/word/2012/wordml" xmlns:wpg="http://schemas.microsoft.com/office/word/2010/wordprocessingGroup" xmlns:wpi="http://schemas.microsoft.com/office/word/2010/wordprocessingInk" xmlns:wne="http://schemas.microsoft.com/office/word/2006/wordml" xmlns:wps="http://schemas.microsoft.com/office/word/2010/wordprocessingShape" mc:Ignorable="w14 w15 wp14">
+<w:document xmlns:wpc="http://schemas.microsoft.com/office/word/2010/wordprocessingCanvas" xmlns:mo="http://schemas.microsoft.com/office/mac/office/2008/main" xmlns:mc="http://schemas.openxmlformats.org/markup-compatibility/2006" xmlns:mv="urn:schemas-microsoft-com:mac:vml" xmlns:o="urn:schemas-microsoft-com:office:office" xmlns:r="http://schemas.openxmlformats.org/officeDocument/2006/relationships" xmlns:m="http://schemas.openxmlformats.org/officeDocument/2006/math" xmlns:v="urn:schemas-microsoft-com:vml" xmlns:wp14="http://schemas.microsoft.com/office/word/2010/wordprocessingDrawing" xmlns:wp="http://schemas.openxmlformats.org/drawingml/2006/wordprocessingDrawing" xmlns:w10="urn:schemas-microsoft-com:office:word" xmlns:w="http://schemas.openxmlformats.org/wordprocessingml/2006/main" xmlns:w14="http://schemas.microsoft.com/office/word/2010/wordml" xmlns:wpg="http://schemas.microsoft.com/office/word/2010/wordprocessingGroup" xmlns:wpi="http://schemas.microsoft.com/office/word/2010/wordprocessingInk" xmlns:wne="http://schemas.microsoft.com/office/word/2006/wordml" xmlns:wps="http://schemas.microsoft.com/office/word/2010/wordprocessingShape" mc:Ignorable="w14 wp14">
   <w:body>
     <w:p>
       <w:pPr>
@@ -872,7 +872,7 @@
           <w:sz w:val="22"/>
           <w:szCs w:val="22"/>
         </w:rPr>
-        <w:t xml:space="preserve">)-[:ACTS_IN </w:t>
+        <w:t>)-[</w:t>
       </w:r>
       <w:proofErr w:type="gramStart"/>
       <w:r>
@@ -882,7 +882,7 @@
           <w:sz w:val="22"/>
           <w:szCs w:val="22"/>
         </w:rPr>
-        <w:t>{ role</w:t>
+        <w:t>:ACTS</w:t>
       </w:r>
       <w:proofErr w:type="gramEnd"/>
       <w:r>
@@ -892,7 +892,7 @@
           <w:sz w:val="22"/>
           <w:szCs w:val="22"/>
         </w:rPr>
-        <w:t xml:space="preserve"> : 'Neo' }]-&gt;(matrix1)</w:t>
+        <w:t>_IN { role : 'Neo' }]-&gt;(matrix1)</w:t>
       </w:r>
     </w:p>
     <w:p>
@@ -957,7 +957,7 @@
           <w:sz w:val="22"/>
           <w:szCs w:val="22"/>
         </w:rPr>
-        <w:t xml:space="preserve">)-[:ACTS_IN </w:t>
+        <w:t>)-[</w:t>
       </w:r>
       <w:proofErr w:type="gramStart"/>
       <w:r>
@@ -967,7 +967,7 @@
           <w:sz w:val="22"/>
           <w:szCs w:val="22"/>
         </w:rPr>
-        <w:t>{ role</w:t>
+        <w:t>:ACTS</w:t>
       </w:r>
       <w:proofErr w:type="gramEnd"/>
       <w:r>
@@ -977,7 +977,7 @@
           <w:sz w:val="22"/>
           <w:szCs w:val="22"/>
         </w:rPr>
-        <w:t xml:space="preserve"> : 'Neo' }]-&gt;(matrix2)</w:t>
+        <w:t>_IN { role : 'Neo' }]-&gt;(matrix2)</w:t>
       </w:r>
     </w:p>
     <w:p>
@@ -1042,7 +1042,7 @@
           <w:sz w:val="22"/>
           <w:szCs w:val="22"/>
         </w:rPr>
-        <w:t xml:space="preserve">)-[:ACTS_IN </w:t>
+        <w:t>)-[</w:t>
       </w:r>
       <w:proofErr w:type="gramStart"/>
       <w:r>
@@ -1052,7 +1052,7 @@
           <w:sz w:val="22"/>
           <w:szCs w:val="22"/>
         </w:rPr>
-        <w:t>{ role</w:t>
+        <w:t>:ACTS</w:t>
       </w:r>
       <w:proofErr w:type="gramEnd"/>
       <w:r>
@@ -1062,7 +1062,7 @@
           <w:sz w:val="22"/>
           <w:szCs w:val="22"/>
         </w:rPr>
-        <w:t xml:space="preserve"> : 'Neo' }]-&gt;(matrix3)</w:t>
+        <w:t>_IN { role : 'Neo' }]-&gt;(matrix3)</w:t>
       </w:r>
     </w:p>
     <w:p>
@@ -1127,7 +1127,7 @@
           <w:sz w:val="22"/>
           <w:szCs w:val="22"/>
         </w:rPr>
-        <w:t xml:space="preserve">)-[:ACTS_IN </w:t>
+        <w:t>)-[</w:t>
       </w:r>
       <w:proofErr w:type="gramStart"/>
       <w:r>
@@ -1137,7 +1137,7 @@
           <w:sz w:val="22"/>
           <w:szCs w:val="22"/>
         </w:rPr>
-        <w:t>{ role</w:t>
+        <w:t>:ACTS</w:t>
       </w:r>
       <w:proofErr w:type="gramEnd"/>
       <w:r>
@@ -1147,7 +1147,7 @@
           <w:sz w:val="22"/>
           <w:szCs w:val="22"/>
         </w:rPr>
-        <w:t xml:space="preserve"> : 'Morpheus' }]-&gt;(matrix1)</w:t>
+        <w:t>_IN { role : 'Morpheus' }]-&gt;(matrix1)</w:t>
       </w:r>
     </w:p>
     <w:p>
@@ -1212,7 +1212,7 @@
           <w:sz w:val="22"/>
           <w:szCs w:val="22"/>
         </w:rPr>
-        <w:t xml:space="preserve">)-[:ACTS_IN </w:t>
+        <w:t>)-[</w:t>
       </w:r>
       <w:proofErr w:type="gramStart"/>
       <w:r>
@@ -1222,7 +1222,7 @@
           <w:sz w:val="22"/>
           <w:szCs w:val="22"/>
         </w:rPr>
-        <w:t>{ role</w:t>
+        <w:t>:ACTS</w:t>
       </w:r>
       <w:proofErr w:type="gramEnd"/>
       <w:r>
@@ -1232,7 +1232,7 @@
           <w:sz w:val="22"/>
           <w:szCs w:val="22"/>
         </w:rPr>
-        <w:t xml:space="preserve"> : 'Morpheus' }]-&gt;(matrix2)</w:t>
+        <w:t>_IN { role : 'Morpheus' }]-&gt;(matrix2)</w:t>
       </w:r>
     </w:p>
     <w:p>
@@ -1297,7 +1297,7 @@
           <w:sz w:val="22"/>
           <w:szCs w:val="22"/>
         </w:rPr>
-        <w:t xml:space="preserve">)-[:ACTS_IN </w:t>
+        <w:t>)-[</w:t>
       </w:r>
       <w:proofErr w:type="gramStart"/>
       <w:r>
@@ -1307,7 +1307,7 @@
           <w:sz w:val="22"/>
           <w:szCs w:val="22"/>
         </w:rPr>
-        <w:t>{ role</w:t>
+        <w:t>:ACTS</w:t>
       </w:r>
       <w:proofErr w:type="gramEnd"/>
       <w:r>
@@ -1317,7 +1317,7 @@
           <w:sz w:val="22"/>
           <w:szCs w:val="22"/>
         </w:rPr>
-        <w:t xml:space="preserve"> : 'Morpheus' }]-&gt;(matrix3)</w:t>
+        <w:t>_IN { role : 'Morpheus' }]-&gt;(matrix3)</w:t>
       </w:r>
     </w:p>
     <w:p>
@@ -1382,7 +1382,7 @@
           <w:sz w:val="22"/>
           <w:szCs w:val="22"/>
         </w:rPr>
-        <w:t xml:space="preserve">)-[:ACTS_IN </w:t>
+        <w:t>)-[</w:t>
       </w:r>
       <w:proofErr w:type="gramStart"/>
       <w:r>
@@ -1392,7 +1392,7 @@
           <w:sz w:val="22"/>
           <w:szCs w:val="22"/>
         </w:rPr>
-        <w:t>{ role</w:t>
+        <w:t>:ACTS</w:t>
       </w:r>
       <w:proofErr w:type="gramEnd"/>
       <w:r>
@@ -1402,7 +1402,7 @@
           <w:sz w:val="22"/>
           <w:szCs w:val="22"/>
         </w:rPr>
-        <w:t xml:space="preserve"> : 'Trinity' }]-&gt;(matrix1)</w:t>
+        <w:t>_IN { role : 'Trinity' }]-&gt;(matrix1)</w:t>
       </w:r>
     </w:p>
     <w:p>
@@ -1467,7 +1467,7 @@
           <w:sz w:val="22"/>
           <w:szCs w:val="22"/>
         </w:rPr>
-        <w:t xml:space="preserve">)-[:ACTS_IN </w:t>
+        <w:t>)-[</w:t>
       </w:r>
       <w:proofErr w:type="gramStart"/>
       <w:r>
@@ -1477,7 +1477,7 @@
           <w:sz w:val="22"/>
           <w:szCs w:val="22"/>
         </w:rPr>
-        <w:t>{ role</w:t>
+        <w:t>:ACTS</w:t>
       </w:r>
       <w:proofErr w:type="gramEnd"/>
       <w:r>
@@ -1487,7 +1487,7 @@
           <w:sz w:val="22"/>
           <w:szCs w:val="22"/>
         </w:rPr>
-        <w:t xml:space="preserve"> : 'Trinity' }]-&gt;(matrix2)</w:t>
+        <w:t>_IN { role : 'Trinity' }]-&gt;(matrix2)</w:t>
       </w:r>
     </w:p>
     <w:p>
@@ -1522,7 +1522,7 @@
           <w:sz w:val="22"/>
           <w:szCs w:val="22"/>
         </w:rPr>
-        <w:t xml:space="preserve">)-[:ACTS_IN </w:t>
+        <w:t>)-[</w:t>
       </w:r>
       <w:proofErr w:type="gramStart"/>
       <w:r>
@@ -1531,7 +1531,7 @@
           <w:sz w:val="22"/>
           <w:szCs w:val="22"/>
         </w:rPr>
-        <w:t>{ role</w:t>
+        <w:t>:ACTS</w:t>
       </w:r>
       <w:proofErr w:type="gramEnd"/>
       <w:r>
@@ -1540,7 +1540,7 @@
           <w:sz w:val="22"/>
           <w:szCs w:val="22"/>
         </w:rPr>
-        <w:t xml:space="preserve"> : 'Trinity' }]-&gt;(matrix3)</w:t>
+        <w:t>_IN { role : 'Trinity' }]-&gt;(matrix3)</w:t>
       </w:r>
     </w:p>
     <w:p>
@@ -1609,6 +1609,502 @@
       </w:pPr>
       <w:r>
         <w:rPr>
+          <w:sz w:val="24"/>
+          <w:szCs w:val="24"/>
+        </w:rPr>
+        <w:t>To get details of John Wick movie:</w:t>
+      </w:r>
+    </w:p>
+    <w:p>
+      <w:pPr>
+        <w:rPr>
+          <w:sz w:val="24"/>
+          <w:szCs w:val="24"/>
+        </w:rPr>
+      </w:pPr>
+      <w:r>
+        <w:rPr>
+          <w:sz w:val="24"/>
+          <w:szCs w:val="24"/>
+        </w:rPr>
+        <w:t>MATCH (</w:t>
+      </w:r>
+      <w:proofErr w:type="spellStart"/>
+      <w:r>
+        <w:rPr>
+          <w:sz w:val="24"/>
+          <w:szCs w:val="24"/>
+        </w:rPr>
+        <w:t>actor</w:t>
+      </w:r>
+      <w:proofErr w:type="gramStart"/>
+      <w:r>
+        <w:rPr>
+          <w:sz w:val="24"/>
+          <w:szCs w:val="24"/>
+        </w:rPr>
+        <w:t>:Actor</w:t>
+      </w:r>
+      <w:proofErr w:type="spellEnd"/>
+      <w:proofErr w:type="gramEnd"/>
+      <w:r>
+        <w:rPr>
+          <w:sz w:val="24"/>
+          <w:szCs w:val="24"/>
+        </w:rPr>
+        <w:t>)-[</w:t>
+      </w:r>
+      <w:proofErr w:type="spellStart"/>
+      <w:r>
+        <w:rPr>
+          <w:sz w:val="24"/>
+          <w:szCs w:val="24"/>
+        </w:rPr>
+        <w:t>r:ACTS_IN</w:t>
+      </w:r>
+      <w:proofErr w:type="spellEnd"/>
+      <w:r>
+        <w:rPr>
+          <w:sz w:val="24"/>
+          <w:szCs w:val="24"/>
+        </w:rPr>
+        <w:t>]-&gt;(</w:t>
+      </w:r>
+      <w:proofErr w:type="spellStart"/>
+      <w:r>
+        <w:rPr>
+          <w:sz w:val="24"/>
+          <w:szCs w:val="24"/>
+        </w:rPr>
+        <w:t>movie:Movie</w:t>
+      </w:r>
+      <w:proofErr w:type="spellEnd"/>
+      <w:r>
+        <w:rPr>
+          <w:sz w:val="24"/>
+          <w:szCs w:val="24"/>
+        </w:rPr>
+        <w:t xml:space="preserve"> {</w:t>
+      </w:r>
+      <w:proofErr w:type="spellStart"/>
+      <w:r>
+        <w:rPr>
+          <w:sz w:val="24"/>
+          <w:szCs w:val="24"/>
+        </w:rPr>
+        <w:t>title:"John</w:t>
+      </w:r>
+      <w:proofErr w:type="spellEnd"/>
+      <w:r>
+        <w:rPr>
+          <w:sz w:val="24"/>
+          <w:szCs w:val="24"/>
+        </w:rPr>
+        <w:t xml:space="preserve"> Wick"}) return actor.name as </w:t>
+      </w:r>
+      <w:proofErr w:type="spellStart"/>
+      <w:r>
+        <w:rPr>
+          <w:sz w:val="24"/>
+          <w:szCs w:val="24"/>
+        </w:rPr>
+        <w:t>person_name</w:t>
+      </w:r>
+      <w:proofErr w:type="spellEnd"/>
+      <w:r>
+        <w:rPr>
+          <w:sz w:val="24"/>
+          <w:szCs w:val="24"/>
+        </w:rPr>
+        <w:t xml:space="preserve">, type(r) as </w:t>
+      </w:r>
+      <w:proofErr w:type="spellStart"/>
+      <w:r>
+        <w:rPr>
+          <w:sz w:val="24"/>
+          <w:szCs w:val="24"/>
+        </w:rPr>
+        <w:t>contributed_as</w:t>
+      </w:r>
+      <w:proofErr w:type="spellEnd"/>
+      <w:r>
+        <w:rPr>
+          <w:sz w:val="24"/>
+          <w:szCs w:val="24"/>
+        </w:rPr>
+        <w:t xml:space="preserve">, </w:t>
+      </w:r>
+      <w:proofErr w:type="spellStart"/>
+      <w:r>
+        <w:rPr>
+          <w:sz w:val="24"/>
+          <w:szCs w:val="24"/>
+        </w:rPr>
+        <w:t>movie.title</w:t>
+      </w:r>
+      <w:proofErr w:type="spellEnd"/>
+      <w:r>
+        <w:rPr>
+          <w:sz w:val="24"/>
+          <w:szCs w:val="24"/>
+        </w:rPr>
+        <w:t xml:space="preserve"> as </w:t>
+      </w:r>
+      <w:proofErr w:type="spellStart"/>
+      <w:r>
+        <w:rPr>
+          <w:sz w:val="24"/>
+          <w:szCs w:val="24"/>
+        </w:rPr>
+        <w:t>movie_title</w:t>
+      </w:r>
+      <w:proofErr w:type="spellEnd"/>
+      <w:r>
+        <w:rPr>
+          <w:sz w:val="24"/>
+          <w:szCs w:val="24"/>
+        </w:rPr>
+        <w:t xml:space="preserve"> </w:t>
+      </w:r>
+    </w:p>
+    <w:p>
+      <w:pPr>
+        <w:rPr>
+          <w:sz w:val="24"/>
+          <w:szCs w:val="24"/>
+        </w:rPr>
+      </w:pPr>
+      <w:proofErr w:type="gramStart"/>
+      <w:r>
+        <w:rPr>
+          <w:sz w:val="24"/>
+          <w:szCs w:val="24"/>
+        </w:rPr>
+        <w:t>union</w:t>
+      </w:r>
+      <w:proofErr w:type="gramEnd"/>
+      <w:r>
+        <w:rPr>
+          <w:sz w:val="24"/>
+          <w:szCs w:val="24"/>
+        </w:rPr>
+        <w:t xml:space="preserve"> </w:t>
+      </w:r>
+    </w:p>
+    <w:p>
+      <w:pPr>
+        <w:rPr>
+          <w:sz w:val="24"/>
+          <w:szCs w:val="24"/>
+        </w:rPr>
+      </w:pPr>
+      <w:r>
+        <w:rPr>
+          <w:sz w:val="24"/>
+          <w:szCs w:val="24"/>
+        </w:rPr>
+        <w:t>MATCH (</w:t>
+      </w:r>
+      <w:proofErr w:type="spellStart"/>
+      <w:r>
+        <w:rPr>
+          <w:sz w:val="24"/>
+          <w:szCs w:val="24"/>
+        </w:rPr>
+        <w:t>director</w:t>
+      </w:r>
+      <w:proofErr w:type="gramStart"/>
+      <w:r>
+        <w:rPr>
+          <w:sz w:val="24"/>
+          <w:szCs w:val="24"/>
+        </w:rPr>
+        <w:t>:Director</w:t>
+      </w:r>
+      <w:proofErr w:type="spellEnd"/>
+      <w:proofErr w:type="gramEnd"/>
+      <w:r>
+        <w:rPr>
+          <w:sz w:val="24"/>
+          <w:szCs w:val="24"/>
+        </w:rPr>
+        <w:t>)-[</w:t>
+      </w:r>
+      <w:proofErr w:type="spellStart"/>
+      <w:r>
+        <w:rPr>
+          <w:sz w:val="24"/>
+          <w:szCs w:val="24"/>
+        </w:rPr>
+        <w:t>r:DIRECTED</w:t>
+      </w:r>
+      <w:proofErr w:type="spellEnd"/>
+      <w:r>
+        <w:rPr>
+          <w:sz w:val="24"/>
+          <w:szCs w:val="24"/>
+        </w:rPr>
+        <w:t>]-&gt;(</w:t>
+      </w:r>
+      <w:proofErr w:type="spellStart"/>
+      <w:r>
+        <w:rPr>
+          <w:sz w:val="24"/>
+          <w:szCs w:val="24"/>
+        </w:rPr>
+        <w:t>movie:Movie</w:t>
+      </w:r>
+      <w:proofErr w:type="spellEnd"/>
+      <w:r>
+        <w:rPr>
+          <w:sz w:val="24"/>
+          <w:szCs w:val="24"/>
+        </w:rPr>
+        <w:t xml:space="preserve"> {</w:t>
+      </w:r>
+      <w:proofErr w:type="spellStart"/>
+      <w:r>
+        <w:rPr>
+          <w:sz w:val="24"/>
+          <w:szCs w:val="24"/>
+        </w:rPr>
+        <w:t>title:"John</w:t>
+      </w:r>
+      <w:proofErr w:type="spellEnd"/>
+      <w:r>
+        <w:rPr>
+          <w:sz w:val="24"/>
+          <w:szCs w:val="24"/>
+        </w:rPr>
+        <w:t xml:space="preserve"> Wick"}) return director.name as </w:t>
+      </w:r>
+      <w:proofErr w:type="spellStart"/>
+      <w:r>
+        <w:rPr>
+          <w:sz w:val="24"/>
+          <w:szCs w:val="24"/>
+        </w:rPr>
+        <w:t>person_name</w:t>
+      </w:r>
+      <w:proofErr w:type="spellEnd"/>
+      <w:r>
+        <w:rPr>
+          <w:sz w:val="24"/>
+          <w:szCs w:val="24"/>
+        </w:rPr>
+        <w:t xml:space="preserve">, type(r) as </w:t>
+      </w:r>
+      <w:proofErr w:type="spellStart"/>
+      <w:r>
+        <w:rPr>
+          <w:sz w:val="24"/>
+          <w:szCs w:val="24"/>
+        </w:rPr>
+        <w:t>contributed_as</w:t>
+      </w:r>
+      <w:proofErr w:type="spellEnd"/>
+      <w:r>
+        <w:rPr>
+          <w:sz w:val="24"/>
+          <w:szCs w:val="24"/>
+        </w:rPr>
+        <w:t xml:space="preserve">, </w:t>
+      </w:r>
+      <w:proofErr w:type="spellStart"/>
+      <w:r>
+        <w:rPr>
+          <w:sz w:val="24"/>
+          <w:szCs w:val="24"/>
+        </w:rPr>
+        <w:t>movie.title</w:t>
+      </w:r>
+      <w:proofErr w:type="spellEnd"/>
+      <w:r>
+        <w:rPr>
+          <w:sz w:val="24"/>
+          <w:szCs w:val="24"/>
+        </w:rPr>
+        <w:t xml:space="preserve"> as </w:t>
+      </w:r>
+      <w:proofErr w:type="spellStart"/>
+      <w:r>
+        <w:rPr>
+          <w:sz w:val="24"/>
+          <w:szCs w:val="24"/>
+        </w:rPr>
+        <w:t>movie_title</w:t>
+      </w:r>
+      <w:proofErr w:type="spellEnd"/>
+    </w:p>
+    <w:p>
+      <w:pPr>
+        <w:rPr>
+          <w:sz w:val="24"/>
+          <w:szCs w:val="24"/>
+        </w:rPr>
+      </w:pPr>
+      <w:bookmarkStart w:id="0" w:name="_GoBack"/>
+      <w:bookmarkEnd w:id="0"/>
+    </w:p>
+    <w:p>
+      <w:pPr>
+        <w:rPr>
+          <w:sz w:val="24"/>
+          <w:szCs w:val="24"/>
+        </w:rPr>
+      </w:pPr>
+    </w:p>
+    <w:p>
+      <w:pPr>
+        <w:rPr>
+          <w:sz w:val="24"/>
+          <w:szCs w:val="24"/>
+        </w:rPr>
+      </w:pPr>
+      <w:r>
+        <w:rPr>
+          <w:sz w:val="24"/>
+          <w:szCs w:val="24"/>
+        </w:rPr>
+        <w:t>To get whole graph:</w:t>
+      </w:r>
+    </w:p>
+    <w:p>
+      <w:pPr>
+        <w:rPr>
+          <w:rFonts w:ascii="Monaco" w:hAnsi="Monaco" w:cs="Monaco"/>
+          <w:color w:val="3F7F5F"/>
+          <w:sz w:val="22"/>
+          <w:szCs w:val="22"/>
+        </w:rPr>
+      </w:pPr>
+      <w:r>
+        <w:rPr>
+          <w:rFonts w:ascii="Monaco" w:hAnsi="Monaco" w:cs="Monaco"/>
+          <w:color w:val="3F7F5F"/>
+          <w:sz w:val="22"/>
+          <w:szCs w:val="22"/>
+        </w:rPr>
+        <w:t>START n=</w:t>
+      </w:r>
+      <w:proofErr w:type="gramStart"/>
+      <w:r>
+        <w:rPr>
+          <w:rFonts w:ascii="Monaco" w:hAnsi="Monaco" w:cs="Monaco"/>
+          <w:color w:val="3F7F5F"/>
+          <w:sz w:val="22"/>
+          <w:szCs w:val="22"/>
+        </w:rPr>
+        <w:t>node(</w:t>
+      </w:r>
+      <w:proofErr w:type="gramEnd"/>
+      <w:r>
+        <w:rPr>
+          <w:rFonts w:ascii="Monaco" w:hAnsi="Monaco" w:cs="Monaco"/>
+          <w:color w:val="3F7F5F"/>
+          <w:sz w:val="22"/>
+          <w:szCs w:val="22"/>
+        </w:rPr>
+        <w:t xml:space="preserve">*) MATCH (n)-[r]-&gt;(m) RETURN </w:t>
+      </w:r>
+      <w:proofErr w:type="spellStart"/>
+      <w:r>
+        <w:rPr>
+          <w:rFonts w:ascii="Monaco" w:hAnsi="Monaco" w:cs="Monaco"/>
+          <w:color w:val="3F7F5F"/>
+          <w:sz w:val="22"/>
+          <w:szCs w:val="22"/>
+        </w:rPr>
+        <w:t>n,r,m</w:t>
+      </w:r>
+      <w:proofErr w:type="spellEnd"/>
+      <w:r>
+        <w:rPr>
+          <w:rFonts w:ascii="Monaco" w:hAnsi="Monaco" w:cs="Monaco"/>
+          <w:color w:val="3F7F5F"/>
+          <w:sz w:val="22"/>
+          <w:szCs w:val="22"/>
+        </w:rPr>
+        <w:t>;</w:t>
+      </w:r>
+    </w:p>
+    <w:p>
+      <w:pPr>
+        <w:rPr>
+          <w:rFonts w:ascii="Monaco" w:hAnsi="Monaco" w:cs="Monaco"/>
+          <w:color w:val="3F7F5F"/>
+          <w:sz w:val="22"/>
+          <w:szCs w:val="22"/>
+        </w:rPr>
+      </w:pPr>
+    </w:p>
+    <w:p>
+      <w:pPr>
+        <w:rPr>
+          <w:rFonts w:ascii="Monaco" w:hAnsi="Monaco" w:cs="Monaco"/>
+          <w:color w:val="3F7F5F"/>
+          <w:sz w:val="22"/>
+          <w:szCs w:val="22"/>
+        </w:rPr>
+      </w:pPr>
+      <w:r>
+        <w:rPr>
+          <w:rFonts w:ascii="Monaco" w:hAnsi="Monaco" w:cs="Monaco"/>
+          <w:color w:val="3F7F5F"/>
+          <w:sz w:val="22"/>
+          <w:szCs w:val="22"/>
+        </w:rPr>
+        <w:t>To get all nodes:</w:t>
+      </w:r>
+    </w:p>
+    <w:p>
+      <w:pPr>
+        <w:rPr>
+          <w:sz w:val="24"/>
+          <w:szCs w:val="24"/>
+        </w:rPr>
+      </w:pPr>
+      <w:r>
+        <w:rPr>
+          <w:sz w:val="24"/>
+          <w:szCs w:val="24"/>
+        </w:rPr>
+        <w:t>START n=</w:t>
+      </w:r>
+      <w:proofErr w:type="gramStart"/>
+      <w:r>
+        <w:rPr>
+          <w:sz w:val="24"/>
+          <w:szCs w:val="24"/>
+        </w:rPr>
+        <w:t>node(</w:t>
+      </w:r>
+      <w:proofErr w:type="gramEnd"/>
+      <w:r>
+        <w:rPr>
+          <w:sz w:val="24"/>
+          <w:szCs w:val="24"/>
+        </w:rPr>
+        <w:t>*) RETURN n;</w:t>
+      </w:r>
+    </w:p>
+    <w:p>
+      <w:pPr>
+        <w:rPr>
+          <w:sz w:val="24"/>
+          <w:szCs w:val="24"/>
+        </w:rPr>
+      </w:pPr>
+    </w:p>
+    <w:p>
+      <w:pPr>
+        <w:rPr>
+          <w:sz w:val="24"/>
+          <w:szCs w:val="24"/>
+        </w:rPr>
+      </w:pPr>
+      <w:r>
+        <w:rPr>
           <w:b/>
           <w:sz w:val="24"/>
           <w:szCs w:val="24"/>
@@ -1638,7 +2134,277 @@
           <w:szCs w:val="24"/>
         </w:rPr>
       </w:pPr>
-      <w:bookmarkStart w:id="0" w:name="_GoBack"/>
+      <w:r>
+        <w:rPr>
+          <w:sz w:val="24"/>
+          <w:szCs w:val="24"/>
+        </w:rPr>
+        <w:t>MATCH (</w:t>
+      </w:r>
+      <w:proofErr w:type="gramStart"/>
+      <w:r>
+        <w:rPr>
+          <w:sz w:val="24"/>
+          <w:szCs w:val="24"/>
+        </w:rPr>
+        <w:t>:Actor</w:t>
+      </w:r>
+      <w:proofErr w:type="gramEnd"/>
+      <w:r>
+        <w:rPr>
+          <w:sz w:val="24"/>
+          <w:szCs w:val="24"/>
+        </w:rPr>
+        <w:t xml:space="preserve"> {</w:t>
+      </w:r>
+      <w:proofErr w:type="spellStart"/>
+      <w:r>
+        <w:rPr>
+          <w:sz w:val="24"/>
+          <w:szCs w:val="24"/>
+        </w:rPr>
+        <w:t>name:"Keanu</w:t>
+      </w:r>
+      <w:proofErr w:type="spellEnd"/>
+      <w:r>
+        <w:rPr>
+          <w:sz w:val="24"/>
+          <w:szCs w:val="24"/>
+        </w:rPr>
+        <w:t xml:space="preserve"> Reeves"})-[:ACTS_IN]-&gt;(:Movie)&lt;-[:ACTS_IN]-(</w:t>
+      </w:r>
+      <w:proofErr w:type="spellStart"/>
+      <w:r>
+        <w:rPr>
+          <w:sz w:val="24"/>
+          <w:szCs w:val="24"/>
+        </w:rPr>
+        <w:t>actor:Actor</w:t>
+      </w:r>
+      <w:proofErr w:type="spellEnd"/>
+      <w:r>
+        <w:rPr>
+          <w:sz w:val="24"/>
+          <w:szCs w:val="24"/>
+        </w:rPr>
+        <w:t>) return distinct actor.name;</w:t>
+      </w:r>
+    </w:p>
+    <w:p>
+      <w:pPr>
+        <w:rPr>
+          <w:sz w:val="24"/>
+          <w:szCs w:val="24"/>
+        </w:rPr>
+      </w:pPr>
+    </w:p>
+    <w:p>
+      <w:pPr>
+        <w:rPr>
+          <w:sz w:val="24"/>
+          <w:szCs w:val="24"/>
+        </w:rPr>
+      </w:pPr>
+    </w:p>
+    <w:p>
+      <w:pPr>
+        <w:rPr>
+          <w:sz w:val="24"/>
+          <w:szCs w:val="24"/>
+        </w:rPr>
+      </w:pPr>
+      <w:proofErr w:type="gramStart"/>
+      <w:r>
+        <w:rPr>
+          <w:sz w:val="24"/>
+          <w:szCs w:val="24"/>
+        </w:rPr>
+        <w:t>curl</w:t>
+      </w:r>
+      <w:proofErr w:type="gramEnd"/>
+      <w:r>
+        <w:rPr>
+          <w:sz w:val="24"/>
+          <w:szCs w:val="24"/>
+        </w:rPr>
+        <w:t xml:space="preserve"> -</w:t>
+      </w:r>
+      <w:proofErr w:type="spellStart"/>
+      <w:r>
+        <w:rPr>
+          <w:sz w:val="24"/>
+          <w:szCs w:val="24"/>
+        </w:rPr>
+        <w:t>i</w:t>
+      </w:r>
+      <w:proofErr w:type="spellEnd"/>
+      <w:r>
+        <w:rPr>
+          <w:sz w:val="24"/>
+          <w:szCs w:val="24"/>
+        </w:rPr>
+        <w:t xml:space="preserve"> -H </w:t>
+      </w:r>
+      <w:proofErr w:type="spellStart"/>
+      <w:r>
+        <w:rPr>
+          <w:sz w:val="24"/>
+          <w:szCs w:val="24"/>
+        </w:rPr>
+        <w:t>accept:application</w:t>
+      </w:r>
+      <w:proofErr w:type="spellEnd"/>
+      <w:r>
+        <w:rPr>
+          <w:sz w:val="24"/>
+          <w:szCs w:val="24"/>
+        </w:rPr>
+        <w:t>/</w:t>
+      </w:r>
+      <w:proofErr w:type="spellStart"/>
+      <w:r>
+        <w:rPr>
+          <w:sz w:val="24"/>
+          <w:szCs w:val="24"/>
+        </w:rPr>
+        <w:t>json</w:t>
+      </w:r>
+      <w:proofErr w:type="spellEnd"/>
+      <w:r>
+        <w:rPr>
+          <w:sz w:val="24"/>
+          <w:szCs w:val="24"/>
+        </w:rPr>
+        <w:t xml:space="preserve"> -H </w:t>
+      </w:r>
+      <w:proofErr w:type="spellStart"/>
+      <w:r>
+        <w:rPr>
+          <w:sz w:val="24"/>
+          <w:szCs w:val="24"/>
+        </w:rPr>
+        <w:t>content-type:application</w:t>
+      </w:r>
+      <w:proofErr w:type="spellEnd"/>
+      <w:r>
+        <w:rPr>
+          <w:sz w:val="24"/>
+          <w:szCs w:val="24"/>
+        </w:rPr>
+        <w:t>/</w:t>
+      </w:r>
+      <w:proofErr w:type="spellStart"/>
+      <w:r>
+        <w:rPr>
+          <w:sz w:val="24"/>
+          <w:szCs w:val="24"/>
+        </w:rPr>
+        <w:t>json</w:t>
+      </w:r>
+      <w:proofErr w:type="spellEnd"/>
+      <w:r>
+        <w:rPr>
+          <w:sz w:val="24"/>
+          <w:szCs w:val="24"/>
+        </w:rPr>
+        <w:t xml:space="preserve"> -XPOST --user neo4j:Elcapitan1011 http://localhost:7474/db/data/transaction/commit -d '{"statements":[{"</w:t>
+      </w:r>
+      <w:proofErr w:type="spellStart"/>
+      <w:r>
+        <w:rPr>
+          <w:sz w:val="24"/>
+          <w:szCs w:val="24"/>
+        </w:rPr>
+        <w:t>statement":"MATCH</w:t>
+      </w:r>
+      <w:proofErr w:type="spellEnd"/>
+      <w:r>
+        <w:rPr>
+          <w:sz w:val="24"/>
+          <w:szCs w:val="24"/>
+        </w:rPr>
+        <w:t xml:space="preserve"> (:Actor {name:{</w:t>
+      </w:r>
+      <w:proofErr w:type="spellStart"/>
+      <w:r>
+        <w:rPr>
+          <w:sz w:val="24"/>
+          <w:szCs w:val="24"/>
+        </w:rPr>
+        <w:t>actor_name</w:t>
+      </w:r>
+      <w:proofErr w:type="spellEnd"/>
+      <w:r>
+        <w:rPr>
+          <w:sz w:val="24"/>
+          <w:szCs w:val="24"/>
+        </w:rPr>
+        <w:t>}})-[:ACTS_IN]-&gt;(:Movie)&lt;-[:ACTS_IN]-(</w:t>
+      </w:r>
+      <w:proofErr w:type="spellStart"/>
+      <w:r>
+        <w:rPr>
+          <w:sz w:val="24"/>
+          <w:szCs w:val="24"/>
+        </w:rPr>
+        <w:t>actor:Actor</w:t>
+      </w:r>
+      <w:proofErr w:type="spellEnd"/>
+      <w:r>
+        <w:rPr>
+          <w:sz w:val="24"/>
+          <w:szCs w:val="24"/>
+        </w:rPr>
+        <w:t>) return distinct actor.name;", "parameters": {"</w:t>
+      </w:r>
+      <w:proofErr w:type="spellStart"/>
+      <w:r>
+        <w:rPr>
+          <w:sz w:val="24"/>
+          <w:szCs w:val="24"/>
+        </w:rPr>
+        <w:t>actor_name</w:t>
+      </w:r>
+      <w:proofErr w:type="spellEnd"/>
+      <w:r>
+        <w:rPr>
+          <w:sz w:val="24"/>
+          <w:szCs w:val="24"/>
+        </w:rPr>
+        <w:t>": "Keanu Reeves"}}]}'</w:t>
+      </w:r>
+    </w:p>
+    <w:p>
+      <w:pPr>
+        <w:rPr>
+          <w:sz w:val="24"/>
+          <w:szCs w:val="24"/>
+        </w:rPr>
+      </w:pPr>
+    </w:p>
+    <w:p>
+      <w:pPr>
+        <w:rPr>
+          <w:sz w:val="24"/>
+          <w:szCs w:val="24"/>
+        </w:rPr>
+      </w:pPr>
+    </w:p>
+    <w:p>
+      <w:pPr>
+        <w:rPr>
+          <w:sz w:val="24"/>
+          <w:szCs w:val="24"/>
+        </w:rPr>
+      </w:pPr>
+    </w:p>
+    <w:p>
+      <w:pPr>
+        <w:rPr>
+          <w:sz w:val="24"/>
+          <w:szCs w:val="24"/>
+        </w:rPr>
+      </w:pPr>
       <w:r>
         <w:rPr>
           <w:b/>
@@ -1647,7 +2413,6 @@
         </w:rPr>
         <w:t>Problem 4</w:t>
       </w:r>
-      <w:bookmarkEnd w:id="0"/>
       <w:r>
         <w:rPr>
           <w:sz w:val="24"/>
@@ -1664,8 +2429,1358 @@
         </w:rPr>
       </w:pPr>
     </w:p>
+    <w:p>
+      <w:pPr>
+        <w:rPr>
+          <w:sz w:val="24"/>
+          <w:szCs w:val="24"/>
+        </w:rPr>
+      </w:pPr>
+    </w:p>
+    <w:p>
+      <w:pPr>
+        <w:rPr>
+          <w:rFonts w:ascii="Times" w:hAnsi="Times"/>
+        </w:rPr>
+      </w:pPr>
+      <w:r>
+        <w:rPr>
+          <w:rFonts w:ascii="Monaco" w:hAnsi="Monaco"/>
+          <w:color w:val="525864"/>
+          <w:sz w:val="18"/>
+          <w:szCs w:val="18"/>
+          <w:shd w:val="clear" w:color="auto" w:fill="FFFFFF"/>
+        </w:rPr>
+        <w:t>MATCH (</w:t>
+      </w:r>
+      <w:proofErr w:type="spellStart"/>
+      <w:r>
+        <w:rPr>
+          <w:rFonts w:ascii="Monaco" w:hAnsi="Monaco"/>
+          <w:color w:val="525864"/>
+          <w:sz w:val="18"/>
+          <w:szCs w:val="18"/>
+          <w:shd w:val="clear" w:color="auto" w:fill="FFFFFF"/>
+        </w:rPr>
+        <w:t>actor</w:t>
+      </w:r>
+      <w:proofErr w:type="gramStart"/>
+      <w:r>
+        <w:rPr>
+          <w:rFonts w:ascii="Monaco" w:hAnsi="Monaco"/>
+          <w:color w:val="525864"/>
+          <w:sz w:val="18"/>
+          <w:szCs w:val="18"/>
+          <w:shd w:val="clear" w:color="auto" w:fill="FFFFFF"/>
+        </w:rPr>
+        <w:t>:Actor</w:t>
+      </w:r>
+      <w:proofErr w:type="spellEnd"/>
+      <w:proofErr w:type="gramEnd"/>
+      <w:r>
+        <w:rPr>
+          <w:rFonts w:ascii="Monaco" w:hAnsi="Monaco"/>
+          <w:color w:val="525864"/>
+          <w:sz w:val="18"/>
+          <w:szCs w:val="18"/>
+          <w:shd w:val="clear" w:color="auto" w:fill="FFFFFF"/>
+        </w:rPr>
+        <w:t>) return actor.name</w:t>
+      </w:r>
+      <w:r>
+        <w:rPr>
+          <w:rFonts w:ascii="Monaco" w:hAnsi="Monaco"/>
+          <w:color w:val="525864"/>
+          <w:sz w:val="18"/>
+          <w:szCs w:val="18"/>
+          <w:shd w:val="clear" w:color="auto" w:fill="FFFFFF"/>
+        </w:rPr>
+        <w:t xml:space="preserve"> as name</w:t>
+      </w:r>
+      <w:r>
+        <w:rPr>
+          <w:rFonts w:ascii="Monaco" w:hAnsi="Monaco"/>
+          <w:color w:val="525864"/>
+          <w:sz w:val="18"/>
+          <w:szCs w:val="18"/>
+          <w:shd w:val="clear" w:color="auto" w:fill="FFFFFF"/>
+        </w:rPr>
+        <w:t>;</w:t>
+      </w:r>
+    </w:p>
+    <w:p>
+      <w:pPr>
+        <w:rPr>
+          <w:rFonts w:ascii="Monaco" w:hAnsi="Monaco"/>
+          <w:color w:val="525864"/>
+          <w:sz w:val="18"/>
+          <w:szCs w:val="18"/>
+          <w:shd w:val="clear" w:color="auto" w:fill="FFFFFF"/>
+        </w:rPr>
+      </w:pPr>
+      <w:r>
+        <w:rPr>
+          <w:rFonts w:ascii="Monaco" w:hAnsi="Monaco"/>
+          <w:color w:val="525864"/>
+          <w:sz w:val="18"/>
+          <w:szCs w:val="18"/>
+          <w:shd w:val="clear" w:color="auto" w:fill="FFFFFF"/>
+        </w:rPr>
+        <w:t>MATCH (</w:t>
+      </w:r>
+      <w:proofErr w:type="spellStart"/>
+      <w:r>
+        <w:rPr>
+          <w:rFonts w:ascii="Monaco" w:hAnsi="Monaco"/>
+          <w:color w:val="525864"/>
+          <w:sz w:val="18"/>
+          <w:szCs w:val="18"/>
+          <w:shd w:val="clear" w:color="auto" w:fill="FFFFFF"/>
+        </w:rPr>
+        <w:t>movie</w:t>
+      </w:r>
+      <w:proofErr w:type="gramStart"/>
+      <w:r>
+        <w:rPr>
+          <w:rFonts w:ascii="Monaco" w:hAnsi="Monaco"/>
+          <w:color w:val="525864"/>
+          <w:sz w:val="18"/>
+          <w:szCs w:val="18"/>
+          <w:shd w:val="clear" w:color="auto" w:fill="FFFFFF"/>
+        </w:rPr>
+        <w:t>:Movie</w:t>
+      </w:r>
+      <w:proofErr w:type="spellEnd"/>
+      <w:proofErr w:type="gramEnd"/>
+      <w:r>
+        <w:rPr>
+          <w:rFonts w:ascii="Monaco" w:hAnsi="Monaco"/>
+          <w:color w:val="525864"/>
+          <w:sz w:val="18"/>
+          <w:szCs w:val="18"/>
+          <w:shd w:val="clear" w:color="auto" w:fill="FFFFFF"/>
+        </w:rPr>
+        <w:t xml:space="preserve">) return </w:t>
+      </w:r>
+      <w:proofErr w:type="spellStart"/>
+      <w:r>
+        <w:rPr>
+          <w:rFonts w:ascii="Monaco" w:hAnsi="Monaco"/>
+          <w:color w:val="525864"/>
+          <w:sz w:val="18"/>
+          <w:szCs w:val="18"/>
+          <w:shd w:val="clear" w:color="auto" w:fill="FFFFFF"/>
+        </w:rPr>
+        <w:t>movie.title</w:t>
+      </w:r>
+      <w:proofErr w:type="spellEnd"/>
+      <w:r>
+        <w:rPr>
+          <w:rFonts w:ascii="Monaco" w:hAnsi="Monaco"/>
+          <w:color w:val="525864"/>
+          <w:sz w:val="18"/>
+          <w:szCs w:val="18"/>
+          <w:shd w:val="clear" w:color="auto" w:fill="FFFFFF"/>
+        </w:rPr>
+        <w:t xml:space="preserve"> as </w:t>
+      </w:r>
+      <w:proofErr w:type="spellStart"/>
+      <w:r>
+        <w:rPr>
+          <w:rFonts w:ascii="Monaco" w:hAnsi="Monaco"/>
+          <w:color w:val="525864"/>
+          <w:sz w:val="18"/>
+          <w:szCs w:val="18"/>
+          <w:shd w:val="clear" w:color="auto" w:fill="FFFFFF"/>
+        </w:rPr>
+        <w:t>title</w:t>
+      </w:r>
+      <w:r>
+        <w:rPr>
+          <w:rFonts w:ascii="Monaco" w:hAnsi="Monaco"/>
+          <w:color w:val="525864"/>
+          <w:sz w:val="18"/>
+          <w:szCs w:val="18"/>
+          <w:shd w:val="clear" w:color="auto" w:fill="FFFFFF"/>
+        </w:rPr>
+        <w:t>,movie.year</w:t>
+      </w:r>
+      <w:proofErr w:type="spellEnd"/>
+      <w:r>
+        <w:rPr>
+          <w:rFonts w:ascii="Monaco" w:hAnsi="Monaco"/>
+          <w:color w:val="525864"/>
+          <w:sz w:val="18"/>
+          <w:szCs w:val="18"/>
+          <w:shd w:val="clear" w:color="auto" w:fill="FFFFFF"/>
+        </w:rPr>
+        <w:t xml:space="preserve"> as year</w:t>
+      </w:r>
+      <w:r>
+        <w:rPr>
+          <w:rFonts w:ascii="Monaco" w:hAnsi="Monaco"/>
+          <w:color w:val="525864"/>
+          <w:sz w:val="18"/>
+          <w:szCs w:val="18"/>
+          <w:shd w:val="clear" w:color="auto" w:fill="FFFFFF"/>
+        </w:rPr>
+        <w:t>;</w:t>
+      </w:r>
+    </w:p>
+    <w:p>
+      <w:pPr>
+        <w:rPr>
+          <w:rFonts w:ascii="Times" w:hAnsi="Times"/>
+        </w:rPr>
+      </w:pPr>
+      <w:r>
+        <w:rPr>
+          <w:rFonts w:ascii="Monaco" w:hAnsi="Monaco"/>
+          <w:color w:val="525864"/>
+          <w:sz w:val="18"/>
+          <w:szCs w:val="18"/>
+          <w:shd w:val="clear" w:color="auto" w:fill="FFFFFF"/>
+        </w:rPr>
+        <w:t>MATCH (</w:t>
+      </w:r>
+      <w:proofErr w:type="spellStart"/>
+      <w:r>
+        <w:rPr>
+          <w:rFonts w:ascii="Monaco" w:hAnsi="Monaco"/>
+          <w:color w:val="525864"/>
+          <w:sz w:val="18"/>
+          <w:szCs w:val="18"/>
+          <w:shd w:val="clear" w:color="auto" w:fill="FFFFFF"/>
+        </w:rPr>
+        <w:t>director</w:t>
+      </w:r>
+      <w:proofErr w:type="gramStart"/>
+      <w:r>
+        <w:rPr>
+          <w:rFonts w:ascii="Monaco" w:hAnsi="Monaco"/>
+          <w:color w:val="525864"/>
+          <w:sz w:val="18"/>
+          <w:szCs w:val="18"/>
+          <w:shd w:val="clear" w:color="auto" w:fill="FFFFFF"/>
+        </w:rPr>
+        <w:t>:Director</w:t>
+      </w:r>
+      <w:proofErr w:type="spellEnd"/>
+      <w:proofErr w:type="gramEnd"/>
+      <w:r>
+        <w:rPr>
+          <w:rFonts w:ascii="Monaco" w:hAnsi="Monaco"/>
+          <w:color w:val="525864"/>
+          <w:sz w:val="18"/>
+          <w:szCs w:val="18"/>
+          <w:shd w:val="clear" w:color="auto" w:fill="FFFFFF"/>
+        </w:rPr>
+        <w:t>) return director.name</w:t>
+      </w:r>
+      <w:r>
+        <w:rPr>
+          <w:rFonts w:ascii="Monaco" w:hAnsi="Monaco"/>
+          <w:color w:val="525864"/>
+          <w:sz w:val="18"/>
+          <w:szCs w:val="18"/>
+          <w:shd w:val="clear" w:color="auto" w:fill="FFFFFF"/>
+        </w:rPr>
+        <w:t xml:space="preserve"> as name</w:t>
+      </w:r>
+      <w:r>
+        <w:rPr>
+          <w:rFonts w:ascii="Monaco" w:hAnsi="Monaco"/>
+          <w:color w:val="525864"/>
+          <w:sz w:val="18"/>
+          <w:szCs w:val="18"/>
+          <w:shd w:val="clear" w:color="auto" w:fill="FFFFFF"/>
+        </w:rPr>
+        <w:t>;</w:t>
+      </w:r>
+    </w:p>
+    <w:p>
+      <w:pPr>
+        <w:rPr>
+          <w:rFonts w:ascii="Times" w:hAnsi="Times"/>
+        </w:rPr>
+      </w:pPr>
+    </w:p>
+    <w:p>
+      <w:pPr>
+        <w:rPr>
+          <w:sz w:val="24"/>
+          <w:szCs w:val="24"/>
+        </w:rPr>
+      </w:pPr>
+    </w:p>
+    <w:p>
+      <w:pPr>
+        <w:rPr>
+          <w:sz w:val="24"/>
+          <w:szCs w:val="24"/>
+        </w:rPr>
+      </w:pPr>
+      <w:r>
+        <w:rPr>
+          <w:sz w:val="24"/>
+          <w:szCs w:val="24"/>
+        </w:rPr>
+        <w:t>MATCH (</w:t>
+      </w:r>
+      <w:proofErr w:type="spellStart"/>
+      <w:r>
+        <w:rPr>
+          <w:sz w:val="24"/>
+          <w:szCs w:val="24"/>
+        </w:rPr>
+        <w:t>actor</w:t>
+      </w:r>
+      <w:proofErr w:type="gramStart"/>
+      <w:r>
+        <w:rPr>
+          <w:sz w:val="24"/>
+          <w:szCs w:val="24"/>
+        </w:rPr>
+        <w:t>:Actor</w:t>
+      </w:r>
+      <w:proofErr w:type="spellEnd"/>
+      <w:proofErr w:type="gramEnd"/>
+      <w:r>
+        <w:rPr>
+          <w:sz w:val="24"/>
+          <w:szCs w:val="24"/>
+        </w:rPr>
+        <w:t>)-[r]-&gt;(</w:t>
+      </w:r>
+      <w:proofErr w:type="spellStart"/>
+      <w:r>
+        <w:rPr>
+          <w:sz w:val="24"/>
+          <w:szCs w:val="24"/>
+        </w:rPr>
+        <w:t>movie:Movie</w:t>
+      </w:r>
+      <w:proofErr w:type="spellEnd"/>
+      <w:r>
+        <w:rPr>
+          <w:sz w:val="24"/>
+          <w:szCs w:val="24"/>
+        </w:rPr>
+        <w:t>)</w:t>
+      </w:r>
+    </w:p>
+    <w:p>
+      <w:pPr>
+        <w:rPr>
+          <w:sz w:val="24"/>
+          <w:szCs w:val="24"/>
+        </w:rPr>
+      </w:pPr>
+      <w:proofErr w:type="gramStart"/>
+      <w:r>
+        <w:rPr>
+          <w:sz w:val="24"/>
+          <w:szCs w:val="24"/>
+        </w:rPr>
+        <w:t>return</w:t>
+      </w:r>
+      <w:proofErr w:type="gramEnd"/>
+      <w:r>
+        <w:rPr>
+          <w:sz w:val="24"/>
+          <w:szCs w:val="24"/>
+        </w:rPr>
+        <w:t xml:space="preserve"> actor.name as </w:t>
+      </w:r>
+      <w:proofErr w:type="spellStart"/>
+      <w:r>
+        <w:rPr>
+          <w:sz w:val="24"/>
+          <w:szCs w:val="24"/>
+        </w:rPr>
+        <w:t>actor_name</w:t>
+      </w:r>
+      <w:proofErr w:type="spellEnd"/>
+      <w:r>
+        <w:rPr>
+          <w:sz w:val="24"/>
+          <w:szCs w:val="24"/>
+        </w:rPr>
+        <w:t xml:space="preserve">, </w:t>
+      </w:r>
+      <w:proofErr w:type="spellStart"/>
+      <w:r>
+        <w:rPr>
+          <w:sz w:val="24"/>
+          <w:szCs w:val="24"/>
+        </w:rPr>
+        <w:t>r.role</w:t>
+      </w:r>
+      <w:proofErr w:type="spellEnd"/>
+      <w:r>
+        <w:rPr>
+          <w:sz w:val="24"/>
+          <w:szCs w:val="24"/>
+        </w:rPr>
+        <w:t xml:space="preserve"> as role,</w:t>
+      </w:r>
+    </w:p>
+    <w:p>
+      <w:pPr>
+        <w:rPr>
+          <w:sz w:val="24"/>
+          <w:szCs w:val="24"/>
+        </w:rPr>
+      </w:pPr>
+      <w:r>
+        <w:rPr>
+          <w:sz w:val="24"/>
+          <w:szCs w:val="24"/>
+        </w:rPr>
+        <w:t xml:space="preserve">       </w:t>
+      </w:r>
+      <w:proofErr w:type="spellStart"/>
+      <w:proofErr w:type="gramStart"/>
+      <w:r>
+        <w:rPr>
+          <w:sz w:val="24"/>
+          <w:szCs w:val="24"/>
+        </w:rPr>
+        <w:t>movie.title</w:t>
+      </w:r>
+      <w:proofErr w:type="spellEnd"/>
+      <w:proofErr w:type="gramEnd"/>
+      <w:r>
+        <w:rPr>
+          <w:sz w:val="24"/>
+          <w:szCs w:val="24"/>
+        </w:rPr>
+        <w:t xml:space="preserve"> as </w:t>
+      </w:r>
+      <w:proofErr w:type="spellStart"/>
+      <w:r>
+        <w:rPr>
+          <w:sz w:val="24"/>
+          <w:szCs w:val="24"/>
+        </w:rPr>
+        <w:t>movie_title</w:t>
+      </w:r>
+      <w:proofErr w:type="spellEnd"/>
+      <w:r>
+        <w:rPr>
+          <w:sz w:val="24"/>
+          <w:szCs w:val="24"/>
+        </w:rPr>
+        <w:t>;</w:t>
+      </w:r>
+    </w:p>
+    <w:p>
+      <w:pPr>
+        <w:rPr>
+          <w:sz w:val="24"/>
+          <w:szCs w:val="24"/>
+        </w:rPr>
+      </w:pPr>
+    </w:p>
+    <w:p>
+      <w:pPr>
+        <w:rPr>
+          <w:sz w:val="24"/>
+          <w:szCs w:val="24"/>
+        </w:rPr>
+      </w:pPr>
+      <w:r>
+        <w:rPr>
+          <w:sz w:val="24"/>
+          <w:szCs w:val="24"/>
+        </w:rPr>
+        <w:t>MATCH (</w:t>
+      </w:r>
+      <w:proofErr w:type="spellStart"/>
+      <w:r>
+        <w:rPr>
+          <w:sz w:val="24"/>
+          <w:szCs w:val="24"/>
+        </w:rPr>
+        <w:t>director</w:t>
+      </w:r>
+      <w:proofErr w:type="gramStart"/>
+      <w:r>
+        <w:rPr>
+          <w:sz w:val="24"/>
+          <w:szCs w:val="24"/>
+        </w:rPr>
+        <w:t>:Director</w:t>
+      </w:r>
+      <w:proofErr w:type="spellEnd"/>
+      <w:proofErr w:type="gramEnd"/>
+      <w:r>
+        <w:rPr>
+          <w:sz w:val="24"/>
+          <w:szCs w:val="24"/>
+        </w:rPr>
+        <w:t>)-[c]-&gt;(</w:t>
+      </w:r>
+      <w:proofErr w:type="spellStart"/>
+      <w:r>
+        <w:rPr>
+          <w:sz w:val="24"/>
+          <w:szCs w:val="24"/>
+        </w:rPr>
+        <w:t>movie:Movie</w:t>
+      </w:r>
+      <w:proofErr w:type="spellEnd"/>
+      <w:r>
+        <w:rPr>
+          <w:sz w:val="24"/>
+          <w:szCs w:val="24"/>
+        </w:rPr>
+        <w:t>)</w:t>
+      </w:r>
+    </w:p>
+    <w:p>
+      <w:pPr>
+        <w:rPr>
+          <w:sz w:val="24"/>
+          <w:szCs w:val="24"/>
+        </w:rPr>
+      </w:pPr>
+      <w:proofErr w:type="gramStart"/>
+      <w:r>
+        <w:rPr>
+          <w:sz w:val="24"/>
+          <w:szCs w:val="24"/>
+        </w:rPr>
+        <w:t>return</w:t>
+      </w:r>
+      <w:proofErr w:type="gramEnd"/>
+      <w:r>
+        <w:rPr>
+          <w:sz w:val="24"/>
+          <w:szCs w:val="24"/>
+        </w:rPr>
+        <w:t xml:space="preserve"> director.name as </w:t>
+      </w:r>
+      <w:proofErr w:type="spellStart"/>
+      <w:r>
+        <w:rPr>
+          <w:sz w:val="24"/>
+          <w:szCs w:val="24"/>
+        </w:rPr>
+        <w:t>director_name</w:t>
+      </w:r>
+      <w:proofErr w:type="spellEnd"/>
+      <w:r>
+        <w:rPr>
+          <w:sz w:val="24"/>
+          <w:szCs w:val="24"/>
+        </w:rPr>
+        <w:t xml:space="preserve">, </w:t>
+      </w:r>
+      <w:proofErr w:type="spellStart"/>
+      <w:r>
+        <w:rPr>
+          <w:sz w:val="24"/>
+          <w:szCs w:val="24"/>
+        </w:rPr>
+        <w:t>c.credits</w:t>
+      </w:r>
+      <w:proofErr w:type="spellEnd"/>
+      <w:r>
+        <w:rPr>
+          <w:sz w:val="24"/>
+          <w:szCs w:val="24"/>
+        </w:rPr>
+        <w:t xml:space="preserve"> as credits,</w:t>
+      </w:r>
+    </w:p>
+    <w:p>
+      <w:pPr>
+        <w:rPr>
+          <w:sz w:val="24"/>
+          <w:szCs w:val="24"/>
+        </w:rPr>
+      </w:pPr>
+      <w:r>
+        <w:rPr>
+          <w:sz w:val="24"/>
+          <w:szCs w:val="24"/>
+        </w:rPr>
+        <w:t xml:space="preserve">       </w:t>
+      </w:r>
+      <w:proofErr w:type="spellStart"/>
+      <w:proofErr w:type="gramStart"/>
+      <w:r>
+        <w:rPr>
+          <w:sz w:val="24"/>
+          <w:szCs w:val="24"/>
+        </w:rPr>
+        <w:t>movie.title</w:t>
+      </w:r>
+      <w:proofErr w:type="spellEnd"/>
+      <w:proofErr w:type="gramEnd"/>
+      <w:r>
+        <w:rPr>
+          <w:sz w:val="24"/>
+          <w:szCs w:val="24"/>
+        </w:rPr>
+        <w:t xml:space="preserve"> as </w:t>
+      </w:r>
+      <w:proofErr w:type="spellStart"/>
+      <w:r>
+        <w:rPr>
+          <w:sz w:val="24"/>
+          <w:szCs w:val="24"/>
+        </w:rPr>
+        <w:t>movie_title</w:t>
+      </w:r>
+      <w:proofErr w:type="spellEnd"/>
+      <w:r>
+        <w:rPr>
+          <w:sz w:val="24"/>
+          <w:szCs w:val="24"/>
+        </w:rPr>
+        <w:t>;</w:t>
+      </w:r>
+    </w:p>
+    <w:p>
+      <w:pPr>
+        <w:rPr>
+          <w:sz w:val="24"/>
+          <w:szCs w:val="24"/>
+        </w:rPr>
+      </w:pPr>
+    </w:p>
+    <w:p>
+      <w:pPr>
+        <w:rPr>
+          <w:sz w:val="24"/>
+          <w:szCs w:val="24"/>
+        </w:rPr>
+      </w:pPr>
+    </w:p>
+    <w:p>
+      <w:pPr>
+        <w:rPr>
+          <w:sz w:val="24"/>
+          <w:szCs w:val="24"/>
+        </w:rPr>
+      </w:pPr>
+    </w:p>
+    <w:p>
+      <w:pPr>
+        <w:rPr>
+          <w:sz w:val="24"/>
+          <w:szCs w:val="24"/>
+        </w:rPr>
+      </w:pPr>
+      <w:r>
+        <w:rPr>
+          <w:sz w:val="24"/>
+          <w:szCs w:val="24"/>
+        </w:rPr>
+        <w:t>LOAD CSV WITH HEADERS FROM "file:///Users/rpulekar/work/big-data-analytics-harvard/lectures_and_assignments/week-10-apr-8-2016/assignment/solution/database_exports/export_movie.csv" AS line MERGE (</w:t>
+      </w:r>
+      <w:proofErr w:type="spellStart"/>
+      <w:r>
+        <w:rPr>
+          <w:sz w:val="24"/>
+          <w:szCs w:val="24"/>
+        </w:rPr>
+        <w:t>movie</w:t>
+      </w:r>
+      <w:proofErr w:type="gramStart"/>
+      <w:r>
+        <w:rPr>
+          <w:sz w:val="24"/>
+          <w:szCs w:val="24"/>
+        </w:rPr>
+        <w:t>:Movie</w:t>
+      </w:r>
+      <w:proofErr w:type="spellEnd"/>
+      <w:proofErr w:type="gramEnd"/>
+      <w:r>
+        <w:rPr>
+          <w:sz w:val="24"/>
+          <w:szCs w:val="24"/>
+        </w:rPr>
+        <w:t xml:space="preserve"> { </w:t>
+      </w:r>
+      <w:proofErr w:type="spellStart"/>
+      <w:r>
+        <w:rPr>
+          <w:sz w:val="24"/>
+          <w:szCs w:val="24"/>
+        </w:rPr>
+        <w:t>title:line.title</w:t>
+      </w:r>
+      <w:proofErr w:type="spellEnd"/>
+      <w:r>
+        <w:rPr>
+          <w:sz w:val="24"/>
+          <w:szCs w:val="24"/>
+        </w:rPr>
+        <w:t xml:space="preserve">}) ON CREATE SET </w:t>
+      </w:r>
+      <w:proofErr w:type="spellStart"/>
+      <w:r>
+        <w:rPr>
+          <w:sz w:val="24"/>
+          <w:szCs w:val="24"/>
+        </w:rPr>
+        <w:t>movie.year</w:t>
+      </w:r>
+      <w:proofErr w:type="spellEnd"/>
+      <w:r>
+        <w:rPr>
+          <w:sz w:val="24"/>
+          <w:szCs w:val="24"/>
+        </w:rPr>
+        <w:t>=</w:t>
+      </w:r>
+      <w:proofErr w:type="spellStart"/>
+      <w:r>
+        <w:rPr>
+          <w:sz w:val="24"/>
+          <w:szCs w:val="24"/>
+        </w:rPr>
+        <w:t>line.year</w:t>
+      </w:r>
+      <w:proofErr w:type="spellEnd"/>
+      <w:r>
+        <w:rPr>
+          <w:sz w:val="24"/>
+          <w:szCs w:val="24"/>
+        </w:rPr>
+        <w:t>;</w:t>
+      </w:r>
+    </w:p>
+    <w:p>
+      <w:pPr>
+        <w:rPr>
+          <w:sz w:val="24"/>
+          <w:szCs w:val="24"/>
+        </w:rPr>
+      </w:pPr>
+    </w:p>
+    <w:p>
+      <w:pPr>
+        <w:rPr>
+          <w:sz w:val="24"/>
+          <w:szCs w:val="24"/>
+        </w:rPr>
+      </w:pPr>
+      <w:r>
+        <w:rPr>
+          <w:sz w:val="24"/>
+          <w:szCs w:val="24"/>
+        </w:rPr>
+        <w:t>LOAD CSV WITH HEADERS FROM "file:///Users/rpulekar/work/big-data-analytics-harvard/lectures_and_assignments/week-10-apr-8-2016/assignment/solution/database_exports/export_actor.csv" AS line MERGE (</w:t>
+      </w:r>
+      <w:proofErr w:type="spellStart"/>
+      <w:r>
+        <w:rPr>
+          <w:sz w:val="24"/>
+          <w:szCs w:val="24"/>
+        </w:rPr>
+        <w:t>a</w:t>
+      </w:r>
+      <w:proofErr w:type="gramStart"/>
+      <w:r>
+        <w:rPr>
+          <w:sz w:val="24"/>
+          <w:szCs w:val="24"/>
+        </w:rPr>
+        <w:t>:Actor</w:t>
+      </w:r>
+      <w:proofErr w:type="spellEnd"/>
+      <w:proofErr w:type="gramEnd"/>
+      <w:r>
+        <w:rPr>
+          <w:sz w:val="24"/>
+          <w:szCs w:val="24"/>
+        </w:rPr>
+        <w:t xml:space="preserve"> { </w:t>
+      </w:r>
+      <w:proofErr w:type="spellStart"/>
+      <w:r>
+        <w:rPr>
+          <w:sz w:val="24"/>
+          <w:szCs w:val="24"/>
+        </w:rPr>
+        <w:t>name:line.name</w:t>
+      </w:r>
+      <w:proofErr w:type="spellEnd"/>
+      <w:r>
+        <w:rPr>
+          <w:sz w:val="24"/>
+          <w:szCs w:val="24"/>
+        </w:rPr>
+        <w:t>})</w:t>
+      </w:r>
+      <w:r>
+        <w:rPr>
+          <w:sz w:val="24"/>
+          <w:szCs w:val="24"/>
+        </w:rPr>
+        <w:t>;</w:t>
+      </w:r>
+    </w:p>
+    <w:p>
+      <w:pPr>
+        <w:rPr>
+          <w:sz w:val="24"/>
+          <w:szCs w:val="24"/>
+        </w:rPr>
+      </w:pPr>
+    </w:p>
+    <w:p>
+      <w:pPr>
+        <w:rPr>
+          <w:sz w:val="24"/>
+          <w:szCs w:val="24"/>
+        </w:rPr>
+      </w:pPr>
+      <w:r>
+        <w:rPr>
+          <w:sz w:val="24"/>
+          <w:szCs w:val="24"/>
+        </w:rPr>
+        <w:t>LOAD CSV WITH HEADERS FROM "file:///Users/rpulekar/work/big-data-analytics-harvard/lectures_and_assignments/week-10-apr-8-2016/assignment/solution/database_exports/export_director.csv" AS line MERGE (</w:t>
+      </w:r>
+      <w:proofErr w:type="spellStart"/>
+      <w:r>
+        <w:rPr>
+          <w:sz w:val="24"/>
+          <w:szCs w:val="24"/>
+        </w:rPr>
+        <w:t>a</w:t>
+      </w:r>
+      <w:proofErr w:type="gramStart"/>
+      <w:r>
+        <w:rPr>
+          <w:sz w:val="24"/>
+          <w:szCs w:val="24"/>
+        </w:rPr>
+        <w:t>:Director</w:t>
+      </w:r>
+      <w:proofErr w:type="spellEnd"/>
+      <w:proofErr w:type="gramEnd"/>
+      <w:r>
+        <w:rPr>
+          <w:sz w:val="24"/>
+          <w:szCs w:val="24"/>
+        </w:rPr>
+        <w:t xml:space="preserve"> { </w:t>
+      </w:r>
+      <w:proofErr w:type="spellStart"/>
+      <w:r>
+        <w:rPr>
+          <w:sz w:val="24"/>
+          <w:szCs w:val="24"/>
+        </w:rPr>
+        <w:t>name:line.name</w:t>
+      </w:r>
+      <w:proofErr w:type="spellEnd"/>
+      <w:r>
+        <w:rPr>
+          <w:sz w:val="24"/>
+          <w:szCs w:val="24"/>
+        </w:rPr>
+        <w:t>})</w:t>
+      </w:r>
+      <w:r>
+        <w:rPr>
+          <w:sz w:val="24"/>
+          <w:szCs w:val="24"/>
+        </w:rPr>
+        <w:t>;</w:t>
+      </w:r>
+    </w:p>
+    <w:p>
+      <w:pPr>
+        <w:rPr>
+          <w:sz w:val="24"/>
+          <w:szCs w:val="24"/>
+        </w:rPr>
+      </w:pPr>
+    </w:p>
+    <w:p>
+      <w:pPr>
+        <w:rPr>
+          <w:sz w:val="24"/>
+          <w:szCs w:val="24"/>
+        </w:rPr>
+      </w:pPr>
+      <w:r>
+        <w:rPr>
+          <w:sz w:val="24"/>
+          <w:szCs w:val="24"/>
+        </w:rPr>
+        <w:t>LOAD CSV WITH HEADERS FROM "file:///Users/rpulekar/work/big-data-analytics-harvard/lectures_and_assignments/week-10-apr-8-2016/assignment/solution/database_exports/export_acts_in_relationship.csv" AS line</w:t>
+      </w:r>
+    </w:p>
+    <w:p>
+      <w:pPr>
+        <w:rPr>
+          <w:sz w:val="24"/>
+          <w:szCs w:val="24"/>
+        </w:rPr>
+      </w:pPr>
+      <w:r>
+        <w:rPr>
+          <w:sz w:val="24"/>
+          <w:szCs w:val="24"/>
+        </w:rPr>
+        <w:t>FIELDTERMINATOR ","</w:t>
+      </w:r>
+    </w:p>
+    <w:p>
+      <w:pPr>
+        <w:rPr>
+          <w:sz w:val="24"/>
+          <w:szCs w:val="24"/>
+        </w:rPr>
+      </w:pPr>
+      <w:r>
+        <w:rPr>
+          <w:sz w:val="24"/>
+          <w:szCs w:val="24"/>
+        </w:rPr>
+        <w:t>MERGE (</w:t>
+      </w:r>
+      <w:proofErr w:type="spellStart"/>
+      <w:r>
+        <w:rPr>
+          <w:sz w:val="24"/>
+          <w:szCs w:val="24"/>
+        </w:rPr>
+        <w:t>m</w:t>
+      </w:r>
+      <w:proofErr w:type="gramStart"/>
+      <w:r>
+        <w:rPr>
+          <w:sz w:val="24"/>
+          <w:szCs w:val="24"/>
+        </w:rPr>
+        <w:t>:Movie</w:t>
+      </w:r>
+      <w:proofErr w:type="spellEnd"/>
+      <w:proofErr w:type="gramEnd"/>
+      <w:r>
+        <w:rPr>
+          <w:sz w:val="24"/>
+          <w:szCs w:val="24"/>
+        </w:rPr>
+        <w:t xml:space="preserve"> { </w:t>
+      </w:r>
+      <w:proofErr w:type="spellStart"/>
+      <w:r>
+        <w:rPr>
+          <w:sz w:val="24"/>
+          <w:szCs w:val="24"/>
+        </w:rPr>
+        <w:t>title:line.movie_title</w:t>
+      </w:r>
+      <w:proofErr w:type="spellEnd"/>
+      <w:r>
+        <w:rPr>
+          <w:sz w:val="24"/>
+          <w:szCs w:val="24"/>
+        </w:rPr>
+        <w:t xml:space="preserve"> })</w:t>
+      </w:r>
+    </w:p>
+    <w:p>
+      <w:pPr>
+        <w:rPr>
+          <w:sz w:val="24"/>
+          <w:szCs w:val="24"/>
+        </w:rPr>
+      </w:pPr>
+      <w:r>
+        <w:rPr>
+          <w:sz w:val="24"/>
+          <w:szCs w:val="24"/>
+        </w:rPr>
+        <w:t>MERGE (</w:t>
+      </w:r>
+      <w:proofErr w:type="spellStart"/>
+      <w:r>
+        <w:rPr>
+          <w:sz w:val="24"/>
+          <w:szCs w:val="24"/>
+        </w:rPr>
+        <w:t>a</w:t>
+      </w:r>
+      <w:proofErr w:type="gramStart"/>
+      <w:r>
+        <w:rPr>
+          <w:sz w:val="24"/>
+          <w:szCs w:val="24"/>
+        </w:rPr>
+        <w:t>:Actor</w:t>
+      </w:r>
+      <w:proofErr w:type="spellEnd"/>
+      <w:proofErr w:type="gramEnd"/>
+      <w:r>
+        <w:rPr>
+          <w:sz w:val="24"/>
+          <w:szCs w:val="24"/>
+        </w:rPr>
+        <w:t xml:space="preserve"> { </w:t>
+      </w:r>
+      <w:proofErr w:type="spellStart"/>
+      <w:r>
+        <w:rPr>
+          <w:sz w:val="24"/>
+          <w:szCs w:val="24"/>
+        </w:rPr>
+        <w:t>name:line.actor_name</w:t>
+      </w:r>
+      <w:proofErr w:type="spellEnd"/>
+      <w:r>
+        <w:rPr>
+          <w:sz w:val="24"/>
+          <w:szCs w:val="24"/>
+        </w:rPr>
+        <w:t xml:space="preserve"> })</w:t>
+      </w:r>
+    </w:p>
+    <w:p>
+      <w:pPr>
+        <w:rPr>
+          <w:sz w:val="24"/>
+          <w:szCs w:val="24"/>
+        </w:rPr>
+      </w:pPr>
+      <w:r>
+        <w:rPr>
+          <w:sz w:val="24"/>
+          <w:szCs w:val="24"/>
+        </w:rPr>
+        <w:t>MERGE (a)-[</w:t>
+      </w:r>
+      <w:proofErr w:type="gramStart"/>
+      <w:r>
+        <w:rPr>
+          <w:sz w:val="24"/>
+          <w:szCs w:val="24"/>
+        </w:rPr>
+        <w:t>:ACTS</w:t>
+      </w:r>
+      <w:proofErr w:type="gramEnd"/>
+      <w:r>
+        <w:rPr>
+          <w:sz w:val="24"/>
+          <w:szCs w:val="24"/>
+        </w:rPr>
+        <w:t xml:space="preserve">_IN { </w:t>
+      </w:r>
+      <w:proofErr w:type="spellStart"/>
+      <w:r>
+        <w:rPr>
+          <w:sz w:val="24"/>
+          <w:szCs w:val="24"/>
+        </w:rPr>
+        <w:t>role:line.role</w:t>
+      </w:r>
+      <w:proofErr w:type="spellEnd"/>
+      <w:r>
+        <w:rPr>
+          <w:sz w:val="24"/>
+          <w:szCs w:val="24"/>
+        </w:rPr>
+        <w:t>}]-&gt;(m);</w:t>
+      </w:r>
+    </w:p>
+    <w:p>
+      <w:pPr>
+        <w:rPr>
+          <w:sz w:val="24"/>
+          <w:szCs w:val="24"/>
+        </w:rPr>
+      </w:pPr>
+    </w:p>
+    <w:p>
+      <w:pPr>
+        <w:rPr>
+          <w:sz w:val="24"/>
+          <w:szCs w:val="24"/>
+        </w:rPr>
+      </w:pPr>
+      <w:r>
+        <w:rPr>
+          <w:sz w:val="24"/>
+          <w:szCs w:val="24"/>
+        </w:rPr>
+        <w:t>LOAD CSV WITH HEADERS FROM "file:///Users/rpulekar/work/big-data-analytics-harvard/lectures_and_assignments/week-10-apr-8-2016/assignment/solution/database_exports/export_directed_relationship.csv" AS line</w:t>
+      </w:r>
+    </w:p>
+    <w:p>
+      <w:pPr>
+        <w:rPr>
+          <w:sz w:val="24"/>
+          <w:szCs w:val="24"/>
+        </w:rPr>
+      </w:pPr>
+      <w:r>
+        <w:rPr>
+          <w:sz w:val="24"/>
+          <w:szCs w:val="24"/>
+        </w:rPr>
+        <w:t>FIELDTERMINATOR ","</w:t>
+      </w:r>
+    </w:p>
+    <w:p>
+      <w:pPr>
+        <w:rPr>
+          <w:sz w:val="24"/>
+          <w:szCs w:val="24"/>
+        </w:rPr>
+      </w:pPr>
+      <w:r>
+        <w:rPr>
+          <w:sz w:val="24"/>
+          <w:szCs w:val="24"/>
+        </w:rPr>
+        <w:t>MERGE (</w:t>
+      </w:r>
+      <w:proofErr w:type="spellStart"/>
+      <w:r>
+        <w:rPr>
+          <w:sz w:val="24"/>
+          <w:szCs w:val="24"/>
+        </w:rPr>
+        <w:t>m</w:t>
+      </w:r>
+      <w:proofErr w:type="gramStart"/>
+      <w:r>
+        <w:rPr>
+          <w:sz w:val="24"/>
+          <w:szCs w:val="24"/>
+        </w:rPr>
+        <w:t>:Movie</w:t>
+      </w:r>
+      <w:proofErr w:type="spellEnd"/>
+      <w:proofErr w:type="gramEnd"/>
+      <w:r>
+        <w:rPr>
+          <w:sz w:val="24"/>
+          <w:szCs w:val="24"/>
+        </w:rPr>
+        <w:t xml:space="preserve"> { </w:t>
+      </w:r>
+      <w:proofErr w:type="spellStart"/>
+      <w:r>
+        <w:rPr>
+          <w:sz w:val="24"/>
+          <w:szCs w:val="24"/>
+        </w:rPr>
+        <w:t>title:line.movie_title</w:t>
+      </w:r>
+      <w:proofErr w:type="spellEnd"/>
+      <w:r>
+        <w:rPr>
+          <w:sz w:val="24"/>
+          <w:szCs w:val="24"/>
+        </w:rPr>
+        <w:t xml:space="preserve"> })</w:t>
+      </w:r>
+    </w:p>
+    <w:p>
+      <w:pPr>
+        <w:rPr>
+          <w:sz w:val="24"/>
+          <w:szCs w:val="24"/>
+        </w:rPr>
+      </w:pPr>
+      <w:r>
+        <w:rPr>
+          <w:sz w:val="24"/>
+          <w:szCs w:val="24"/>
+        </w:rPr>
+        <w:t>MERGE (</w:t>
+      </w:r>
+      <w:proofErr w:type="spellStart"/>
+      <w:r>
+        <w:rPr>
+          <w:sz w:val="24"/>
+          <w:szCs w:val="24"/>
+        </w:rPr>
+        <w:t>d</w:t>
+      </w:r>
+      <w:proofErr w:type="gramStart"/>
+      <w:r>
+        <w:rPr>
+          <w:sz w:val="24"/>
+          <w:szCs w:val="24"/>
+        </w:rPr>
+        <w:t>:Director</w:t>
+      </w:r>
+      <w:proofErr w:type="spellEnd"/>
+      <w:proofErr w:type="gramEnd"/>
+      <w:r>
+        <w:rPr>
+          <w:sz w:val="24"/>
+          <w:szCs w:val="24"/>
+        </w:rPr>
+        <w:t xml:space="preserve"> { </w:t>
+      </w:r>
+      <w:proofErr w:type="spellStart"/>
+      <w:r>
+        <w:rPr>
+          <w:sz w:val="24"/>
+          <w:szCs w:val="24"/>
+        </w:rPr>
+        <w:t>name:line.director_name</w:t>
+      </w:r>
+      <w:proofErr w:type="spellEnd"/>
+      <w:r>
+        <w:rPr>
+          <w:sz w:val="24"/>
+          <w:szCs w:val="24"/>
+        </w:rPr>
+        <w:t xml:space="preserve"> })</w:t>
+      </w:r>
+    </w:p>
+    <w:p>
+      <w:pPr>
+        <w:rPr>
+          <w:sz w:val="24"/>
+          <w:szCs w:val="24"/>
+        </w:rPr>
+      </w:pPr>
+      <w:r>
+        <w:rPr>
+          <w:sz w:val="24"/>
+          <w:szCs w:val="24"/>
+        </w:rPr>
+        <w:t>MERGE (d</w:t>
+      </w:r>
+      <w:r>
+        <w:rPr>
+          <w:sz w:val="24"/>
+          <w:szCs w:val="24"/>
+        </w:rPr>
+        <w:t>)-[</w:t>
+      </w:r>
+      <w:proofErr w:type="gramStart"/>
+      <w:r>
+        <w:rPr>
+          <w:sz w:val="24"/>
+          <w:szCs w:val="24"/>
+        </w:rPr>
+        <w:t>:DIRECTED</w:t>
+      </w:r>
+      <w:proofErr w:type="gramEnd"/>
+      <w:r>
+        <w:rPr>
+          <w:sz w:val="24"/>
+          <w:szCs w:val="24"/>
+        </w:rPr>
+        <w:t xml:space="preserve"> { </w:t>
+      </w:r>
+      <w:proofErr w:type="spellStart"/>
+      <w:r>
+        <w:rPr>
+          <w:sz w:val="24"/>
+          <w:szCs w:val="24"/>
+        </w:rPr>
+        <w:t>credits:line.credits</w:t>
+      </w:r>
+      <w:proofErr w:type="spellEnd"/>
+      <w:r>
+        <w:rPr>
+          <w:sz w:val="24"/>
+          <w:szCs w:val="24"/>
+        </w:rPr>
+        <w:t>}]-&gt;(m);</w:t>
+      </w:r>
+    </w:p>
+    <w:p>
+      <w:pPr>
+        <w:rPr>
+          <w:sz w:val="24"/>
+          <w:szCs w:val="24"/>
+        </w:rPr>
+      </w:pPr>
+    </w:p>
+    <w:p>
+      <w:pPr>
+        <w:rPr>
+          <w:sz w:val="24"/>
+          <w:szCs w:val="24"/>
+        </w:rPr>
+      </w:pPr>
+    </w:p>
+    <w:p>
+      <w:pPr>
+        <w:rPr>
+          <w:sz w:val="24"/>
+          <w:szCs w:val="24"/>
+        </w:rPr>
+      </w:pPr>
+    </w:p>
+    <w:p>
+      <w:pPr>
+        <w:rPr>
+          <w:sz w:val="24"/>
+          <w:szCs w:val="24"/>
+        </w:rPr>
+      </w:pPr>
+      <w:r>
+        <w:rPr>
+          <w:rFonts w:ascii="Monaco" w:hAnsi="Monaco" w:cs="Monaco"/>
+          <w:color w:val="3F7F5F"/>
+          <w:sz w:val="22"/>
+          <w:szCs w:val="22"/>
+        </w:rPr>
+        <w:t>START n=</w:t>
+      </w:r>
+      <w:proofErr w:type="gramStart"/>
+      <w:r>
+        <w:rPr>
+          <w:rFonts w:ascii="Monaco" w:hAnsi="Monaco" w:cs="Monaco"/>
+          <w:color w:val="3F7F5F"/>
+          <w:sz w:val="22"/>
+          <w:szCs w:val="22"/>
+        </w:rPr>
+        <w:t>node(</w:t>
+      </w:r>
+      <w:proofErr w:type="gramEnd"/>
+      <w:r>
+        <w:rPr>
+          <w:rFonts w:ascii="Monaco" w:hAnsi="Monaco" w:cs="Monaco"/>
+          <w:color w:val="3F7F5F"/>
+          <w:sz w:val="22"/>
+          <w:szCs w:val="22"/>
+        </w:rPr>
+        <w:t xml:space="preserve">*) MATCH (n)-[r]-&gt;(m) RETURN </w:t>
+      </w:r>
+      <w:proofErr w:type="spellStart"/>
+      <w:r>
+        <w:rPr>
+          <w:rFonts w:ascii="Monaco" w:hAnsi="Monaco" w:cs="Monaco"/>
+          <w:color w:val="3F7F5F"/>
+          <w:sz w:val="22"/>
+          <w:szCs w:val="22"/>
+        </w:rPr>
+        <w:t>n,r,m</w:t>
+      </w:r>
+      <w:proofErr w:type="spellEnd"/>
+      <w:r>
+        <w:rPr>
+          <w:rFonts w:ascii="Monaco" w:hAnsi="Monaco" w:cs="Monaco"/>
+          <w:color w:val="3F7F5F"/>
+          <w:sz w:val="22"/>
+          <w:szCs w:val="22"/>
+        </w:rPr>
+        <w:t>;</w:t>
+      </w:r>
+    </w:p>
     <w:sectPr>
-      <w:footerReference w:type="default" r:id="rId7"/>
+      <w:footerReference w:type="default" r:id="rId8"/>
       <w:pgSz w:w="12240" w:h="15840"/>
       <w:pgMar w:top="1440" w:right="1800" w:bottom="1440" w:left="1800" w:header="720" w:footer="720" w:gutter="0"/>
       <w:cols w:space="720"/>
@@ -1675,7 +3790,7 @@
 </file>
 
 <file path=word/endnotes.xml><?xml version="1.0" encoding="utf-8"?>
-<w:endnotes xmlns:wpc="http://schemas.microsoft.com/office/word/2010/wordprocessingCanvas" xmlns:mc="http://schemas.openxmlformats.org/markup-compatibility/2006" xmlns:o="urn:schemas-microsoft-com:office:office" xmlns:r="http://schemas.openxmlformats.org/officeDocument/2006/relationships" xmlns:m="http://schemas.openxmlformats.org/officeDocument/2006/math" xmlns:v="urn:schemas-microsoft-com:vml" xmlns:wp14="http://schemas.microsoft.com/office/word/2010/wordprocessingDrawing" xmlns:wp="http://schemas.openxmlformats.org/drawingml/2006/wordprocessingDrawing" xmlns:w10="urn:schemas-microsoft-com:office:word" xmlns:w="http://schemas.openxmlformats.org/wordprocessingml/2006/main" xmlns:w14="http://schemas.microsoft.com/office/word/2010/wordml" xmlns:w15="http://schemas.microsoft.com/office/word/2012/wordml" xmlns:wpg="http://schemas.microsoft.com/office/word/2010/wordprocessingGroup" xmlns:wpi="http://schemas.microsoft.com/office/word/2010/wordprocessingInk" xmlns:wne="http://schemas.microsoft.com/office/word/2006/wordml" xmlns:wps="http://schemas.microsoft.com/office/word/2010/wordprocessingShape" mc:Ignorable="w14 w15 wp14">
+<w:endnotes xmlns:wpc="http://schemas.microsoft.com/office/word/2010/wordprocessingCanvas" xmlns:mo="http://schemas.microsoft.com/office/mac/office/2008/main" xmlns:mc="http://schemas.openxmlformats.org/markup-compatibility/2006" xmlns:mv="urn:schemas-microsoft-com:mac:vml" xmlns:o="urn:schemas-microsoft-com:office:office" xmlns:r="http://schemas.openxmlformats.org/officeDocument/2006/relationships" xmlns:m="http://schemas.openxmlformats.org/officeDocument/2006/math" xmlns:v="urn:schemas-microsoft-com:vml" xmlns:wp14="http://schemas.microsoft.com/office/word/2010/wordprocessingDrawing" xmlns:wp="http://schemas.openxmlformats.org/drawingml/2006/wordprocessingDrawing" xmlns:w10="urn:schemas-microsoft-com:office:word" xmlns:w="http://schemas.openxmlformats.org/wordprocessingml/2006/main" xmlns:w14="http://schemas.microsoft.com/office/word/2010/wordml" xmlns:wpg="http://schemas.microsoft.com/office/word/2010/wordprocessingGroup" xmlns:wpi="http://schemas.microsoft.com/office/word/2010/wordprocessingInk" xmlns:wne="http://schemas.microsoft.com/office/word/2006/wordml" xmlns:wps="http://schemas.microsoft.com/office/word/2010/wordprocessingShape" mc:Ignorable="w14 wp14">
   <w:endnote w:type="separator" w:id="-1">
     <w:p>
       <w:r>
@@ -1694,7 +3809,7 @@
 </file>
 
 <file path=word/footer1.xml><?xml version="1.0" encoding="utf-8"?>
-<w:ftr xmlns:wpc="http://schemas.microsoft.com/office/word/2010/wordprocessingCanvas" xmlns:mc="http://schemas.openxmlformats.org/markup-compatibility/2006" xmlns:o="urn:schemas-microsoft-com:office:office" xmlns:r="http://schemas.openxmlformats.org/officeDocument/2006/relationships" xmlns:m="http://schemas.openxmlformats.org/officeDocument/2006/math" xmlns:v="urn:schemas-microsoft-com:vml" xmlns:wp14="http://schemas.microsoft.com/office/word/2010/wordprocessingDrawing" xmlns:wp="http://schemas.openxmlformats.org/drawingml/2006/wordprocessingDrawing" xmlns:w10="urn:schemas-microsoft-com:office:word" xmlns:w="http://schemas.openxmlformats.org/wordprocessingml/2006/main" xmlns:w14="http://schemas.microsoft.com/office/word/2010/wordml" xmlns:w15="http://schemas.microsoft.com/office/word/2012/wordml" xmlns:wpg="http://schemas.microsoft.com/office/word/2010/wordprocessingGroup" xmlns:wpi="http://schemas.microsoft.com/office/word/2010/wordprocessingInk" xmlns:wne="http://schemas.microsoft.com/office/word/2006/wordml" xmlns:wps="http://schemas.microsoft.com/office/word/2010/wordprocessingShape" mc:Ignorable="w14 w15 wp14">
+<w:ftr xmlns:wpc="http://schemas.microsoft.com/office/word/2010/wordprocessingCanvas" xmlns:mo="http://schemas.microsoft.com/office/mac/office/2008/main" xmlns:mc="http://schemas.openxmlformats.org/markup-compatibility/2006" xmlns:mv="urn:schemas-microsoft-com:mac:vml" xmlns:o="urn:schemas-microsoft-com:office:office" xmlns:r="http://schemas.openxmlformats.org/officeDocument/2006/relationships" xmlns:m="http://schemas.openxmlformats.org/officeDocument/2006/math" xmlns:v="urn:schemas-microsoft-com:vml" xmlns:wp14="http://schemas.microsoft.com/office/word/2010/wordprocessingDrawing" xmlns:wp="http://schemas.openxmlformats.org/drawingml/2006/wordprocessingDrawing" xmlns:w10="urn:schemas-microsoft-com:office:word" xmlns:w="http://schemas.openxmlformats.org/wordprocessingml/2006/main" xmlns:w14="http://schemas.microsoft.com/office/word/2010/wordml" xmlns:wpg="http://schemas.microsoft.com/office/word/2010/wordprocessingGroup" xmlns:wpi="http://schemas.microsoft.com/office/word/2010/wordprocessingInk" xmlns:wne="http://schemas.microsoft.com/office/word/2006/wordml" xmlns:wps="http://schemas.microsoft.com/office/word/2010/wordprocessingShape" mc:Ignorable="w14 wp14">
   <w:sdt>
     <w:sdtPr>
       <w:id w:val="-1084448945"/>
@@ -1727,7 +3842,7 @@
           <w:rPr>
             <w:noProof/>
           </w:rPr>
-          <w:t>1</w:t>
+          <w:t>3</w:t>
         </w:r>
         <w:r>
           <w:rPr>
@@ -1747,7 +3862,7 @@
 </file>
 
 <file path=word/footnotes.xml><?xml version="1.0" encoding="utf-8"?>
-<w:footnotes xmlns:wpc="http://schemas.microsoft.com/office/word/2010/wordprocessingCanvas" xmlns:mc="http://schemas.openxmlformats.org/markup-compatibility/2006" xmlns:o="urn:schemas-microsoft-com:office:office" xmlns:r="http://schemas.openxmlformats.org/officeDocument/2006/relationships" xmlns:m="http://schemas.openxmlformats.org/officeDocument/2006/math" xmlns:v="urn:schemas-microsoft-com:vml" xmlns:wp14="http://schemas.microsoft.com/office/word/2010/wordprocessingDrawing" xmlns:wp="http://schemas.openxmlformats.org/drawingml/2006/wordprocessingDrawing" xmlns:w10="urn:schemas-microsoft-com:office:word" xmlns:w="http://schemas.openxmlformats.org/wordprocessingml/2006/main" xmlns:w14="http://schemas.microsoft.com/office/word/2010/wordml" xmlns:w15="http://schemas.microsoft.com/office/word/2012/wordml" xmlns:wpg="http://schemas.microsoft.com/office/word/2010/wordprocessingGroup" xmlns:wpi="http://schemas.microsoft.com/office/word/2010/wordprocessingInk" xmlns:wne="http://schemas.microsoft.com/office/word/2006/wordml" xmlns:wps="http://schemas.microsoft.com/office/word/2010/wordprocessingShape" mc:Ignorable="w14 w15 wp14">
+<w:footnotes xmlns:wpc="http://schemas.microsoft.com/office/word/2010/wordprocessingCanvas" xmlns:mo="http://schemas.microsoft.com/office/mac/office/2008/main" xmlns:mc="http://schemas.openxmlformats.org/markup-compatibility/2006" xmlns:mv="urn:schemas-microsoft-com:mac:vml" xmlns:o="urn:schemas-microsoft-com:office:office" xmlns:r="http://schemas.openxmlformats.org/officeDocument/2006/relationships" xmlns:m="http://schemas.openxmlformats.org/officeDocument/2006/math" xmlns:v="urn:schemas-microsoft-com:vml" xmlns:wp14="http://schemas.microsoft.com/office/word/2010/wordprocessingDrawing" xmlns:wp="http://schemas.openxmlformats.org/drawingml/2006/wordprocessingDrawing" xmlns:w10="urn:schemas-microsoft-com:office:word" xmlns:w="http://schemas.openxmlformats.org/wordprocessingml/2006/main" xmlns:w14="http://schemas.microsoft.com/office/word/2010/wordml" xmlns:wpg="http://schemas.microsoft.com/office/word/2010/wordprocessingGroup" xmlns:wpi="http://schemas.microsoft.com/office/word/2010/wordprocessingInk" xmlns:wne="http://schemas.microsoft.com/office/word/2006/wordml" xmlns:wps="http://schemas.microsoft.com/office/word/2010/wordprocessingShape" mc:Ignorable="w14 wp14">
   <w:footnote w:type="separator" w:id="-1">
     <w:p>
       <w:r>
@@ -1766,8 +3881,8 @@
 </file>
 
 <file path=word/numbering.xml><?xml version="1.0" encoding="utf-8"?>
-<w:numbering xmlns:wpc="http://schemas.microsoft.com/office/word/2010/wordprocessingCanvas" xmlns:mc="http://schemas.openxmlformats.org/markup-compatibility/2006" xmlns:o="urn:schemas-microsoft-com:office:office" xmlns:r="http://schemas.openxmlformats.org/officeDocument/2006/relationships" xmlns:m="http://schemas.openxmlformats.org/officeDocument/2006/math" xmlns:v="urn:schemas-microsoft-com:vml" xmlns:wp14="http://schemas.microsoft.com/office/word/2010/wordprocessingDrawing" xmlns:wp="http://schemas.openxmlformats.org/drawingml/2006/wordprocessingDrawing" xmlns:w10="urn:schemas-microsoft-com:office:word" xmlns:w="http://schemas.openxmlformats.org/wordprocessingml/2006/main" xmlns:w14="http://schemas.microsoft.com/office/word/2010/wordml" xmlns:w15="http://schemas.microsoft.com/office/word/2012/wordml" xmlns:wpg="http://schemas.microsoft.com/office/word/2010/wordprocessingGroup" xmlns:wpi="http://schemas.microsoft.com/office/word/2010/wordprocessingInk" xmlns:wne="http://schemas.microsoft.com/office/word/2006/wordml" xmlns:wps="http://schemas.microsoft.com/office/word/2010/wordprocessingShape" mc:Ignorable="w14 w15 wp14">
-  <w:abstractNum w:abstractNumId="0" w15:restartNumberingAfterBreak="0">
+<w:numbering xmlns:wpc="http://schemas.microsoft.com/office/word/2010/wordprocessingCanvas" xmlns:mo="http://schemas.microsoft.com/office/mac/office/2008/main" xmlns:mc="http://schemas.openxmlformats.org/markup-compatibility/2006" xmlns:mv="urn:schemas-microsoft-com:mac:vml" xmlns:o="urn:schemas-microsoft-com:office:office" xmlns:r="http://schemas.openxmlformats.org/officeDocument/2006/relationships" xmlns:m="http://schemas.openxmlformats.org/officeDocument/2006/math" xmlns:v="urn:schemas-microsoft-com:vml" xmlns:wp14="http://schemas.microsoft.com/office/word/2010/wordprocessingDrawing" xmlns:wp="http://schemas.openxmlformats.org/drawingml/2006/wordprocessingDrawing" xmlns:w10="urn:schemas-microsoft-com:office:word" xmlns:w="http://schemas.openxmlformats.org/wordprocessingml/2006/main" xmlns:w14="http://schemas.microsoft.com/office/word/2010/wordml" xmlns:wpg="http://schemas.microsoft.com/office/word/2010/wordprocessingGroup" xmlns:wpi="http://schemas.microsoft.com/office/word/2010/wordprocessingInk" xmlns:wne="http://schemas.microsoft.com/office/word/2006/wordml" xmlns:wps="http://schemas.microsoft.com/office/word/2010/wordprocessingShape" mc:Ignorable="w14 wp14">
+  <w:abstractNum w:abstractNumId="0">
     <w:nsid w:val="08530455"/>
     <w:multiLevelType w:val="hybridMultilevel"/>
     <w:tmpl w:val="4CBAD044"/>
@@ -1907,7 +4022,7 @@
       </w:rPr>
     </w:lvl>
   </w:abstractNum>
-  <w:abstractNum w:abstractNumId="1" w15:restartNumberingAfterBreak="0">
+  <w:abstractNum w:abstractNumId="1">
     <w:nsid w:val="13986BDE"/>
     <w:multiLevelType w:val="hybridMultilevel"/>
     <w:tmpl w:val="BFC099FC"/>
@@ -1996,7 +4111,7 @@
       </w:pPr>
     </w:lvl>
   </w:abstractNum>
-  <w:abstractNum w:abstractNumId="2" w15:restartNumberingAfterBreak="0">
+  <w:abstractNum w:abstractNumId="2">
     <w:nsid w:val="1F217AC9"/>
     <w:multiLevelType w:val="singleLevel"/>
     <w:tmpl w:val="0409000F"/>
@@ -2013,7 +4128,7 @@
       </w:pPr>
     </w:lvl>
   </w:abstractNum>
-  <w:abstractNum w:abstractNumId="3" w15:restartNumberingAfterBreak="0">
+  <w:abstractNum w:abstractNumId="3">
     <w:nsid w:val="1FE9639C"/>
     <w:multiLevelType w:val="hybridMultilevel"/>
     <w:tmpl w:val="FABA74D4"/>
@@ -2103,7 +4218,7 @@
       </w:pPr>
     </w:lvl>
   </w:abstractNum>
-  <w:abstractNum w:abstractNumId="4" w15:restartNumberingAfterBreak="0">
+  <w:abstractNum w:abstractNumId="4">
     <w:nsid w:val="3D273915"/>
     <w:multiLevelType w:val="hybridMultilevel"/>
     <w:tmpl w:val="AC20FCE6"/>
@@ -2219,7 +4334,7 @@
       </w:pPr>
     </w:lvl>
   </w:abstractNum>
-  <w:abstractNum w:abstractNumId="5" w15:restartNumberingAfterBreak="0">
+  <w:abstractNum w:abstractNumId="5">
     <w:nsid w:val="469B7307"/>
     <w:multiLevelType w:val="singleLevel"/>
     <w:tmpl w:val="04090011"/>
@@ -2236,7 +4351,7 @@
       </w:pPr>
     </w:lvl>
   </w:abstractNum>
-  <w:abstractNum w:abstractNumId="6" w15:restartNumberingAfterBreak="0">
+  <w:abstractNum w:abstractNumId="6">
     <w:nsid w:val="6E620172"/>
     <w:multiLevelType w:val="hybridMultilevel"/>
     <w:tmpl w:val="6A3610D4"/>
@@ -2380,7 +4495,7 @@
 </file>
 
 <file path=word/styles.xml><?xml version="1.0" encoding="utf-8"?>
-<w:styles xmlns:mc="http://schemas.openxmlformats.org/markup-compatibility/2006" xmlns:r="http://schemas.openxmlformats.org/officeDocument/2006/relationships" xmlns:w="http://schemas.openxmlformats.org/wordprocessingml/2006/main" xmlns:w14="http://schemas.microsoft.com/office/word/2010/wordml" xmlns:w15="http://schemas.microsoft.com/office/word/2012/wordml" mc:Ignorable="w14 w15">
+<w:styles xmlns:mc="http://schemas.openxmlformats.org/markup-compatibility/2006" xmlns:r="http://schemas.openxmlformats.org/officeDocument/2006/relationships" xmlns:w="http://schemas.openxmlformats.org/wordprocessingml/2006/main" xmlns:w14="http://schemas.microsoft.com/office/word/2010/wordml" mc:Ignorable="w14">
   <w:docDefaults>
     <w:rPrDefault>
       <w:rPr>
@@ -2390,371 +4505,561 @@
     </w:rPrDefault>
     <w:pPrDefault/>
   </w:docDefaults>
-  <w:latentStyles w:defLockedState="0" w:defUIPriority="0" w:defSemiHidden="0" w:defUnhideWhenUsed="0" w:defQFormat="0" w:count="371">
-    <w:lsdException w:name="Normal" w:qFormat="1"/>
-    <w:lsdException w:name="heading 1" w:qFormat="1"/>
-    <w:lsdException w:name="heading 2" w:qFormat="1"/>
-    <w:lsdException w:name="heading 3" w:qFormat="1"/>
-    <w:lsdException w:name="heading 4" w:semiHidden="1" w:unhideWhenUsed="1" w:qFormat="1"/>
-    <w:lsdException w:name="heading 5" w:semiHidden="1" w:unhideWhenUsed="1" w:qFormat="1"/>
-    <w:lsdException w:name="heading 6" w:semiHidden="1" w:unhideWhenUsed="1" w:qFormat="1"/>
-    <w:lsdException w:name="heading 7" w:semiHidden="1" w:unhideWhenUsed="1" w:qFormat="1"/>
-    <w:lsdException w:name="heading 8" w:semiHidden="1" w:unhideWhenUsed="1" w:qFormat="1"/>
-    <w:lsdException w:name="heading 9" w:semiHidden="1" w:unhideWhenUsed="1" w:qFormat="1"/>
-    <w:lsdException w:name="index 1" w:semiHidden="1" w:unhideWhenUsed="1"/>
-    <w:lsdException w:name="index 2" w:semiHidden="1" w:unhideWhenUsed="1"/>
-    <w:lsdException w:name="index 3" w:semiHidden="1" w:unhideWhenUsed="1"/>
-    <w:lsdException w:name="index 4" w:semiHidden="1" w:unhideWhenUsed="1"/>
-    <w:lsdException w:name="index 5" w:semiHidden="1" w:unhideWhenUsed="1"/>
-    <w:lsdException w:name="index 6" w:semiHidden="1" w:unhideWhenUsed="1"/>
-    <w:lsdException w:name="index 7" w:semiHidden="1" w:unhideWhenUsed="1"/>
-    <w:lsdException w:name="index 8" w:semiHidden="1" w:unhideWhenUsed="1"/>
-    <w:lsdException w:name="index 9" w:semiHidden="1" w:unhideWhenUsed="1"/>
-    <w:lsdException w:name="toc 1" w:semiHidden="1" w:unhideWhenUsed="1"/>
-    <w:lsdException w:name="toc 2" w:semiHidden="1" w:unhideWhenUsed="1"/>
-    <w:lsdException w:name="toc 3" w:semiHidden="1" w:unhideWhenUsed="1"/>
-    <w:lsdException w:name="toc 4" w:semiHidden="1" w:unhideWhenUsed="1"/>
-    <w:lsdException w:name="toc 5" w:semiHidden="1" w:unhideWhenUsed="1"/>
-    <w:lsdException w:name="toc 6" w:semiHidden="1" w:unhideWhenUsed="1"/>
-    <w:lsdException w:name="toc 7" w:semiHidden="1" w:unhideWhenUsed="1"/>
-    <w:lsdException w:name="toc 8" w:semiHidden="1" w:unhideWhenUsed="1"/>
-    <w:lsdException w:name="toc 9" w:semiHidden="1" w:unhideWhenUsed="1"/>
-    <w:lsdException w:name="Normal Indent" w:semiHidden="1" w:unhideWhenUsed="1"/>
-    <w:lsdException w:name="footnote text" w:semiHidden="1" w:unhideWhenUsed="1"/>
-    <w:lsdException w:name="annotation text" w:semiHidden="1" w:unhideWhenUsed="1"/>
-    <w:lsdException w:name="header" w:semiHidden="1" w:unhideWhenUsed="1"/>
-    <w:lsdException w:name="footer" w:semiHidden="1" w:uiPriority="99" w:unhideWhenUsed="1"/>
-    <w:lsdException w:name="index heading" w:semiHidden="1" w:unhideWhenUsed="1"/>
-    <w:lsdException w:name="caption" w:semiHidden="1" w:unhideWhenUsed="1" w:qFormat="1"/>
-    <w:lsdException w:name="table of figures" w:semiHidden="1" w:unhideWhenUsed="1"/>
-    <w:lsdException w:name="envelope address" w:semiHidden="1" w:unhideWhenUsed="1"/>
-    <w:lsdException w:name="envelope return" w:semiHidden="1" w:unhideWhenUsed="1"/>
-    <w:lsdException w:name="footnote reference" w:semiHidden="1" w:unhideWhenUsed="1"/>
-    <w:lsdException w:name="annotation reference" w:semiHidden="1" w:unhideWhenUsed="1"/>
-    <w:lsdException w:name="line number" w:semiHidden="1" w:unhideWhenUsed="1"/>
-    <w:lsdException w:name="page number" w:semiHidden="1" w:unhideWhenUsed="1"/>
-    <w:lsdException w:name="endnote reference" w:semiHidden="1" w:unhideWhenUsed="1"/>
-    <w:lsdException w:name="endnote text" w:semiHidden="1" w:unhideWhenUsed="1"/>
-    <w:lsdException w:name="table of authorities" w:semiHidden="1" w:unhideWhenUsed="1"/>
-    <w:lsdException w:name="macro" w:semiHidden="1" w:unhideWhenUsed="1"/>
-    <w:lsdException w:name="toa heading" w:semiHidden="1" w:unhideWhenUsed="1"/>
-    <w:lsdException w:name="List" w:semiHidden="1" w:unhideWhenUsed="1"/>
-    <w:lsdException w:name="List Bullet" w:semiHidden="1" w:unhideWhenUsed="1"/>
-    <w:lsdException w:name="List 2" w:semiHidden="1" w:unhideWhenUsed="1"/>
-    <w:lsdException w:name="List 3" w:semiHidden="1" w:unhideWhenUsed="1"/>
-    <w:lsdException w:name="List Bullet 2" w:semiHidden="1" w:unhideWhenUsed="1"/>
-    <w:lsdException w:name="List Bullet 3" w:semiHidden="1" w:unhideWhenUsed="1"/>
-    <w:lsdException w:name="List Bullet 4" w:semiHidden="1" w:unhideWhenUsed="1"/>
-    <w:lsdException w:name="List Bullet 5" w:semiHidden="1" w:unhideWhenUsed="1"/>
-    <w:lsdException w:name="List Number 2" w:semiHidden="1" w:unhideWhenUsed="1"/>
-    <w:lsdException w:name="List Number 3" w:semiHidden="1" w:unhideWhenUsed="1"/>
-    <w:lsdException w:name="List Number 4" w:semiHidden="1" w:unhideWhenUsed="1"/>
-    <w:lsdException w:name="List Number 5" w:semiHidden="1" w:unhideWhenUsed="1"/>
-    <w:lsdException w:name="Title" w:qFormat="1"/>
-    <w:lsdException w:name="Closing" w:semiHidden="1" w:unhideWhenUsed="1"/>
-    <w:lsdException w:name="Signature" w:semiHidden="1" w:unhideWhenUsed="1"/>
-    <w:lsdException w:name="Default Paragraph Font" w:semiHidden="1" w:unhideWhenUsed="1"/>
-    <w:lsdException w:name="Body Text" w:semiHidden="1" w:unhideWhenUsed="1"/>
-    <w:lsdException w:name="Body Text Indent" w:semiHidden="1" w:unhideWhenUsed="1"/>
-    <w:lsdException w:name="List Continue" w:semiHidden="1" w:unhideWhenUsed="1"/>
-    <w:lsdException w:name="List Continue 2" w:semiHidden="1" w:unhideWhenUsed="1"/>
-    <w:lsdException w:name="List Continue 3" w:semiHidden="1" w:unhideWhenUsed="1"/>
-    <w:lsdException w:name="List Continue 4" w:semiHidden="1" w:unhideWhenUsed="1"/>
-    <w:lsdException w:name="List Continue 5" w:semiHidden="1" w:unhideWhenUsed="1"/>
-    <w:lsdException w:name="Message Header" w:semiHidden="1" w:unhideWhenUsed="1"/>
-    <w:lsdException w:name="Subtitle" w:qFormat="1"/>
-    <w:lsdException w:name="Body Text First Indent 2" w:semiHidden="1" w:unhideWhenUsed="1"/>
-    <w:lsdException w:name="Note Heading" w:semiHidden="1" w:unhideWhenUsed="1"/>
-    <w:lsdException w:name="Body Text 2" w:semiHidden="1" w:unhideWhenUsed="1"/>
-    <w:lsdException w:name="Body Text 3" w:semiHidden="1" w:unhideWhenUsed="1"/>
-    <w:lsdException w:name="Body Text Indent 2" w:semiHidden="1" w:unhideWhenUsed="1"/>
-    <w:lsdException w:name="Body Text Indent 3" w:semiHidden="1" w:unhideWhenUsed="1"/>
-    <w:lsdException w:name="Block Text" w:semiHidden="1" w:unhideWhenUsed="1"/>
-    <w:lsdException w:name="Hyperlink" w:semiHidden="1" w:unhideWhenUsed="1"/>
-    <w:lsdException w:name="FollowedHyperlink" w:semiHidden="1" w:unhideWhenUsed="1"/>
-    <w:lsdException w:name="Strong" w:qFormat="1"/>
-    <w:lsdException w:name="Emphasis" w:qFormat="1"/>
-    <w:lsdException w:name="Document Map" w:semiHidden="1" w:unhideWhenUsed="1"/>
-    <w:lsdException w:name="Plain Text" w:semiHidden="1" w:unhideWhenUsed="1"/>
-    <w:lsdException w:name="E-mail Signature" w:semiHidden="1" w:unhideWhenUsed="1"/>
-    <w:lsdException w:name="HTML Top of Form" w:semiHidden="1" w:unhideWhenUsed="1"/>
-    <w:lsdException w:name="HTML Bottom of Form" w:semiHidden="1" w:unhideWhenUsed="1"/>
-    <w:lsdException w:name="Normal (Web)" w:semiHidden="1" w:uiPriority="99" w:unhideWhenUsed="1"/>
-    <w:lsdException w:name="HTML Acronym" w:semiHidden="1" w:unhideWhenUsed="1"/>
-    <w:lsdException w:name="HTML Address" w:semiHidden="1" w:unhideWhenUsed="1"/>
-    <w:lsdException w:name="HTML Cite" w:semiHidden="1" w:unhideWhenUsed="1"/>
-    <w:lsdException w:name="HTML Code" w:semiHidden="1" w:unhideWhenUsed="1"/>
-    <w:lsdException w:name="HTML Definition" w:semiHidden="1" w:unhideWhenUsed="1"/>
-    <w:lsdException w:name="HTML Keyboard" w:semiHidden="1" w:unhideWhenUsed="1"/>
-    <w:lsdException w:name="HTML Preformatted" w:semiHidden="1" w:uiPriority="99" w:unhideWhenUsed="1"/>
-    <w:lsdException w:name="HTML Sample" w:semiHidden="1" w:unhideWhenUsed="1"/>
-    <w:lsdException w:name="HTML Typewriter" w:semiHidden="1" w:unhideWhenUsed="1"/>
-    <w:lsdException w:name="HTML Variable" w:semiHidden="1" w:unhideWhenUsed="1"/>
-    <w:lsdException w:name="Normal Table" w:semiHidden="1" w:unhideWhenUsed="1"/>
-    <w:lsdException w:name="annotation subject" w:semiHidden="1" w:unhideWhenUsed="1"/>
-    <w:lsdException w:name="No List" w:semiHidden="1" w:unhideWhenUsed="1"/>
-    <w:lsdException w:name="Outline List 1" w:semiHidden="1" w:unhideWhenUsed="1"/>
-    <w:lsdException w:name="Outline List 2" w:semiHidden="1" w:unhideWhenUsed="1"/>
-    <w:lsdException w:name="Outline List 3" w:semiHidden="1" w:unhideWhenUsed="1"/>
-    <w:lsdException w:name="Table Simple 1" w:semiHidden="1" w:unhideWhenUsed="1"/>
-    <w:lsdException w:name="Table Simple 2" w:semiHidden="1" w:unhideWhenUsed="1"/>
-    <w:lsdException w:name="Table Simple 3" w:semiHidden="1" w:unhideWhenUsed="1"/>
-    <w:lsdException w:name="Table Classic 1" w:semiHidden="1" w:unhideWhenUsed="1"/>
-    <w:lsdException w:name="Table Classic 2" w:semiHidden="1" w:unhideWhenUsed="1"/>
-    <w:lsdException w:name="Table Classic 3" w:semiHidden="1" w:unhideWhenUsed="1"/>
-    <w:lsdException w:name="Table Classic 4" w:semiHidden="1" w:unhideWhenUsed="1"/>
-    <w:lsdException w:name="Table Colorful 1" w:semiHidden="1" w:unhideWhenUsed="1"/>
-    <w:lsdException w:name="Table Colorful 2" w:semiHidden="1" w:unhideWhenUsed="1"/>
-    <w:lsdException w:name="Table Colorful 3" w:semiHidden="1" w:unhideWhenUsed="1"/>
-    <w:lsdException w:name="Table Columns 1" w:semiHidden="1" w:unhideWhenUsed="1"/>
-    <w:lsdException w:name="Table Columns 2" w:semiHidden="1" w:unhideWhenUsed="1"/>
-    <w:lsdException w:name="Table Columns 3" w:semiHidden="1" w:unhideWhenUsed="1"/>
-    <w:lsdException w:name="Table Columns 4" w:semiHidden="1" w:unhideWhenUsed="1"/>
-    <w:lsdException w:name="Table Columns 5" w:semiHidden="1" w:unhideWhenUsed="1"/>
-    <w:lsdException w:name="Table Grid 1" w:semiHidden="1" w:unhideWhenUsed="1"/>
-    <w:lsdException w:name="Table Grid 2" w:semiHidden="1" w:unhideWhenUsed="1"/>
-    <w:lsdException w:name="Table Grid 3" w:semiHidden="1" w:unhideWhenUsed="1"/>
-    <w:lsdException w:name="Table Grid 4" w:semiHidden="1" w:unhideWhenUsed="1"/>
-    <w:lsdException w:name="Table Grid 5" w:semiHidden="1" w:unhideWhenUsed="1"/>
-    <w:lsdException w:name="Table Grid 6" w:semiHidden="1" w:unhideWhenUsed="1"/>
-    <w:lsdException w:name="Table Grid 7" w:semiHidden="1" w:unhideWhenUsed="1"/>
-    <w:lsdException w:name="Table Grid 8" w:semiHidden="1" w:unhideWhenUsed="1"/>
-    <w:lsdException w:name="Table List 1" w:semiHidden="1" w:unhideWhenUsed="1"/>
-    <w:lsdException w:name="Table List 2" w:semiHidden="1" w:unhideWhenUsed="1"/>
-    <w:lsdException w:name="Table List 3" w:semiHidden="1" w:unhideWhenUsed="1"/>
-    <w:lsdException w:name="Table List 4" w:semiHidden="1" w:unhideWhenUsed="1"/>
-    <w:lsdException w:name="Table List 5" w:semiHidden="1" w:unhideWhenUsed="1"/>
-    <w:lsdException w:name="Table List 6" w:semiHidden="1" w:unhideWhenUsed="1"/>
-    <w:lsdException w:name="Table List 7" w:semiHidden="1" w:unhideWhenUsed="1"/>
-    <w:lsdException w:name="Table List 8" w:semiHidden="1" w:unhideWhenUsed="1"/>
-    <w:lsdException w:name="Table 3D effects 1" w:semiHidden="1" w:unhideWhenUsed="1"/>
-    <w:lsdException w:name="Table 3D effects 2" w:semiHidden="1" w:unhideWhenUsed="1"/>
-    <w:lsdException w:name="Table 3D effects 3" w:semiHidden="1" w:unhideWhenUsed="1"/>
-    <w:lsdException w:name="Table Contemporary" w:semiHidden="1" w:unhideWhenUsed="1"/>
-    <w:lsdException w:name="Table Elegant" w:semiHidden="1" w:unhideWhenUsed="1"/>
-    <w:lsdException w:name="Table Professional" w:semiHidden="1" w:unhideWhenUsed="1"/>
-    <w:lsdException w:name="Table Subtle 1" w:semiHidden="1" w:unhideWhenUsed="1"/>
-    <w:lsdException w:name="Table Subtle 2" w:semiHidden="1" w:unhideWhenUsed="1"/>
-    <w:lsdException w:name="Table Web 1" w:semiHidden="1" w:unhideWhenUsed="1"/>
-    <w:lsdException w:name="Table Web 2" w:semiHidden="1" w:unhideWhenUsed="1"/>
-    <w:lsdException w:name="Table Web 3" w:semiHidden="1" w:unhideWhenUsed="1"/>
-    <w:lsdException w:name="Balloon Text" w:semiHidden="1" w:unhideWhenUsed="1"/>
-    <w:lsdException w:name="Table Theme" w:semiHidden="1" w:unhideWhenUsed="1"/>
-    <w:lsdException w:name="Placeholder Text" w:semiHidden="1" w:uiPriority="99"/>
-    <w:lsdException w:name="No Spacing" w:uiPriority="1" w:qFormat="1"/>
-    <w:lsdException w:name="Light Shading" w:uiPriority="60"/>
-    <w:lsdException w:name="Light List" w:uiPriority="61"/>
-    <w:lsdException w:name="Light Grid" w:uiPriority="62"/>
-    <w:lsdException w:name="Medium Shading 1" w:uiPriority="63"/>
-    <w:lsdException w:name="Medium Shading 2" w:uiPriority="64"/>
-    <w:lsdException w:name="Medium List 1" w:uiPriority="65"/>
-    <w:lsdException w:name="Medium List 2" w:uiPriority="66"/>
-    <w:lsdException w:name="Medium Grid 1" w:uiPriority="67"/>
-    <w:lsdException w:name="Medium Grid 2" w:uiPriority="68"/>
-    <w:lsdException w:name="Medium Grid 3" w:uiPriority="69"/>
-    <w:lsdException w:name="Dark List" w:uiPriority="70"/>
-    <w:lsdException w:name="Colorful Shading" w:uiPriority="71"/>
-    <w:lsdException w:name="Colorful List" w:uiPriority="72"/>
-    <w:lsdException w:name="Colorful Grid" w:uiPriority="73"/>
-    <w:lsdException w:name="Light Shading Accent 1" w:uiPriority="60"/>
-    <w:lsdException w:name="Light List Accent 1" w:uiPriority="61"/>
-    <w:lsdException w:name="Light Grid Accent 1" w:uiPriority="62"/>
-    <w:lsdException w:name="Medium Shading 1 Accent 1" w:uiPriority="63"/>
-    <w:lsdException w:name="Medium Shading 2 Accent 1" w:uiPriority="64"/>
-    <w:lsdException w:name="Medium List 1 Accent 1" w:uiPriority="65"/>
-    <w:lsdException w:name="Revision" w:semiHidden="1" w:uiPriority="99"/>
-    <w:lsdException w:name="List Paragraph" w:uiPriority="34" w:qFormat="1"/>
-    <w:lsdException w:name="Quote" w:uiPriority="29" w:qFormat="1"/>
-    <w:lsdException w:name="Intense Quote" w:uiPriority="30" w:qFormat="1"/>
-    <w:lsdException w:name="Medium List 2 Accent 1" w:uiPriority="66"/>
-    <w:lsdException w:name="Medium Grid 1 Accent 1" w:uiPriority="67"/>
-    <w:lsdException w:name="Medium Grid 2 Accent 1" w:uiPriority="68"/>
-    <w:lsdException w:name="Medium Grid 3 Accent 1" w:uiPriority="69"/>
-    <w:lsdException w:name="Dark List Accent 1" w:uiPriority="70"/>
-    <w:lsdException w:name="Colorful Shading Accent 1" w:uiPriority="71"/>
-    <w:lsdException w:name="Colorful List Accent 1" w:uiPriority="72"/>
-    <w:lsdException w:name="Colorful Grid Accent 1" w:uiPriority="73"/>
-    <w:lsdException w:name="Light Shading Accent 2" w:uiPriority="60"/>
-    <w:lsdException w:name="Light List Accent 2" w:uiPriority="61"/>
-    <w:lsdException w:name="Light Grid Accent 2" w:uiPriority="62"/>
-    <w:lsdException w:name="Medium Shading 1 Accent 2" w:uiPriority="63"/>
-    <w:lsdException w:name="Medium Shading 2 Accent 2" w:uiPriority="64"/>
-    <w:lsdException w:name="Medium List 1 Accent 2" w:uiPriority="65"/>
-    <w:lsdException w:name="Medium List 2 Accent 2" w:uiPriority="66"/>
-    <w:lsdException w:name="Medium Grid 1 Accent 2" w:uiPriority="67"/>
-    <w:lsdException w:name="Medium Grid 2 Accent 2" w:uiPriority="68"/>
-    <w:lsdException w:name="Medium Grid 3 Accent 2" w:uiPriority="69"/>
-    <w:lsdException w:name="Dark List Accent 2" w:uiPriority="70"/>
-    <w:lsdException w:name="Colorful Shading Accent 2" w:uiPriority="71"/>
-    <w:lsdException w:name="Colorful List Accent 2" w:uiPriority="72"/>
-    <w:lsdException w:name="Colorful Grid Accent 2" w:uiPriority="73"/>
-    <w:lsdException w:name="Light Shading Accent 3" w:uiPriority="60"/>
-    <w:lsdException w:name="Light List Accent 3" w:uiPriority="61"/>
-    <w:lsdException w:name="Light Grid Accent 3" w:uiPriority="62"/>
-    <w:lsdException w:name="Medium Shading 1 Accent 3" w:uiPriority="63"/>
-    <w:lsdException w:name="Medium Shading 2 Accent 3" w:uiPriority="64"/>
-    <w:lsdException w:name="Medium List 1 Accent 3" w:uiPriority="65"/>
-    <w:lsdException w:name="Medium List 2 Accent 3" w:uiPriority="66"/>
-    <w:lsdException w:name="Medium Grid 1 Accent 3" w:uiPriority="67"/>
-    <w:lsdException w:name="Medium Grid 2 Accent 3" w:uiPriority="68"/>
-    <w:lsdException w:name="Medium Grid 3 Accent 3" w:uiPriority="69"/>
-    <w:lsdException w:name="Dark List Accent 3" w:uiPriority="70"/>
-    <w:lsdException w:name="Colorful Shading Accent 3" w:uiPriority="71"/>
-    <w:lsdException w:name="Colorful List Accent 3" w:uiPriority="72"/>
-    <w:lsdException w:name="Colorful Grid Accent 3" w:uiPriority="73"/>
-    <w:lsdException w:name="Light Shading Accent 4" w:uiPriority="60"/>
-    <w:lsdException w:name="Light List Accent 4" w:uiPriority="61"/>
-    <w:lsdException w:name="Light Grid Accent 4" w:uiPriority="62"/>
-    <w:lsdException w:name="Medium Shading 1 Accent 4" w:uiPriority="63"/>
-    <w:lsdException w:name="Medium Shading 2 Accent 4" w:uiPriority="64"/>
-    <w:lsdException w:name="Medium List 1 Accent 4" w:uiPriority="65"/>
-    <w:lsdException w:name="Medium List 2 Accent 4" w:uiPriority="66"/>
-    <w:lsdException w:name="Medium Grid 1 Accent 4" w:uiPriority="67"/>
-    <w:lsdException w:name="Medium Grid 2 Accent 4" w:uiPriority="68"/>
-    <w:lsdException w:name="Medium Grid 3 Accent 4" w:uiPriority="69"/>
-    <w:lsdException w:name="Dark List Accent 4" w:uiPriority="70"/>
-    <w:lsdException w:name="Colorful Shading Accent 4" w:uiPriority="71"/>
-    <w:lsdException w:name="Colorful List Accent 4" w:uiPriority="72"/>
-    <w:lsdException w:name="Colorful Grid Accent 4" w:uiPriority="73"/>
-    <w:lsdException w:name="Light Shading Accent 5" w:uiPriority="60"/>
-    <w:lsdException w:name="Light List Accent 5" w:uiPriority="61"/>
-    <w:lsdException w:name="Light Grid Accent 5" w:uiPriority="62"/>
-    <w:lsdException w:name="Medium Shading 1 Accent 5" w:uiPriority="63"/>
-    <w:lsdException w:name="Medium Shading 2 Accent 5" w:uiPriority="64"/>
-    <w:lsdException w:name="Medium List 1 Accent 5" w:uiPriority="65"/>
-    <w:lsdException w:name="Medium List 2 Accent 5" w:uiPriority="66"/>
-    <w:lsdException w:name="Medium Grid 1 Accent 5" w:uiPriority="67"/>
-    <w:lsdException w:name="Medium Grid 2 Accent 5" w:uiPriority="68"/>
-    <w:lsdException w:name="Medium Grid 3 Accent 5" w:uiPriority="69"/>
-    <w:lsdException w:name="Dark List Accent 5" w:uiPriority="70"/>
-    <w:lsdException w:name="Colorful Shading Accent 5" w:uiPriority="71"/>
-    <w:lsdException w:name="Colorful List Accent 5" w:uiPriority="72"/>
-    <w:lsdException w:name="Colorful Grid Accent 5" w:uiPriority="73"/>
-    <w:lsdException w:name="Light Shading Accent 6" w:uiPriority="60"/>
-    <w:lsdException w:name="Light List Accent 6" w:uiPriority="61"/>
-    <w:lsdException w:name="Light Grid Accent 6" w:uiPriority="62"/>
-    <w:lsdException w:name="Medium Shading 1 Accent 6" w:uiPriority="63"/>
-    <w:lsdException w:name="Medium Shading 2 Accent 6" w:uiPriority="64"/>
-    <w:lsdException w:name="Medium List 1 Accent 6" w:uiPriority="65"/>
-    <w:lsdException w:name="Medium List 2 Accent 6" w:uiPriority="66"/>
-    <w:lsdException w:name="Medium Grid 1 Accent 6" w:uiPriority="67"/>
-    <w:lsdException w:name="Medium Grid 2 Accent 6" w:uiPriority="68"/>
-    <w:lsdException w:name="Medium Grid 3 Accent 6" w:uiPriority="69"/>
-    <w:lsdException w:name="Dark List Accent 6" w:uiPriority="70"/>
-    <w:lsdException w:name="Colorful Shading Accent 6" w:uiPriority="71"/>
-    <w:lsdException w:name="Colorful List Accent 6" w:uiPriority="72"/>
-    <w:lsdException w:name="Colorful Grid Accent 6" w:uiPriority="73"/>
-    <w:lsdException w:name="Subtle Emphasis" w:uiPriority="19" w:qFormat="1"/>
-    <w:lsdException w:name="Intense Emphasis" w:uiPriority="21" w:qFormat="1"/>
-    <w:lsdException w:name="Subtle Reference" w:uiPriority="31" w:qFormat="1"/>
-    <w:lsdException w:name="Intense Reference" w:uiPriority="32" w:qFormat="1"/>
-    <w:lsdException w:name="Book Title" w:uiPriority="33" w:qFormat="1"/>
-    <w:lsdException w:name="Bibliography" w:semiHidden="1" w:uiPriority="37" w:unhideWhenUsed="1"/>
-    <w:lsdException w:name="TOC Heading" w:semiHidden="1" w:uiPriority="39" w:unhideWhenUsed="1" w:qFormat="1"/>
-    <w:lsdException w:name="Plain Table 1" w:uiPriority="41"/>
-    <w:lsdException w:name="Plain Table 2" w:uiPriority="42"/>
-    <w:lsdException w:name="Plain Table 3" w:uiPriority="43"/>
-    <w:lsdException w:name="Plain Table 4" w:uiPriority="44"/>
-    <w:lsdException w:name="Plain Table 5" w:uiPriority="45"/>
-    <w:lsdException w:name="Grid Table Light" w:uiPriority="40"/>
-    <w:lsdException w:name="Grid Table 1 Light" w:uiPriority="46"/>
-    <w:lsdException w:name="Grid Table 2" w:uiPriority="47"/>
-    <w:lsdException w:name="Grid Table 3" w:uiPriority="48"/>
-    <w:lsdException w:name="Grid Table 4" w:uiPriority="49"/>
-    <w:lsdException w:name="Grid Table 5 Dark" w:uiPriority="50"/>
-    <w:lsdException w:name="Grid Table 6 Colorful" w:uiPriority="51"/>
-    <w:lsdException w:name="Grid Table 7 Colorful" w:uiPriority="52"/>
-    <w:lsdException w:name="Grid Table 1 Light Accent 1" w:uiPriority="46"/>
-    <w:lsdException w:name="Grid Table 2 Accent 1" w:uiPriority="47"/>
-    <w:lsdException w:name="Grid Table 3 Accent 1" w:uiPriority="48"/>
-    <w:lsdException w:name="Grid Table 4 Accent 1" w:uiPriority="49"/>
-    <w:lsdException w:name="Grid Table 5 Dark Accent 1" w:uiPriority="50"/>
-    <w:lsdException w:name="Grid Table 6 Colorful Accent 1" w:uiPriority="51"/>
-    <w:lsdException w:name="Grid Table 7 Colorful Accent 1" w:uiPriority="52"/>
-    <w:lsdException w:name="Grid Table 1 Light Accent 2" w:uiPriority="46"/>
-    <w:lsdException w:name="Grid Table 2 Accent 2" w:uiPriority="47"/>
-    <w:lsdException w:name="Grid Table 3 Accent 2" w:uiPriority="48"/>
-    <w:lsdException w:name="Grid Table 4 Accent 2" w:uiPriority="49"/>
-    <w:lsdException w:name="Grid Table 5 Dark Accent 2" w:uiPriority="50"/>
-    <w:lsdException w:name="Grid Table 6 Colorful Accent 2" w:uiPriority="51"/>
-    <w:lsdException w:name="Grid Table 7 Colorful Accent 2" w:uiPriority="52"/>
-    <w:lsdException w:name="Grid Table 1 Light Accent 3" w:uiPriority="46"/>
-    <w:lsdException w:name="Grid Table 2 Accent 3" w:uiPriority="47"/>
-    <w:lsdException w:name="Grid Table 3 Accent 3" w:uiPriority="48"/>
-    <w:lsdException w:name="Grid Table 4 Accent 3" w:uiPriority="49"/>
-    <w:lsdException w:name="Grid Table 5 Dark Accent 3" w:uiPriority="50"/>
-    <w:lsdException w:name="Grid Table 6 Colorful Accent 3" w:uiPriority="51"/>
-    <w:lsdException w:name="Grid Table 7 Colorful Accent 3" w:uiPriority="52"/>
-    <w:lsdException w:name="Grid Table 1 Light Accent 4" w:uiPriority="46"/>
-    <w:lsdException w:name="Grid Table 2 Accent 4" w:uiPriority="47"/>
-    <w:lsdException w:name="Grid Table 3 Accent 4" w:uiPriority="48"/>
-    <w:lsdException w:name="Grid Table 4 Accent 4" w:uiPriority="49"/>
-    <w:lsdException w:name="Grid Table 5 Dark Accent 4" w:uiPriority="50"/>
-    <w:lsdException w:name="Grid Table 6 Colorful Accent 4" w:uiPriority="51"/>
-    <w:lsdException w:name="Grid Table 7 Colorful Accent 4" w:uiPriority="52"/>
-    <w:lsdException w:name="Grid Table 1 Light Accent 5" w:uiPriority="46"/>
-    <w:lsdException w:name="Grid Table 2 Accent 5" w:uiPriority="47"/>
-    <w:lsdException w:name="Grid Table 3 Accent 5" w:uiPriority="48"/>
-    <w:lsdException w:name="Grid Table 4 Accent 5" w:uiPriority="49"/>
-    <w:lsdException w:name="Grid Table 5 Dark Accent 5" w:uiPriority="50"/>
-    <w:lsdException w:name="Grid Table 6 Colorful Accent 5" w:uiPriority="51"/>
-    <w:lsdException w:name="Grid Table 7 Colorful Accent 5" w:uiPriority="52"/>
-    <w:lsdException w:name="Grid Table 1 Light Accent 6" w:uiPriority="46"/>
-    <w:lsdException w:name="Grid Table 2 Accent 6" w:uiPriority="47"/>
-    <w:lsdException w:name="Grid Table 3 Accent 6" w:uiPriority="48"/>
-    <w:lsdException w:name="Grid Table 4 Accent 6" w:uiPriority="49"/>
-    <w:lsdException w:name="Grid Table 5 Dark Accent 6" w:uiPriority="50"/>
-    <w:lsdException w:name="Grid Table 6 Colorful Accent 6" w:uiPriority="51"/>
-    <w:lsdException w:name="Grid Table 7 Colorful Accent 6" w:uiPriority="52"/>
-    <w:lsdException w:name="List Table 1 Light" w:uiPriority="46"/>
-    <w:lsdException w:name="List Table 2" w:uiPriority="47"/>
-    <w:lsdException w:name="List Table 3" w:uiPriority="48"/>
-    <w:lsdException w:name="List Table 4" w:uiPriority="49"/>
-    <w:lsdException w:name="List Table 5 Dark" w:uiPriority="50"/>
-    <w:lsdException w:name="List Table 6 Colorful" w:uiPriority="51"/>
-    <w:lsdException w:name="List Table 7 Colorful" w:uiPriority="52"/>
-    <w:lsdException w:name="List Table 1 Light Accent 1" w:uiPriority="46"/>
-    <w:lsdException w:name="List Table 2 Accent 1" w:uiPriority="47"/>
-    <w:lsdException w:name="List Table 3 Accent 1" w:uiPriority="48"/>
-    <w:lsdException w:name="List Table 4 Accent 1" w:uiPriority="49"/>
-    <w:lsdException w:name="List Table 5 Dark Accent 1" w:uiPriority="50"/>
-    <w:lsdException w:name="List Table 6 Colorful Accent 1" w:uiPriority="51"/>
-    <w:lsdException w:name="List Table 7 Colorful Accent 1" w:uiPriority="52"/>
-    <w:lsdException w:name="List Table 1 Light Accent 2" w:uiPriority="46"/>
-    <w:lsdException w:name="List Table 2 Accent 2" w:uiPriority="47"/>
-    <w:lsdException w:name="List Table 3 Accent 2" w:uiPriority="48"/>
-    <w:lsdException w:name="List Table 4 Accent 2" w:uiPriority="49"/>
-    <w:lsdException w:name="List Table 5 Dark Accent 2" w:uiPriority="50"/>
-    <w:lsdException w:name="List Table 6 Colorful Accent 2" w:uiPriority="51"/>
-    <w:lsdException w:name="List Table 7 Colorful Accent 2" w:uiPriority="52"/>
-    <w:lsdException w:name="List Table 1 Light Accent 3" w:uiPriority="46"/>
-    <w:lsdException w:name="List Table 2 Accent 3" w:uiPriority="47"/>
-    <w:lsdException w:name="List Table 3 Accent 3" w:uiPriority="48"/>
-    <w:lsdException w:name="List Table 4 Accent 3" w:uiPriority="49"/>
-    <w:lsdException w:name="List Table 5 Dark Accent 3" w:uiPriority="50"/>
-    <w:lsdException w:name="List Table 6 Colorful Accent 3" w:uiPriority="51"/>
-    <w:lsdException w:name="List Table 7 Colorful Accent 3" w:uiPriority="52"/>
-    <w:lsdException w:name="List Table 1 Light Accent 4" w:uiPriority="46"/>
-    <w:lsdException w:name="List Table 2 Accent 4" w:uiPriority="47"/>
-    <w:lsdException w:name="List Table 3 Accent 4" w:uiPriority="48"/>
-    <w:lsdException w:name="List Table 4 Accent 4" w:uiPriority="49"/>
-    <w:lsdException w:name="List Table 5 Dark Accent 4" w:uiPriority="50"/>
-    <w:lsdException w:name="List Table 6 Colorful Accent 4" w:uiPriority="51"/>
-    <w:lsdException w:name="List Table 7 Colorful Accent 4" w:uiPriority="52"/>
-    <w:lsdException w:name="List Table 1 Light Accent 5" w:uiPriority="46"/>
-    <w:lsdException w:name="List Table 2 Accent 5" w:uiPriority="47"/>
-    <w:lsdException w:name="List Table 3 Accent 5" w:uiPriority="48"/>
-    <w:lsdException w:name="List Table 4 Accent 5" w:uiPriority="49"/>
-    <w:lsdException w:name="List Table 5 Dark Accent 5" w:uiPriority="50"/>
-    <w:lsdException w:name="List Table 6 Colorful Accent 5" w:uiPriority="51"/>
-    <w:lsdException w:name="List Table 7 Colorful Accent 5" w:uiPriority="52"/>
-    <w:lsdException w:name="List Table 1 Light Accent 6" w:uiPriority="46"/>
-    <w:lsdException w:name="List Table 2 Accent 6" w:uiPriority="47"/>
-    <w:lsdException w:name="List Table 3 Accent 6" w:uiPriority="48"/>
-    <w:lsdException w:name="List Table 4 Accent 6" w:uiPriority="49"/>
-    <w:lsdException w:name="List Table 5 Dark Accent 6" w:uiPriority="50"/>
-    <w:lsdException w:name="List Table 6 Colorful Accent 6" w:uiPriority="51"/>
-    <w:lsdException w:name="List Table 7 Colorful Accent 6" w:uiPriority="52"/>
+  <w:latentStyles w:defLockedState="0" w:defUIPriority="0" w:defSemiHidden="1" w:defUnhideWhenUsed="1" w:defQFormat="0" w:count="276">
+    <w:lsdException w:name="Normal" w:semiHidden="0" w:unhideWhenUsed="0" w:qFormat="1"/>
+    <w:lsdException w:name="heading 1" w:semiHidden="0" w:unhideWhenUsed="0" w:qFormat="1"/>
+    <w:lsdException w:name="heading 2" w:semiHidden="0" w:unhideWhenUsed="0" w:qFormat="1"/>
+    <w:lsdException w:name="heading 3" w:semiHidden="0" w:unhideWhenUsed="0" w:qFormat="1"/>
+    <w:lsdException w:name="heading 4" w:qFormat="1"/>
+    <w:lsdException w:name="heading 5" w:qFormat="1"/>
+    <w:lsdException w:name="heading 6" w:qFormat="1"/>
+    <w:lsdException w:name="heading 7" w:qFormat="1"/>
+    <w:lsdException w:name="heading 8" w:qFormat="1"/>
+    <w:lsdException w:name="heading 9" w:qFormat="1"/>
+    <w:lsdException w:name="footer" w:uiPriority="99"/>
+    <w:lsdException w:name="caption" w:qFormat="1"/>
+    <w:lsdException w:name="List Number" w:semiHidden="0" w:unhideWhenUsed="0"/>
+    <w:lsdException w:name="List 4" w:semiHidden="0" w:unhideWhenUsed="0"/>
+    <w:lsdException w:name="List 5" w:semiHidden="0" w:unhideWhenUsed="0"/>
+    <w:lsdException w:name="Title" w:semiHidden="0" w:unhideWhenUsed="0" w:qFormat="1"/>
+    <w:lsdException w:name="Subtitle" w:semiHidden="0" w:unhideWhenUsed="0" w:qFormat="1"/>
+    <w:lsdException w:name="Salutation" w:semiHidden="0" w:unhideWhenUsed="0"/>
+    <w:lsdException w:name="Date" w:semiHidden="0" w:unhideWhenUsed="0"/>
+    <w:lsdException w:name="Body Text First Indent" w:semiHidden="0" w:unhideWhenUsed="0"/>
+    <w:lsdException w:name="Strong" w:semiHidden="0" w:unhideWhenUsed="0" w:qFormat="1"/>
+    <w:lsdException w:name="Emphasis" w:semiHidden="0" w:unhideWhenUsed="0" w:qFormat="1"/>
+    <w:lsdException w:name="Normal (Web)" w:uiPriority="99"/>
+    <w:lsdException w:name="HTML Preformatted" w:uiPriority="99"/>
+    <w:lsdException w:name="Table Grid" w:semiHidden="0" w:unhideWhenUsed="0"/>
+    <w:lsdException w:name="Note Level 1" w:semiHidden="0" w:unhideWhenUsed="0"/>
+    <w:lsdException w:name="Note Level 2" w:semiHidden="0" w:unhideWhenUsed="0"/>
+    <w:lsdException w:name="Note Level 3" w:semiHidden="0" w:unhideWhenUsed="0"/>
+    <w:lsdException w:name="Note Level 4" w:semiHidden="0" w:unhideWhenUsed="0"/>
+    <w:lsdException w:name="Note Level 5" w:semiHidden="0" w:unhideWhenUsed="0"/>
+    <w:lsdException w:name="Note Level 6" w:semiHidden="0" w:unhideWhenUsed="0"/>
+    <w:lsdException w:name="Note Level 7" w:semiHidden="0" w:unhideWhenUsed="0"/>
+    <w:lsdException w:name="Note Level 8" w:semiHidden="0" w:unhideWhenUsed="0"/>
+    <w:lsdException w:name="Note Level 9" w:semiHidden="0" w:unhideWhenUsed="0"/>
+    <w:lsdException w:name="Placeholder Text" w:uiPriority="99" w:unhideWhenUsed="0"/>
+    <w:lsdException w:name="No Spacing" w:semiHidden="0" w:uiPriority="1" w:unhideWhenUsed="0" w:qFormat="1"/>
+    <w:lsdException w:name="Light Shading" w:semiHidden="0" w:uiPriority="60" w:unhideWhenUsed="0"/>
+    <w:lsdException w:name="Light List" w:semiHidden="0" w:uiPriority="61" w:unhideWhenUsed="0"/>
+    <w:lsdException w:name="Light Grid" w:semiHidden="0" w:uiPriority="62" w:unhideWhenUsed="0"/>
+    <w:lsdException w:name="Medium Shading 1" w:semiHidden="0" w:uiPriority="63" w:unhideWhenUsed="0"/>
+    <w:lsdException w:name="Medium Shading 2" w:semiHidden="0" w:uiPriority="64" w:unhideWhenUsed="0"/>
+    <w:lsdException w:name="Medium List 1" w:semiHidden="0" w:uiPriority="65" w:unhideWhenUsed="0"/>
+    <w:lsdException w:name="Medium List 2" w:semiHidden="0" w:uiPriority="66" w:unhideWhenUsed="0"/>
+    <w:lsdException w:name="Medium Grid 1" w:semiHidden="0" w:uiPriority="67" w:unhideWhenUsed="0"/>
+    <w:lsdException w:name="Medium Grid 2" w:semiHidden="0" w:uiPriority="68" w:unhideWhenUsed="0"/>
+    <w:lsdException w:name="Medium Grid 3" w:semiHidden="0" w:uiPriority="69" w:unhideWhenUsed="0"/>
+    <w:lsdException w:name="Dark List" w:semiHidden="0" w:uiPriority="70" w:unhideWhenUsed="0"/>
+    <w:lsdException w:name="Colorful Shading" w:semiHidden="0" w:uiPriority="71" w:unhideWhenUsed="0"/>
+    <w:lsdException w:name="Colorful List" w:semiHidden="0" w:uiPriority="72" w:unhideWhenUsed="0"/>
+    <w:lsdException w:name="Colorful Grid" w:semiHidden="0" w:uiPriority="73" w:unhideWhenUsed="0"/>
+    <w:lsdException w:name="Light Shading Accent 1" w:semiHidden="0" w:uiPriority="60" w:unhideWhenUsed="0"/>
+    <w:lsdException w:name="Light List Accent 1" w:semiHidden="0" w:uiPriority="61" w:unhideWhenUsed="0"/>
+    <w:lsdException w:name="Light Grid Accent 1" w:semiHidden="0" w:uiPriority="62" w:unhideWhenUsed="0"/>
+    <w:lsdException w:name="Medium Shading 1 Accent 1" w:semiHidden="0" w:uiPriority="63" w:unhideWhenUsed="0"/>
+    <w:lsdException w:name="Medium Shading 2 Accent 1" w:semiHidden="0" w:uiPriority="64" w:unhideWhenUsed="0"/>
+    <w:lsdException w:name="Medium List 1 Accent 1" w:semiHidden="0" w:uiPriority="65" w:unhideWhenUsed="0"/>
+    <w:lsdException w:name="Revision" w:uiPriority="99" w:unhideWhenUsed="0"/>
+    <w:lsdException w:name="List Paragraph" w:semiHidden="0" w:uiPriority="34" w:unhideWhenUsed="0" w:qFormat="1"/>
+    <w:lsdException w:name="Quote" w:semiHidden="0" w:uiPriority="29" w:unhideWhenUsed="0" w:qFormat="1"/>
+    <w:lsdException w:name="Intense Quote" w:semiHidden="0" w:uiPriority="30" w:unhideWhenUsed="0" w:qFormat="1"/>
+    <w:lsdException w:name="Medium List 2 Accent 1" w:semiHidden="0" w:uiPriority="66" w:unhideWhenUsed="0"/>
+    <w:lsdException w:name="Medium Grid 1 Accent 1" w:semiHidden="0" w:uiPriority="67" w:unhideWhenUsed="0"/>
+    <w:lsdException w:name="Medium Grid 2 Accent 1" w:semiHidden="0" w:uiPriority="68" w:unhideWhenUsed="0"/>
+    <w:lsdException w:name="Medium Grid 3 Accent 1" w:semiHidden="0" w:uiPriority="69" w:unhideWhenUsed="0"/>
+    <w:lsdException w:name="Dark List Accent 1" w:semiHidden="0" w:uiPriority="70" w:unhideWhenUsed="0"/>
+    <w:lsdException w:name="Colorful Shading Accent 1" w:semiHidden="0" w:uiPriority="71" w:unhideWhenUsed="0"/>
+    <w:lsdException w:name="Colorful List Accent 1" w:semiHidden="0" w:uiPriority="72" w:unhideWhenUsed="0"/>
+    <w:lsdException w:name="Colorful Grid Accent 1" w:semiHidden="0" w:uiPriority="73" w:unhideWhenUsed="0"/>
+    <w:lsdException w:name="Light Shading Accent 2" w:semiHidden="0" w:uiPriority="60" w:unhideWhenUsed="0"/>
+    <w:lsdException w:name="Light List Accent 2" w:semiHidden="0" w:uiPriority="61" w:unhideWhenUsed="0"/>
+    <w:lsdException w:name="Light Grid Accent 2" w:semiHidden="0" w:uiPriority="62" w:unhideWhenUsed="0"/>
+    <w:lsdException w:name="Medium Shading 1 Accent 2" w:semiHidden="0" w:uiPriority="63" w:unhideWhenUsed="0"/>
+    <w:lsdException w:name="Medium Shading 2 Accent 2" w:semiHidden="0" w:uiPriority="64" w:unhideWhenUsed="0"/>
+    <w:lsdException w:name="Medium List 1 Accent 2" w:semiHidden="0" w:uiPriority="65" w:unhideWhenUsed="0"/>
+    <w:lsdException w:name="Medium List 2 Accent 2" w:semiHidden="0" w:uiPriority="66" w:unhideWhenUsed="0"/>
+    <w:lsdException w:name="Medium Grid 1 Accent 2" w:semiHidden="0" w:uiPriority="67" w:unhideWhenUsed="0"/>
+    <w:lsdException w:name="Medium Grid 2 Accent 2" w:semiHidden="0" w:uiPriority="68" w:unhideWhenUsed="0"/>
+    <w:lsdException w:name="Medium Grid 3 Accent 2" w:semiHidden="0" w:uiPriority="69" w:unhideWhenUsed="0"/>
+    <w:lsdException w:name="Dark List Accent 2" w:semiHidden="0" w:uiPriority="70" w:unhideWhenUsed="0"/>
+    <w:lsdException w:name="Colorful Shading Accent 2" w:semiHidden="0" w:uiPriority="71" w:unhideWhenUsed="0"/>
+    <w:lsdException w:name="Colorful List Accent 2" w:semiHidden="0" w:uiPriority="72" w:unhideWhenUsed="0"/>
+    <w:lsdException w:name="Colorful Grid Accent 2" w:semiHidden="0" w:uiPriority="73" w:unhideWhenUsed="0"/>
+    <w:lsdException w:name="Light Shading Accent 3" w:semiHidden="0" w:uiPriority="60" w:unhideWhenUsed="0"/>
+    <w:lsdException w:name="Light List Accent 3" w:semiHidden="0" w:uiPriority="61" w:unhideWhenUsed="0"/>
+    <w:lsdException w:name="Light Grid Accent 3" w:semiHidden="0" w:uiPriority="62" w:unhideWhenUsed="0"/>
+    <w:lsdException w:name="Medium Shading 1 Accent 3" w:semiHidden="0" w:uiPriority="63" w:unhideWhenUsed="0"/>
+    <w:lsdException w:name="Medium Shading 2 Accent 3" w:semiHidden="0" w:uiPriority="64" w:unhideWhenUsed="0"/>
+    <w:lsdException w:name="Medium List 1 Accent 3" w:semiHidden="0" w:uiPriority="65" w:unhideWhenUsed="0"/>
+    <w:lsdException w:name="Medium List 2 Accent 3" w:semiHidden="0" w:uiPriority="66" w:unhideWhenUsed="0"/>
+    <w:lsdException w:name="Medium Grid 1 Accent 3" w:semiHidden="0" w:uiPriority="67" w:unhideWhenUsed="0"/>
+    <w:lsdException w:name="Medium Grid 2 Accent 3" w:semiHidden="0" w:uiPriority="68" w:unhideWhenUsed="0"/>
+    <w:lsdException w:name="Medium Grid 3 Accent 3" w:semiHidden="0" w:uiPriority="69" w:unhideWhenUsed="0"/>
+    <w:lsdException w:name="Dark List Accent 3" w:semiHidden="0" w:uiPriority="70" w:unhideWhenUsed="0"/>
+    <w:lsdException w:name="Colorful Shading Accent 3" w:semiHidden="0" w:uiPriority="71" w:unhideWhenUsed="0"/>
+    <w:lsdException w:name="Colorful List Accent 3" w:semiHidden="0" w:uiPriority="72" w:unhideWhenUsed="0"/>
+    <w:lsdException w:name="Colorful Grid Accent 3" w:semiHidden="0" w:uiPriority="73" w:unhideWhenUsed="0"/>
+    <w:lsdException w:name="Light Shading Accent 4" w:semiHidden="0" w:uiPriority="60" w:unhideWhenUsed="0"/>
+    <w:lsdException w:name="Light List Accent 4" w:semiHidden="0" w:uiPriority="61" w:unhideWhenUsed="0"/>
+    <w:lsdException w:name="Light Grid Accent 4" w:semiHidden="0" w:uiPriority="62" w:unhideWhenUsed="0"/>
+    <w:lsdException w:name="Medium Shading 1 Accent 4" w:semiHidden="0" w:uiPriority="63" w:unhideWhenUsed="0"/>
+    <w:lsdException w:name="Medium Shading 2 Accent 4" w:semiHidden="0" w:uiPriority="64" w:unhideWhenUsed="0"/>
+    <w:lsdException w:name="Medium List 1 Accent 4" w:semiHidden="0" w:uiPriority="65" w:unhideWhenUsed="0"/>
+    <w:lsdException w:name="Medium List 2 Accent 4" w:semiHidden="0" w:uiPriority="66" w:unhideWhenUsed="0"/>
+    <w:lsdException w:name="Medium Grid 1 Accent 4" w:semiHidden="0" w:uiPriority="67" w:unhideWhenUsed="0"/>
+    <w:lsdException w:name="Medium Grid 2 Accent 4" w:semiHidden="0" w:uiPriority="68" w:unhideWhenUsed="0"/>
+    <w:lsdException w:name="Medium Grid 3 Accent 4" w:semiHidden="0" w:uiPriority="69" w:unhideWhenUsed="0"/>
+    <w:lsdException w:name="Dark List Accent 4" w:semiHidden="0" w:uiPriority="70" w:unhideWhenUsed="0"/>
+    <w:lsdException w:name="Colorful Shading Accent 4" w:semiHidden="0" w:uiPriority="71" w:unhideWhenUsed="0"/>
+    <w:lsdException w:name="Colorful List Accent 4" w:semiHidden="0" w:uiPriority="72" w:unhideWhenUsed="0"/>
+    <w:lsdException w:name="Colorful Grid Accent 4" w:semiHidden="0" w:uiPriority="73" w:unhideWhenUsed="0"/>
+    <w:lsdException w:name="Light Shading Accent 5" w:semiHidden="0" w:uiPriority="60" w:unhideWhenUsed="0"/>
+    <w:lsdException w:name="Light List Accent 5" w:semiHidden="0" w:uiPriority="61" w:unhideWhenUsed="0"/>
+    <w:lsdException w:name="Light Grid Accent 5" w:semiHidden="0" w:uiPriority="62" w:unhideWhenUsed="0"/>
+    <w:lsdException w:name="Medium Shading 1 Accent 5" w:semiHidden="0" w:uiPriority="63" w:unhideWhenUsed="0"/>
+    <w:lsdException w:name="Medium Shading 2 Accent 5" w:semiHidden="0" w:uiPriority="64" w:unhideWhenUsed="0"/>
+    <w:lsdException w:name="Medium List 1 Accent 5" w:semiHidden="0" w:uiPriority="65" w:unhideWhenUsed="0"/>
+    <w:lsdException w:name="Medium List 2 Accent 5" w:semiHidden="0" w:uiPriority="66" w:unhideWhenUsed="0"/>
+    <w:lsdException w:name="Medium Grid 1 Accent 5" w:semiHidden="0" w:uiPriority="67" w:unhideWhenUsed="0"/>
+    <w:lsdException w:name="Medium Grid 2 Accent 5" w:semiHidden="0" w:uiPriority="68" w:unhideWhenUsed="0"/>
+    <w:lsdException w:name="Medium Grid 3 Accent 5" w:semiHidden="0" w:uiPriority="69" w:unhideWhenUsed="0"/>
+    <w:lsdException w:name="Dark List Accent 5" w:semiHidden="0" w:uiPriority="70" w:unhideWhenUsed="0"/>
+    <w:lsdException w:name="Colorful Shading Accent 5" w:semiHidden="0" w:uiPriority="71" w:unhideWhenUsed="0"/>
+    <w:lsdException w:name="Colorful List Accent 5" w:semiHidden="0" w:uiPriority="72" w:unhideWhenUsed="0"/>
+    <w:lsdException w:name="Colorful Grid Accent 5" w:semiHidden="0" w:uiPriority="73" w:unhideWhenUsed="0"/>
+    <w:lsdException w:name="Light Shading Accent 6" w:semiHidden="0" w:uiPriority="60" w:unhideWhenUsed="0"/>
+    <w:lsdException w:name="Light List Accent 6" w:semiHidden="0" w:uiPriority="61" w:unhideWhenUsed="0"/>
+    <w:lsdException w:name="Light Grid Accent 6" w:semiHidden="0" w:uiPriority="62" w:unhideWhenUsed="0"/>
+    <w:lsdException w:name="Medium Shading 1 Accent 6" w:semiHidden="0" w:uiPriority="63" w:unhideWhenUsed="0"/>
+    <w:lsdException w:name="Medium Shading 2 Accent 6" w:semiHidden="0" w:uiPriority="64" w:unhideWhenUsed="0"/>
+    <w:lsdException w:name="Medium List 1 Accent 6" w:semiHidden="0" w:uiPriority="65" w:unhideWhenUsed="0"/>
+    <w:lsdException w:name="Medium List 2 Accent 6" w:semiHidden="0" w:uiPriority="66" w:unhideWhenUsed="0"/>
+    <w:lsdException w:name="Medium Grid 1 Accent 6" w:semiHidden="0" w:uiPriority="67" w:unhideWhenUsed="0"/>
+    <w:lsdException w:name="Medium Grid 2 Accent 6" w:semiHidden="0" w:uiPriority="68" w:unhideWhenUsed="0"/>
+    <w:lsdException w:name="Medium Grid 3 Accent 6" w:semiHidden="0" w:uiPriority="69" w:unhideWhenUsed="0"/>
+    <w:lsdException w:name="Dark List Accent 6" w:semiHidden="0" w:uiPriority="70" w:unhideWhenUsed="0"/>
+    <w:lsdException w:name="Colorful Shading Accent 6" w:semiHidden="0" w:uiPriority="71" w:unhideWhenUsed="0"/>
+    <w:lsdException w:name="Colorful List Accent 6" w:semiHidden="0" w:uiPriority="72" w:unhideWhenUsed="0"/>
+    <w:lsdException w:name="Colorful Grid Accent 6" w:semiHidden="0" w:uiPriority="73" w:unhideWhenUsed="0"/>
+    <w:lsdException w:name="Subtle Emphasis" w:semiHidden="0" w:uiPriority="19" w:unhideWhenUsed="0" w:qFormat="1"/>
+    <w:lsdException w:name="Intense Emphasis" w:semiHidden="0" w:uiPriority="21" w:unhideWhenUsed="0" w:qFormat="1"/>
+    <w:lsdException w:name="Subtle Reference" w:semiHidden="0" w:uiPriority="31" w:unhideWhenUsed="0" w:qFormat="1"/>
+    <w:lsdException w:name="Intense Reference" w:semiHidden="0" w:uiPriority="32" w:unhideWhenUsed="0" w:qFormat="1"/>
+    <w:lsdException w:name="Book Title" w:semiHidden="0" w:uiPriority="33" w:unhideWhenUsed="0" w:qFormat="1"/>
+    <w:lsdException w:name="Bibliography" w:uiPriority="37"/>
+    <w:lsdException w:name="TOC Heading" w:uiPriority="39" w:qFormat="1"/>
+  </w:latentStyles>
+  <w:style w:type="paragraph" w:default="1" w:styleId="Normal">
+    <w:name w:val="Normal"/>
+    <w:qFormat/>
+  </w:style>
+  <w:style w:type="paragraph" w:styleId="Heading1">
+    <w:name w:val="heading 1"/>
+    <w:basedOn w:val="Normal"/>
+    <w:next w:val="Normal"/>
+    <w:qFormat/>
+    <w:pPr>
+      <w:keepNext/>
+      <w:outlineLvl w:val="0"/>
+    </w:pPr>
+    <w:rPr>
+      <w:b/>
+      <w:sz w:val="24"/>
+    </w:rPr>
+  </w:style>
+  <w:style w:type="paragraph" w:styleId="Heading2">
+    <w:name w:val="heading 2"/>
+    <w:basedOn w:val="Normal"/>
+    <w:next w:val="Normal"/>
+    <w:qFormat/>
+    <w:pPr>
+      <w:keepNext/>
+      <w:outlineLvl w:val="1"/>
+    </w:pPr>
+    <w:rPr>
+      <w:b/>
+      <w:sz w:val="32"/>
+    </w:rPr>
+  </w:style>
+  <w:style w:type="paragraph" w:styleId="Heading3">
+    <w:name w:val="heading 3"/>
+    <w:basedOn w:val="Normal"/>
+    <w:next w:val="Normal"/>
+    <w:qFormat/>
+    <w:pPr>
+      <w:keepNext/>
+      <w:outlineLvl w:val="2"/>
+    </w:pPr>
+    <w:rPr>
+      <w:sz w:val="24"/>
+    </w:rPr>
+  </w:style>
+  <w:style w:type="character" w:default="1" w:styleId="DefaultParagraphFont">
+    <w:name w:val="Default Paragraph Font"/>
+    <w:uiPriority w:val="1"/>
+    <w:semiHidden/>
+    <w:unhideWhenUsed/>
+  </w:style>
+  <w:style w:type="table" w:default="1" w:styleId="TableNormal">
+    <w:name w:val="Normal Table"/>
+    <w:uiPriority w:val="99"/>
+    <w:semiHidden/>
+    <w:unhideWhenUsed/>
+    <w:tblPr>
+      <w:tblInd w:w="0" w:type="dxa"/>
+      <w:tblCellMar>
+        <w:top w:w="0" w:type="dxa"/>
+        <w:left w:w="108" w:type="dxa"/>
+        <w:bottom w:w="0" w:type="dxa"/>
+        <w:right w:w="108" w:type="dxa"/>
+      </w:tblCellMar>
+    </w:tblPr>
+  </w:style>
+  <w:style w:type="numbering" w:default="1" w:styleId="NoList">
+    <w:name w:val="No List"/>
+    <w:uiPriority w:val="99"/>
+    <w:semiHidden/>
+    <w:unhideWhenUsed/>
+  </w:style>
+  <w:style w:type="character" w:styleId="Hyperlink">
+    <w:name w:val="Hyperlink"/>
+    <w:basedOn w:val="DefaultParagraphFont"/>
+    <w:rPr>
+      <w:color w:val="0000FF"/>
+      <w:u w:val="single"/>
+    </w:rPr>
+  </w:style>
+  <w:style w:type="character" w:styleId="FollowedHyperlink">
+    <w:name w:val="FollowedHyperlink"/>
+    <w:basedOn w:val="DefaultParagraphFont"/>
+    <w:rPr>
+      <w:color w:val="800080"/>
+      <w:u w:val="single"/>
+    </w:rPr>
+  </w:style>
+  <w:style w:type="paragraph" w:styleId="BodyTextIndent">
+    <w:name w:val="Body Text Indent"/>
+    <w:basedOn w:val="Normal"/>
+    <w:pPr>
+      <w:ind w:left="360"/>
+    </w:pPr>
+  </w:style>
+  <w:style w:type="paragraph" w:styleId="HTMLPreformatted">
+    <w:name w:val="HTML Preformatted"/>
+    <w:basedOn w:val="Normal"/>
+    <w:link w:val="HTMLPreformattedChar"/>
+    <w:uiPriority w:val="99"/>
+    <w:pPr>
+      <w:tabs>
+        <w:tab w:val="left" w:pos="916"/>
+        <w:tab w:val="left" w:pos="1832"/>
+        <w:tab w:val="left" w:pos="2748"/>
+        <w:tab w:val="left" w:pos="3664"/>
+        <w:tab w:val="left" w:pos="4580"/>
+        <w:tab w:val="left" w:pos="5496"/>
+        <w:tab w:val="left" w:pos="6412"/>
+        <w:tab w:val="left" w:pos="7328"/>
+        <w:tab w:val="left" w:pos="8244"/>
+        <w:tab w:val="left" w:pos="9160"/>
+        <w:tab w:val="left" w:pos="10076"/>
+        <w:tab w:val="left" w:pos="10992"/>
+        <w:tab w:val="left" w:pos="11908"/>
+        <w:tab w:val="left" w:pos="12824"/>
+        <w:tab w:val="left" w:pos="13740"/>
+        <w:tab w:val="left" w:pos="14656"/>
+      </w:tabs>
+    </w:pPr>
+    <w:rPr>
+      <w:rFonts w:ascii="Courier New" w:eastAsia="Courier New" w:hAnsi="Courier New" w:cs="Courier New"/>
+      <w:color w:val="333366"/>
+    </w:rPr>
+  </w:style>
+  <w:style w:type="paragraph" w:styleId="BodyTextIndent2">
+    <w:name w:val="Body Text Indent 2"/>
+    <w:basedOn w:val="Normal"/>
+    <w:pPr>
+      <w:ind w:left="360"/>
+    </w:pPr>
+    <w:rPr>
+      <w:sz w:val="24"/>
+    </w:rPr>
+  </w:style>
+  <w:style w:type="paragraph" w:styleId="ListParagraph">
+    <w:name w:val="List Paragraph"/>
+    <w:basedOn w:val="Normal"/>
+    <w:uiPriority w:val="34"/>
+    <w:qFormat/>
+    <w:rsid w:val="0097606C"/>
+    <w:pPr>
+      <w:ind w:left="720"/>
+    </w:pPr>
+  </w:style>
+  <w:style w:type="paragraph" w:styleId="NormalWeb">
+    <w:name w:val="Normal (Web)"/>
+    <w:basedOn w:val="Normal"/>
+    <w:uiPriority w:val="99"/>
+    <w:unhideWhenUsed/>
+    <w:rsid w:val="000E0F20"/>
+    <w:pPr>
+      <w:spacing w:before="100" w:beforeAutospacing="1" w:after="100" w:afterAutospacing="1"/>
+    </w:pPr>
+    <w:rPr>
+      <w:sz w:val="24"/>
+      <w:szCs w:val="24"/>
+    </w:rPr>
+  </w:style>
+  <w:style w:type="paragraph" w:customStyle="1" w:styleId="Default">
+    <w:name w:val="Default"/>
+    <w:rsid w:val="000B6494"/>
+    <w:pPr>
+      <w:autoSpaceDE w:val="0"/>
+      <w:autoSpaceDN w:val="0"/>
+      <w:adjustRightInd w:val="0"/>
+    </w:pPr>
+    <w:rPr>
+      <w:rFonts w:ascii="PKAHI E+ Courier" w:hAnsi="PKAHI E+ Courier" w:cs="PKAHI E+ Courier"/>
+      <w:color w:val="000000"/>
+      <w:sz w:val="24"/>
+      <w:szCs w:val="24"/>
+    </w:rPr>
+  </w:style>
+  <w:style w:type="paragraph" w:styleId="Header">
+    <w:name w:val="header"/>
+    <w:basedOn w:val="Normal"/>
+    <w:link w:val="HeaderChar"/>
+    <w:rsid w:val="00FA24C9"/>
+    <w:pPr>
+      <w:tabs>
+        <w:tab w:val="center" w:pos="4680"/>
+        <w:tab w:val="right" w:pos="9360"/>
+      </w:tabs>
+    </w:pPr>
+  </w:style>
+  <w:style w:type="character" w:customStyle="1" w:styleId="HeaderChar">
+    <w:name w:val="Header Char"/>
+    <w:basedOn w:val="DefaultParagraphFont"/>
+    <w:link w:val="Header"/>
+    <w:rsid w:val="00FA24C9"/>
+  </w:style>
+  <w:style w:type="paragraph" w:styleId="Footer">
+    <w:name w:val="footer"/>
+    <w:basedOn w:val="Normal"/>
+    <w:link w:val="FooterChar"/>
+    <w:uiPriority w:val="99"/>
+    <w:rsid w:val="00FA24C9"/>
+    <w:pPr>
+      <w:tabs>
+        <w:tab w:val="center" w:pos="4680"/>
+        <w:tab w:val="right" w:pos="9360"/>
+      </w:tabs>
+    </w:pPr>
+  </w:style>
+  <w:style w:type="character" w:customStyle="1" w:styleId="FooterChar">
+    <w:name w:val="Footer Char"/>
+    <w:basedOn w:val="DefaultParagraphFont"/>
+    <w:link w:val="Footer"/>
+    <w:uiPriority w:val="99"/>
+    <w:rsid w:val="00FA24C9"/>
+  </w:style>
+  <w:style w:type="character" w:customStyle="1" w:styleId="HTMLPreformattedChar">
+    <w:name w:val="HTML Preformatted Char"/>
+    <w:basedOn w:val="DefaultParagraphFont"/>
+    <w:link w:val="HTMLPreformatted"/>
+    <w:uiPriority w:val="99"/>
+    <w:rsid w:val="00180ED3"/>
+    <w:rPr>
+      <w:rFonts w:ascii="Courier New" w:eastAsia="Courier New" w:hAnsi="Courier New" w:cs="Courier New"/>
+      <w:color w:val="333366"/>
+    </w:rPr>
+  </w:style>
+  <w:style w:type="character" w:customStyle="1" w:styleId="cm-keyword3">
+    <w:name w:val="cm-keyword3"/>
+    <w:basedOn w:val="DefaultParagraphFont"/>
+    <w:rsid w:val="00180ED3"/>
+  </w:style>
+  <w:style w:type="character" w:customStyle="1" w:styleId="cm-node2">
+    <w:name w:val="cm-node2"/>
+    <w:basedOn w:val="DefaultParagraphFont"/>
+    <w:rsid w:val="00180ED3"/>
+  </w:style>
+  <w:style w:type="character" w:customStyle="1" w:styleId="cm-atom3">
+    <w:name w:val="cm-atom3"/>
+    <w:basedOn w:val="DefaultParagraphFont"/>
+    <w:rsid w:val="00180ED3"/>
+  </w:style>
+  <w:style w:type="character" w:customStyle="1" w:styleId="cm-variable2">
+    <w:name w:val="cm-variable2"/>
+    <w:basedOn w:val="DefaultParagraphFont"/>
+    <w:rsid w:val="00180ED3"/>
+  </w:style>
+  <w:style w:type="character" w:customStyle="1" w:styleId="cm-string3">
+    <w:name w:val="cm-string3"/>
+    <w:basedOn w:val="DefaultParagraphFont"/>
+    <w:rsid w:val="00180ED3"/>
+  </w:style>
+</w:styles>
+</file>
+
+<file path=word/stylesWithEffects.xml><?xml version="1.0" encoding="utf-8"?>
+<w:styles xmlns:wpc="http://schemas.microsoft.com/office/word/2010/wordprocessingCanvas" xmlns:mo="http://schemas.microsoft.com/office/mac/office/2008/main" xmlns:mc="http://schemas.openxmlformats.org/markup-compatibility/2006" xmlns:mv="urn:schemas-microsoft-com:mac:vml" xmlns:o="urn:schemas-microsoft-com:office:office" xmlns:r="http://schemas.openxmlformats.org/officeDocument/2006/relationships" xmlns:m="http://schemas.openxmlformats.org/officeDocument/2006/math" xmlns:v="urn:schemas-microsoft-com:vml" xmlns:wp14="http://schemas.microsoft.com/office/word/2010/wordprocessingDrawing" xmlns:wp="http://schemas.openxmlformats.org/drawingml/2006/wordprocessingDrawing" xmlns:w10="urn:schemas-microsoft-com:office:word" xmlns:w="http://schemas.openxmlformats.org/wordprocessingml/2006/main" xmlns:w14="http://schemas.microsoft.com/office/word/2010/wordml" xmlns:wpg="http://schemas.microsoft.com/office/word/2010/wordprocessingGroup" xmlns:wpi="http://schemas.microsoft.com/office/word/2010/wordprocessingInk" xmlns:wne="http://schemas.microsoft.com/office/word/2006/wordml" xmlns:wps="http://schemas.microsoft.com/office/word/2010/wordprocessingShape" mc:Ignorable="w14 wp14">
+  <w:docDefaults>
+    <w:rPrDefault>
+      <w:rPr>
+        <w:rFonts w:ascii="Times New Roman" w:eastAsia="Times New Roman" w:hAnsi="Times New Roman" w:cs="Times New Roman"/>
+        <w:lang w:val="en-US" w:eastAsia="en-US" w:bidi="ar-SA"/>
+      </w:rPr>
+    </w:rPrDefault>
+    <w:pPrDefault/>
+  </w:docDefaults>
+  <w:latentStyles w:defLockedState="0" w:defUIPriority="0" w:defSemiHidden="1" w:defUnhideWhenUsed="1" w:defQFormat="0" w:count="276">
+    <w:lsdException w:name="Normal" w:semiHidden="0" w:unhideWhenUsed="0" w:qFormat="1"/>
+    <w:lsdException w:name="heading 1" w:semiHidden="0" w:unhideWhenUsed="0" w:qFormat="1"/>
+    <w:lsdException w:name="heading 2" w:semiHidden="0" w:unhideWhenUsed="0" w:qFormat="1"/>
+    <w:lsdException w:name="heading 3" w:semiHidden="0" w:unhideWhenUsed="0" w:qFormat="1"/>
+    <w:lsdException w:name="heading 4" w:qFormat="1"/>
+    <w:lsdException w:name="heading 5" w:qFormat="1"/>
+    <w:lsdException w:name="heading 6" w:qFormat="1"/>
+    <w:lsdException w:name="heading 7" w:qFormat="1"/>
+    <w:lsdException w:name="heading 8" w:qFormat="1"/>
+    <w:lsdException w:name="heading 9" w:qFormat="1"/>
+    <w:lsdException w:name="footer" w:uiPriority="99"/>
+    <w:lsdException w:name="caption" w:qFormat="1"/>
+    <w:lsdException w:name="List Number" w:semiHidden="0" w:unhideWhenUsed="0"/>
+    <w:lsdException w:name="List 4" w:semiHidden="0" w:unhideWhenUsed="0"/>
+    <w:lsdException w:name="List 5" w:semiHidden="0" w:unhideWhenUsed="0"/>
+    <w:lsdException w:name="Title" w:semiHidden="0" w:unhideWhenUsed="0" w:qFormat="1"/>
+    <w:lsdException w:name="Subtitle" w:semiHidden="0" w:unhideWhenUsed="0" w:qFormat="1"/>
+    <w:lsdException w:name="Salutation" w:semiHidden="0" w:unhideWhenUsed="0"/>
+    <w:lsdException w:name="Date" w:semiHidden="0" w:unhideWhenUsed="0"/>
+    <w:lsdException w:name="Body Text First Indent" w:semiHidden="0" w:unhideWhenUsed="0"/>
+    <w:lsdException w:name="Strong" w:semiHidden="0" w:unhideWhenUsed="0" w:qFormat="1"/>
+    <w:lsdException w:name="Emphasis" w:semiHidden="0" w:unhideWhenUsed="0" w:qFormat="1"/>
+    <w:lsdException w:name="Normal (Web)" w:uiPriority="99"/>
+    <w:lsdException w:name="HTML Preformatted" w:uiPriority="99"/>
+    <w:lsdException w:name="Table Grid" w:semiHidden="0" w:unhideWhenUsed="0"/>
+    <w:lsdException w:name="Note Level 1" w:semiHidden="0" w:unhideWhenUsed="0"/>
+    <w:lsdException w:name="Note Level 2" w:semiHidden="0" w:unhideWhenUsed="0"/>
+    <w:lsdException w:name="Note Level 3" w:semiHidden="0" w:unhideWhenUsed="0"/>
+    <w:lsdException w:name="Note Level 4" w:semiHidden="0" w:unhideWhenUsed="0"/>
+    <w:lsdException w:name="Note Level 5" w:semiHidden="0" w:unhideWhenUsed="0"/>
+    <w:lsdException w:name="Note Level 6" w:semiHidden="0" w:unhideWhenUsed="0"/>
+    <w:lsdException w:name="Note Level 7" w:semiHidden="0" w:unhideWhenUsed="0"/>
+    <w:lsdException w:name="Note Level 8" w:semiHidden="0" w:unhideWhenUsed="0"/>
+    <w:lsdException w:name="Note Level 9" w:semiHidden="0" w:unhideWhenUsed="0"/>
+    <w:lsdException w:name="Placeholder Text" w:uiPriority="99" w:unhideWhenUsed="0"/>
+    <w:lsdException w:name="No Spacing" w:semiHidden="0" w:uiPriority="1" w:unhideWhenUsed="0" w:qFormat="1"/>
+    <w:lsdException w:name="Light Shading" w:semiHidden="0" w:uiPriority="60" w:unhideWhenUsed="0"/>
+    <w:lsdException w:name="Light List" w:semiHidden="0" w:uiPriority="61" w:unhideWhenUsed="0"/>
+    <w:lsdException w:name="Light Grid" w:semiHidden="0" w:uiPriority="62" w:unhideWhenUsed="0"/>
+    <w:lsdException w:name="Medium Shading 1" w:semiHidden="0" w:uiPriority="63" w:unhideWhenUsed="0"/>
+    <w:lsdException w:name="Medium Shading 2" w:semiHidden="0" w:uiPriority="64" w:unhideWhenUsed="0"/>
+    <w:lsdException w:name="Medium List 1" w:semiHidden="0" w:uiPriority="65" w:unhideWhenUsed="0"/>
+    <w:lsdException w:name="Medium List 2" w:semiHidden="0" w:uiPriority="66" w:unhideWhenUsed="0"/>
+    <w:lsdException w:name="Medium Grid 1" w:semiHidden="0" w:uiPriority="67" w:unhideWhenUsed="0"/>
+    <w:lsdException w:name="Medium Grid 2" w:semiHidden="0" w:uiPriority="68" w:unhideWhenUsed="0"/>
+    <w:lsdException w:name="Medium Grid 3" w:semiHidden="0" w:uiPriority="69" w:unhideWhenUsed="0"/>
+    <w:lsdException w:name="Dark List" w:semiHidden="0" w:uiPriority="70" w:unhideWhenUsed="0"/>
+    <w:lsdException w:name="Colorful Shading" w:semiHidden="0" w:uiPriority="71" w:unhideWhenUsed="0"/>
+    <w:lsdException w:name="Colorful List" w:semiHidden="0" w:uiPriority="72" w:unhideWhenUsed="0"/>
+    <w:lsdException w:name="Colorful Grid" w:semiHidden="0" w:uiPriority="73" w:unhideWhenUsed="0"/>
+    <w:lsdException w:name="Light Shading Accent 1" w:semiHidden="0" w:uiPriority="60" w:unhideWhenUsed="0"/>
+    <w:lsdException w:name="Light List Accent 1" w:semiHidden="0" w:uiPriority="61" w:unhideWhenUsed="0"/>
+    <w:lsdException w:name="Light Grid Accent 1" w:semiHidden="0" w:uiPriority="62" w:unhideWhenUsed="0"/>
+    <w:lsdException w:name="Medium Shading 1 Accent 1" w:semiHidden="0" w:uiPriority="63" w:unhideWhenUsed="0"/>
+    <w:lsdException w:name="Medium Shading 2 Accent 1" w:semiHidden="0" w:uiPriority="64" w:unhideWhenUsed="0"/>
+    <w:lsdException w:name="Medium List 1 Accent 1" w:semiHidden="0" w:uiPriority="65" w:unhideWhenUsed="0"/>
+    <w:lsdException w:name="Revision" w:uiPriority="99" w:unhideWhenUsed="0"/>
+    <w:lsdException w:name="List Paragraph" w:semiHidden="0" w:uiPriority="34" w:unhideWhenUsed="0" w:qFormat="1"/>
+    <w:lsdException w:name="Quote" w:semiHidden="0" w:uiPriority="29" w:unhideWhenUsed="0" w:qFormat="1"/>
+    <w:lsdException w:name="Intense Quote" w:semiHidden="0" w:uiPriority="30" w:unhideWhenUsed="0" w:qFormat="1"/>
+    <w:lsdException w:name="Medium List 2 Accent 1" w:semiHidden="0" w:uiPriority="66" w:unhideWhenUsed="0"/>
+    <w:lsdException w:name="Medium Grid 1 Accent 1" w:semiHidden="0" w:uiPriority="67" w:unhideWhenUsed="0"/>
+    <w:lsdException w:name="Medium Grid 2 Accent 1" w:semiHidden="0" w:uiPriority="68" w:unhideWhenUsed="0"/>
+    <w:lsdException w:name="Medium Grid 3 Accent 1" w:semiHidden="0" w:uiPriority="69" w:unhideWhenUsed="0"/>
+    <w:lsdException w:name="Dark List Accent 1" w:semiHidden="0" w:uiPriority="70" w:unhideWhenUsed="0"/>
+    <w:lsdException w:name="Colorful Shading Accent 1" w:semiHidden="0" w:uiPriority="71" w:unhideWhenUsed="0"/>
+    <w:lsdException w:name="Colorful List Accent 1" w:semiHidden="0" w:uiPriority="72" w:unhideWhenUsed="0"/>
+    <w:lsdException w:name="Colorful Grid Accent 1" w:semiHidden="0" w:uiPriority="73" w:unhideWhenUsed="0"/>
+    <w:lsdException w:name="Light Shading Accent 2" w:semiHidden="0" w:uiPriority="60" w:unhideWhenUsed="0"/>
+    <w:lsdException w:name="Light List Accent 2" w:semiHidden="0" w:uiPriority="61" w:unhideWhenUsed="0"/>
+    <w:lsdException w:name="Light Grid Accent 2" w:semiHidden="0" w:uiPriority="62" w:unhideWhenUsed="0"/>
+    <w:lsdException w:name="Medium Shading 1 Accent 2" w:semiHidden="0" w:uiPriority="63" w:unhideWhenUsed="0"/>
+    <w:lsdException w:name="Medium Shading 2 Accent 2" w:semiHidden="0" w:uiPriority="64" w:unhideWhenUsed="0"/>
+    <w:lsdException w:name="Medium List 1 Accent 2" w:semiHidden="0" w:uiPriority="65" w:unhideWhenUsed="0"/>
+    <w:lsdException w:name="Medium List 2 Accent 2" w:semiHidden="0" w:uiPriority="66" w:unhideWhenUsed="0"/>
+    <w:lsdException w:name="Medium Grid 1 Accent 2" w:semiHidden="0" w:uiPriority="67" w:unhideWhenUsed="0"/>
+    <w:lsdException w:name="Medium Grid 2 Accent 2" w:semiHidden="0" w:uiPriority="68" w:unhideWhenUsed="0"/>
+    <w:lsdException w:name="Medium Grid 3 Accent 2" w:semiHidden="0" w:uiPriority="69" w:unhideWhenUsed="0"/>
+    <w:lsdException w:name="Dark List Accent 2" w:semiHidden="0" w:uiPriority="70" w:unhideWhenUsed="0"/>
+    <w:lsdException w:name="Colorful Shading Accent 2" w:semiHidden="0" w:uiPriority="71" w:unhideWhenUsed="0"/>
+    <w:lsdException w:name="Colorful List Accent 2" w:semiHidden="0" w:uiPriority="72" w:unhideWhenUsed="0"/>
+    <w:lsdException w:name="Colorful Grid Accent 2" w:semiHidden="0" w:uiPriority="73" w:unhideWhenUsed="0"/>
+    <w:lsdException w:name="Light Shading Accent 3" w:semiHidden="0" w:uiPriority="60" w:unhideWhenUsed="0"/>
+    <w:lsdException w:name="Light List Accent 3" w:semiHidden="0" w:uiPriority="61" w:unhideWhenUsed="0"/>
+    <w:lsdException w:name="Light Grid Accent 3" w:semiHidden="0" w:uiPriority="62" w:unhideWhenUsed="0"/>
+    <w:lsdException w:name="Medium Shading 1 Accent 3" w:semiHidden="0" w:uiPriority="63" w:unhideWhenUsed="0"/>
+    <w:lsdException w:name="Medium Shading 2 Accent 3" w:semiHidden="0" w:uiPriority="64" w:unhideWhenUsed="0"/>
+    <w:lsdException w:name="Medium List 1 Accent 3" w:semiHidden="0" w:uiPriority="65" w:unhideWhenUsed="0"/>
+    <w:lsdException w:name="Medium List 2 Accent 3" w:semiHidden="0" w:uiPriority="66" w:unhideWhenUsed="0"/>
+    <w:lsdException w:name="Medium Grid 1 Accent 3" w:semiHidden="0" w:uiPriority="67" w:unhideWhenUsed="0"/>
+    <w:lsdException w:name="Medium Grid 2 Accent 3" w:semiHidden="0" w:uiPriority="68" w:unhideWhenUsed="0"/>
+    <w:lsdException w:name="Medium Grid 3 Accent 3" w:semiHidden="0" w:uiPriority="69" w:unhideWhenUsed="0"/>
+    <w:lsdException w:name="Dark List Accent 3" w:semiHidden="0" w:uiPriority="70" w:unhideWhenUsed="0"/>
+    <w:lsdException w:name="Colorful Shading Accent 3" w:semiHidden="0" w:uiPriority="71" w:unhideWhenUsed="0"/>
+    <w:lsdException w:name="Colorful List Accent 3" w:semiHidden="0" w:uiPriority="72" w:unhideWhenUsed="0"/>
+    <w:lsdException w:name="Colorful Grid Accent 3" w:semiHidden="0" w:uiPriority="73" w:unhideWhenUsed="0"/>
+    <w:lsdException w:name="Light Shading Accent 4" w:semiHidden="0" w:uiPriority="60" w:unhideWhenUsed="0"/>
+    <w:lsdException w:name="Light List Accent 4" w:semiHidden="0" w:uiPriority="61" w:unhideWhenUsed="0"/>
+    <w:lsdException w:name="Light Grid Accent 4" w:semiHidden="0" w:uiPriority="62" w:unhideWhenUsed="0"/>
+    <w:lsdException w:name="Medium Shading 1 Accent 4" w:semiHidden="0" w:uiPriority="63" w:unhideWhenUsed="0"/>
+    <w:lsdException w:name="Medium Shading 2 Accent 4" w:semiHidden="0" w:uiPriority="64" w:unhideWhenUsed="0"/>
+    <w:lsdException w:name="Medium List 1 Accent 4" w:semiHidden="0" w:uiPriority="65" w:unhideWhenUsed="0"/>
+    <w:lsdException w:name="Medium List 2 Accent 4" w:semiHidden="0" w:uiPriority="66" w:unhideWhenUsed="0"/>
+    <w:lsdException w:name="Medium Grid 1 Accent 4" w:semiHidden="0" w:uiPriority="67" w:unhideWhenUsed="0"/>
+    <w:lsdException w:name="Medium Grid 2 Accent 4" w:semiHidden="0" w:uiPriority="68" w:unhideWhenUsed="0"/>
+    <w:lsdException w:name="Medium Grid 3 Accent 4" w:semiHidden="0" w:uiPriority="69" w:unhideWhenUsed="0"/>
+    <w:lsdException w:name="Dark List Accent 4" w:semiHidden="0" w:uiPriority="70" w:unhideWhenUsed="0"/>
+    <w:lsdException w:name="Colorful Shading Accent 4" w:semiHidden="0" w:uiPriority="71" w:unhideWhenUsed="0"/>
+    <w:lsdException w:name="Colorful List Accent 4" w:semiHidden="0" w:uiPriority="72" w:unhideWhenUsed="0"/>
+    <w:lsdException w:name="Colorful Grid Accent 4" w:semiHidden="0" w:uiPriority="73" w:unhideWhenUsed="0"/>
+    <w:lsdException w:name="Light Shading Accent 5" w:semiHidden="0" w:uiPriority="60" w:unhideWhenUsed="0"/>
+    <w:lsdException w:name="Light List Accent 5" w:semiHidden="0" w:uiPriority="61" w:unhideWhenUsed="0"/>
+    <w:lsdException w:name="Light Grid Accent 5" w:semiHidden="0" w:uiPriority="62" w:unhideWhenUsed="0"/>
+    <w:lsdException w:name="Medium Shading 1 Accent 5" w:semiHidden="0" w:uiPriority="63" w:unhideWhenUsed="0"/>
+    <w:lsdException w:name="Medium Shading 2 Accent 5" w:semiHidden="0" w:uiPriority="64" w:unhideWhenUsed="0"/>
+    <w:lsdException w:name="Medium List 1 Accent 5" w:semiHidden="0" w:uiPriority="65" w:unhideWhenUsed="0"/>
+    <w:lsdException w:name="Medium List 2 Accent 5" w:semiHidden="0" w:uiPriority="66" w:unhideWhenUsed="0"/>
+    <w:lsdException w:name="Medium Grid 1 Accent 5" w:semiHidden="0" w:uiPriority="67" w:unhideWhenUsed="0"/>
+    <w:lsdException w:name="Medium Grid 2 Accent 5" w:semiHidden="0" w:uiPriority="68" w:unhideWhenUsed="0"/>
+    <w:lsdException w:name="Medium Grid 3 Accent 5" w:semiHidden="0" w:uiPriority="69" w:unhideWhenUsed="0"/>
+    <w:lsdException w:name="Dark List Accent 5" w:semiHidden="0" w:uiPriority="70" w:unhideWhenUsed="0"/>
+    <w:lsdException w:name="Colorful Shading Accent 5" w:semiHidden="0" w:uiPriority="71" w:unhideWhenUsed="0"/>
+    <w:lsdException w:name="Colorful List Accent 5" w:semiHidden="0" w:uiPriority="72" w:unhideWhenUsed="0"/>
+    <w:lsdException w:name="Colorful Grid Accent 5" w:semiHidden="0" w:uiPriority="73" w:unhideWhenUsed="0"/>
+    <w:lsdException w:name="Light Shading Accent 6" w:semiHidden="0" w:uiPriority="60" w:unhideWhenUsed="0"/>
+    <w:lsdException w:name="Light List Accent 6" w:semiHidden="0" w:uiPriority="61" w:unhideWhenUsed="0"/>
+    <w:lsdException w:name="Light Grid Accent 6" w:semiHidden="0" w:uiPriority="62" w:unhideWhenUsed="0"/>
+    <w:lsdException w:name="Medium Shading 1 Accent 6" w:semiHidden="0" w:uiPriority="63" w:unhideWhenUsed="0"/>
+    <w:lsdException w:name="Medium Shading 2 Accent 6" w:semiHidden="0" w:uiPriority="64" w:unhideWhenUsed="0"/>
+    <w:lsdException w:name="Medium List 1 Accent 6" w:semiHidden="0" w:uiPriority="65" w:unhideWhenUsed="0"/>
+    <w:lsdException w:name="Medium List 2 Accent 6" w:semiHidden="0" w:uiPriority="66" w:unhideWhenUsed="0"/>
+    <w:lsdException w:name="Medium Grid 1 Accent 6" w:semiHidden="0" w:uiPriority="67" w:unhideWhenUsed="0"/>
+    <w:lsdException w:name="Medium Grid 2 Accent 6" w:semiHidden="0" w:uiPriority="68" w:unhideWhenUsed="0"/>
+    <w:lsdException w:name="Medium Grid 3 Accent 6" w:semiHidden="0" w:uiPriority="69" w:unhideWhenUsed="0"/>
+    <w:lsdException w:name="Dark List Accent 6" w:semiHidden="0" w:uiPriority="70" w:unhideWhenUsed="0"/>
+    <w:lsdException w:name="Colorful Shading Accent 6" w:semiHidden="0" w:uiPriority="71" w:unhideWhenUsed="0"/>
+    <w:lsdException w:name="Colorful List Accent 6" w:semiHidden="0" w:uiPriority="72" w:unhideWhenUsed="0"/>
+    <w:lsdException w:name="Colorful Grid Accent 6" w:semiHidden="0" w:uiPriority="73" w:unhideWhenUsed="0"/>
+    <w:lsdException w:name="Subtle Emphasis" w:semiHidden="0" w:uiPriority="19" w:unhideWhenUsed="0" w:qFormat="1"/>
+    <w:lsdException w:name="Intense Emphasis" w:semiHidden="0" w:uiPriority="21" w:unhideWhenUsed="0" w:qFormat="1"/>
+    <w:lsdException w:name="Subtle Reference" w:semiHidden="0" w:uiPriority="31" w:unhideWhenUsed="0" w:qFormat="1"/>
+    <w:lsdException w:name="Intense Reference" w:semiHidden="0" w:uiPriority="32" w:unhideWhenUsed="0" w:qFormat="1"/>
+    <w:lsdException w:name="Book Title" w:semiHidden="0" w:uiPriority="33" w:unhideWhenUsed="0" w:qFormat="1"/>
+    <w:lsdException w:name="Bibliography" w:uiPriority="37"/>
+    <w:lsdException w:name="TOC Heading" w:uiPriority="39" w:qFormat="1"/>
   </w:latentStyles>
   <w:style w:type="paragraph" w:default="1" w:styleId="Normal">
     <w:name w:val="Normal"/>

</xml_diff>

<commit_message>
e63_course: added files for week11
</commit_message>
<xml_diff>
--- a/week-10-apr-8-2016/assignment/e63_Assign10_Neo4j.docx
+++ b/week-10-apr-8-2016/assignment/e63_Assign10_Neo4j.docx
@@ -227,7 +227,23 @@
           <w:sz w:val="24"/>
           <w:szCs w:val="24"/>
         </w:rPr>
-        <w:t xml:space="preserve"> of the console output or output files. Sometime either console output or the result file is too long and including it into the MS Word document makes that document too hard to read. PLEASE DO NOT EMBED files into your MS Word document. For issues and comments visit the class Discu</w:t>
+        <w:t xml:space="preserve"> of the console output or output files. Sometime either console output or the result file is too long and including it into the MS Word document makes that document too hard to read. PLEASE DO NOT </w:t>
+      </w:r>
+      <w:bookmarkStart w:id="0" w:name="_GoBack"/>
+      <w:r>
+        <w:rPr>
+          <w:sz w:val="24"/>
+          <w:szCs w:val="24"/>
+        </w:rPr>
+        <w:t>EMBE</w:t>
+      </w:r>
+      <w:bookmarkEnd w:id="0"/>
+      <w:r>
+        <w:rPr>
+          <w:sz w:val="24"/>
+          <w:szCs w:val="24"/>
+        </w:rPr>
+        <w:t>D files into your MS Word document. For issues and comments visit the class Discu</w:t>
       </w:r>
       <w:r>
         <w:rPr>
@@ -1716,6 +1732,38 @@
           <w:sz w:val="24"/>
           <w:szCs w:val="24"/>
         </w:rPr>
+        <w:t xml:space="preserve">, </w:t>
+      </w:r>
+      <w:proofErr w:type="spellStart"/>
+      <w:r>
+        <w:rPr>
+          <w:sz w:val="24"/>
+          <w:szCs w:val="24"/>
+        </w:rPr>
+        <w:t>actor.year_born</w:t>
+      </w:r>
+      <w:proofErr w:type="spellEnd"/>
+      <w:r>
+        <w:rPr>
+          <w:sz w:val="24"/>
+          <w:szCs w:val="24"/>
+        </w:rPr>
+        <w:t xml:space="preserve"> as </w:t>
+      </w:r>
+      <w:proofErr w:type="spellStart"/>
+      <w:r>
+        <w:rPr>
+          <w:sz w:val="24"/>
+          <w:szCs w:val="24"/>
+        </w:rPr>
+        <w:t>year_born</w:t>
+      </w:r>
+      <w:proofErr w:type="spellEnd"/>
+      <w:r>
+        <w:rPr>
+          <w:sz w:val="24"/>
+          <w:szCs w:val="24"/>
+        </w:rPr>
         <w:t xml:space="preserve">, type(r) as </w:t>
       </w:r>
       <w:proofErr w:type="spellStart"/>
@@ -1892,6 +1940,38 @@
           <w:sz w:val="24"/>
           <w:szCs w:val="24"/>
         </w:rPr>
+        <w:t xml:space="preserve">, </w:t>
+      </w:r>
+      <w:proofErr w:type="spellStart"/>
+      <w:r>
+        <w:rPr>
+          <w:sz w:val="24"/>
+          <w:szCs w:val="24"/>
+        </w:rPr>
+        <w:t>director.year_born</w:t>
+      </w:r>
+      <w:proofErr w:type="spellEnd"/>
+      <w:r>
+        <w:rPr>
+          <w:sz w:val="24"/>
+          <w:szCs w:val="24"/>
+        </w:rPr>
+        <w:t xml:space="preserve"> as </w:t>
+      </w:r>
+      <w:proofErr w:type="spellStart"/>
+      <w:r>
+        <w:rPr>
+          <w:sz w:val="24"/>
+          <w:szCs w:val="24"/>
+        </w:rPr>
+        <w:t>year_born</w:t>
+      </w:r>
+      <w:proofErr w:type="spellEnd"/>
+      <w:r>
+        <w:rPr>
+          <w:sz w:val="24"/>
+          <w:szCs w:val="24"/>
+        </w:rPr>
         <w:t xml:space="preserve">, type(r) as </w:t>
       </w:r>
       <w:proofErr w:type="spellStart"/>
@@ -1943,8 +2023,6 @@
           <w:szCs w:val="24"/>
         </w:rPr>
       </w:pPr>
-      <w:bookmarkStart w:id="0" w:name="_GoBack"/>
-      <w:bookmarkEnd w:id="0"/>
     </w:p>
     <w:p>
       <w:pPr>
@@ -2405,6 +2483,411 @@
           <w:szCs w:val="24"/>
         </w:rPr>
       </w:pPr>
+    </w:p>
+    <w:p>
+      <w:pPr>
+        <w:rPr>
+          <w:sz w:val="24"/>
+          <w:szCs w:val="24"/>
+        </w:rPr>
+      </w:pPr>
+    </w:p>
+    <w:p>
+      <w:pPr>
+        <w:rPr>
+          <w:sz w:val="24"/>
+          <w:szCs w:val="24"/>
+        </w:rPr>
+      </w:pPr>
+    </w:p>
+    <w:p>
+      <w:pPr>
+        <w:rPr>
+          <w:sz w:val="24"/>
+          <w:szCs w:val="24"/>
+        </w:rPr>
+      </w:pPr>
+      <w:r>
+        <w:rPr>
+          <w:sz w:val="24"/>
+          <w:szCs w:val="24"/>
+        </w:rPr>
+        <w:t>MATCH (</w:t>
+      </w:r>
+      <w:proofErr w:type="gramStart"/>
+      <w:r>
+        <w:rPr>
+          <w:sz w:val="24"/>
+          <w:szCs w:val="24"/>
+        </w:rPr>
+        <w:t>:Actor</w:t>
+      </w:r>
+      <w:proofErr w:type="gramEnd"/>
+      <w:r>
+        <w:rPr>
+          <w:sz w:val="24"/>
+          <w:szCs w:val="24"/>
+        </w:rPr>
+        <w:t xml:space="preserve"> {</w:t>
+      </w:r>
+      <w:proofErr w:type="spellStart"/>
+      <w:r>
+        <w:rPr>
+          <w:sz w:val="24"/>
+          <w:szCs w:val="24"/>
+        </w:rPr>
+        <w:t>name:"Keanu</w:t>
+      </w:r>
+      <w:proofErr w:type="spellEnd"/>
+      <w:r>
+        <w:rPr>
+          <w:sz w:val="24"/>
+          <w:szCs w:val="24"/>
+        </w:rPr>
+        <w:t xml:space="preserve"> Reeves"})-[:ACTS_IN]-&gt;(:Movie)&lt;-[:DIRECTED]-(</w:t>
+      </w:r>
+      <w:proofErr w:type="spellStart"/>
+      <w:r>
+        <w:rPr>
+          <w:sz w:val="24"/>
+          <w:szCs w:val="24"/>
+        </w:rPr>
+        <w:t>director:Director</w:t>
+      </w:r>
+      <w:proofErr w:type="spellEnd"/>
+      <w:r>
+        <w:rPr>
+          <w:sz w:val="24"/>
+          <w:szCs w:val="24"/>
+        </w:rPr>
+        <w:t>) return distinct director.name;</w:t>
+      </w:r>
+    </w:p>
+    <w:p>
+      <w:pPr>
+        <w:rPr>
+          <w:sz w:val="24"/>
+          <w:szCs w:val="24"/>
+        </w:rPr>
+      </w:pPr>
+    </w:p>
+    <w:p>
+      <w:pPr>
+        <w:rPr>
+          <w:sz w:val="24"/>
+          <w:szCs w:val="24"/>
+        </w:rPr>
+      </w:pPr>
+    </w:p>
+    <w:p>
+      <w:pPr>
+        <w:widowControl w:val="0"/>
+        <w:tabs>
+          <w:tab w:val="left" w:pos="560"/>
+          <w:tab w:val="left" w:pos="1120"/>
+          <w:tab w:val="left" w:pos="1680"/>
+          <w:tab w:val="left" w:pos="2240"/>
+          <w:tab w:val="left" w:pos="2800"/>
+          <w:tab w:val="left" w:pos="3360"/>
+          <w:tab w:val="left" w:pos="3920"/>
+          <w:tab w:val="left" w:pos="4480"/>
+          <w:tab w:val="left" w:pos="5040"/>
+          <w:tab w:val="left" w:pos="5600"/>
+          <w:tab w:val="left" w:pos="6160"/>
+          <w:tab w:val="left" w:pos="6720"/>
+        </w:tabs>
+        <w:autoSpaceDE w:val="0"/>
+        <w:autoSpaceDN w:val="0"/>
+        <w:adjustRightInd w:val="0"/>
+        <w:rPr>
+          <w:rFonts w:ascii="Menlo Regular" w:hAnsi="Menlo Regular" w:cs="Menlo Regular"/>
+          <w:color w:val="000000"/>
+          <w:sz w:val="22"/>
+          <w:szCs w:val="22"/>
+        </w:rPr>
+      </w:pPr>
+      <w:proofErr w:type="gramStart"/>
+      <w:r>
+        <w:rPr>
+          <w:rFonts w:ascii="Menlo Regular" w:hAnsi="Menlo Regular" w:cs="Menlo Regular"/>
+          <w:color w:val="000000"/>
+          <w:sz w:val="22"/>
+          <w:szCs w:val="22"/>
+        </w:rPr>
+        <w:t>curl</w:t>
+      </w:r>
+      <w:proofErr w:type="gramEnd"/>
+      <w:r>
+        <w:rPr>
+          <w:rFonts w:ascii="Menlo Regular" w:hAnsi="Menlo Regular" w:cs="Menlo Regular"/>
+          <w:color w:val="000000"/>
+          <w:sz w:val="22"/>
+          <w:szCs w:val="22"/>
+        </w:rPr>
+        <w:t xml:space="preserve"> -</w:t>
+      </w:r>
+      <w:proofErr w:type="spellStart"/>
+      <w:r>
+        <w:rPr>
+          <w:rFonts w:ascii="Menlo Regular" w:hAnsi="Menlo Regular" w:cs="Menlo Regular"/>
+          <w:color w:val="000000"/>
+          <w:sz w:val="22"/>
+          <w:szCs w:val="22"/>
+        </w:rPr>
+        <w:t>i</w:t>
+      </w:r>
+      <w:proofErr w:type="spellEnd"/>
+      <w:r>
+        <w:rPr>
+          <w:rFonts w:ascii="Menlo Regular" w:hAnsi="Menlo Regular" w:cs="Menlo Regular"/>
+          <w:color w:val="000000"/>
+          <w:sz w:val="22"/>
+          <w:szCs w:val="22"/>
+        </w:rPr>
+        <w:t xml:space="preserve"> -H </w:t>
+      </w:r>
+      <w:proofErr w:type="spellStart"/>
+      <w:r>
+        <w:rPr>
+          <w:rFonts w:ascii="Menlo Regular" w:hAnsi="Menlo Regular" w:cs="Menlo Regular"/>
+          <w:color w:val="000000"/>
+          <w:sz w:val="22"/>
+          <w:szCs w:val="22"/>
+        </w:rPr>
+        <w:t>accept:application</w:t>
+      </w:r>
+      <w:proofErr w:type="spellEnd"/>
+      <w:r>
+        <w:rPr>
+          <w:rFonts w:ascii="Menlo Regular" w:hAnsi="Menlo Regular" w:cs="Menlo Regular"/>
+          <w:color w:val="000000"/>
+          <w:sz w:val="22"/>
+          <w:szCs w:val="22"/>
+        </w:rPr>
+        <w:t>/</w:t>
+      </w:r>
+      <w:proofErr w:type="spellStart"/>
+      <w:r>
+        <w:rPr>
+          <w:rFonts w:ascii="Menlo Regular" w:hAnsi="Menlo Regular" w:cs="Menlo Regular"/>
+          <w:color w:val="000000"/>
+          <w:sz w:val="22"/>
+          <w:szCs w:val="22"/>
+        </w:rPr>
+        <w:t>json</w:t>
+      </w:r>
+      <w:proofErr w:type="spellEnd"/>
+      <w:r>
+        <w:rPr>
+          <w:rFonts w:ascii="Menlo Regular" w:hAnsi="Menlo Regular" w:cs="Menlo Regular"/>
+          <w:color w:val="000000"/>
+          <w:sz w:val="22"/>
+          <w:szCs w:val="22"/>
+        </w:rPr>
+        <w:t xml:space="preserve"> -H </w:t>
+      </w:r>
+      <w:proofErr w:type="spellStart"/>
+      <w:r>
+        <w:rPr>
+          <w:rFonts w:ascii="Menlo Regular" w:hAnsi="Menlo Regular" w:cs="Menlo Regular"/>
+          <w:color w:val="000000"/>
+          <w:sz w:val="22"/>
+          <w:szCs w:val="22"/>
+        </w:rPr>
+        <w:t>content-type:application</w:t>
+      </w:r>
+      <w:proofErr w:type="spellEnd"/>
+      <w:r>
+        <w:rPr>
+          <w:rFonts w:ascii="Menlo Regular" w:hAnsi="Menlo Regular" w:cs="Menlo Regular"/>
+          <w:color w:val="000000"/>
+          <w:sz w:val="22"/>
+          <w:szCs w:val="22"/>
+        </w:rPr>
+        <w:t>/</w:t>
+      </w:r>
+      <w:proofErr w:type="spellStart"/>
+      <w:r>
+        <w:rPr>
+          <w:rFonts w:ascii="Menlo Regular" w:hAnsi="Menlo Regular" w:cs="Menlo Regular"/>
+          <w:color w:val="000000"/>
+          <w:sz w:val="22"/>
+          <w:szCs w:val="22"/>
+        </w:rPr>
+        <w:t>json</w:t>
+      </w:r>
+      <w:proofErr w:type="spellEnd"/>
+      <w:r>
+        <w:rPr>
+          <w:rFonts w:ascii="Menlo Regular" w:hAnsi="Menlo Regular" w:cs="Menlo Regular"/>
+          <w:color w:val="000000"/>
+          <w:sz w:val="22"/>
+          <w:szCs w:val="22"/>
+        </w:rPr>
+        <w:t xml:space="preserve"> -XPOST --user neo4j:Elcapitan1011 </w:t>
+      </w:r>
+      <w:r>
+        <w:rPr>
+          <w:rFonts w:ascii="Menlo Regular" w:hAnsi="Menlo Regular" w:cs="Menlo Regular"/>
+          <w:color w:val="000000"/>
+          <w:sz w:val="22"/>
+          <w:szCs w:val="22"/>
+        </w:rPr>
+        <w:lastRenderedPageBreak/>
+        <w:t>http://localhost:7474/db/data/transaction/commit -d '{"statements":[{"</w:t>
+      </w:r>
+      <w:proofErr w:type="spellStart"/>
+      <w:r>
+        <w:rPr>
+          <w:rFonts w:ascii="Menlo Regular" w:hAnsi="Menlo Regular" w:cs="Menlo Regular"/>
+          <w:color w:val="000000"/>
+          <w:sz w:val="22"/>
+          <w:szCs w:val="22"/>
+        </w:rPr>
+        <w:t>statement":"MATCH</w:t>
+      </w:r>
+      <w:proofErr w:type="spellEnd"/>
+      <w:r>
+        <w:rPr>
+          <w:rFonts w:ascii="Menlo Regular" w:hAnsi="Menlo Regular" w:cs="Menlo Regular"/>
+          <w:color w:val="000000"/>
+          <w:sz w:val="22"/>
+          <w:szCs w:val="22"/>
+        </w:rPr>
+        <w:t xml:space="preserve"> (:Actor {name:{</w:t>
+      </w:r>
+      <w:proofErr w:type="spellStart"/>
+      <w:r>
+        <w:rPr>
+          <w:rFonts w:ascii="Menlo Regular" w:hAnsi="Menlo Regular" w:cs="Menlo Regular"/>
+          <w:color w:val="000000"/>
+          <w:sz w:val="22"/>
+          <w:szCs w:val="22"/>
+        </w:rPr>
+        <w:t>actor_name</w:t>
+      </w:r>
+      <w:proofErr w:type="spellEnd"/>
+      <w:r>
+        <w:rPr>
+          <w:rFonts w:ascii="Menlo Regular" w:hAnsi="Menlo Regular" w:cs="Menlo Regular"/>
+          <w:color w:val="000000"/>
+          <w:sz w:val="22"/>
+          <w:szCs w:val="22"/>
+        </w:rPr>
+        <w:t>}})-[:ACTS_IN]-&gt;(:Movie)&lt;-[:DIRECTED]-(</w:t>
+      </w:r>
+      <w:proofErr w:type="spellStart"/>
+      <w:r>
+        <w:rPr>
+          <w:rFonts w:ascii="Menlo Regular" w:hAnsi="Menlo Regular" w:cs="Menlo Regular"/>
+          <w:color w:val="000000"/>
+          <w:sz w:val="22"/>
+          <w:szCs w:val="22"/>
+        </w:rPr>
+        <w:t>director:Director</w:t>
+      </w:r>
+      <w:proofErr w:type="spellEnd"/>
+      <w:r>
+        <w:rPr>
+          <w:rFonts w:ascii="Menlo Regular" w:hAnsi="Menlo Regular" w:cs="Menlo Regular"/>
+          <w:color w:val="000000"/>
+          <w:sz w:val="22"/>
+          <w:szCs w:val="22"/>
+        </w:rPr>
+        <w:t>) return distinct director.name;", "parameters": {"</w:t>
+      </w:r>
+      <w:proofErr w:type="spellStart"/>
+      <w:r>
+        <w:rPr>
+          <w:rFonts w:ascii="Menlo Regular" w:hAnsi="Menlo Regular" w:cs="Menlo Regular"/>
+          <w:color w:val="000000"/>
+          <w:sz w:val="22"/>
+          <w:szCs w:val="22"/>
+        </w:rPr>
+        <w:t>actor_name</w:t>
+      </w:r>
+      <w:proofErr w:type="spellEnd"/>
+      <w:r>
+        <w:rPr>
+          <w:rFonts w:ascii="Menlo Regular" w:hAnsi="Menlo Regular" w:cs="Menlo Regular"/>
+          <w:color w:val="000000"/>
+          <w:sz w:val="22"/>
+          <w:szCs w:val="22"/>
+        </w:rPr>
+        <w:t>": "Keanu Reeves"}}]}'</w:t>
+      </w:r>
+    </w:p>
+    <w:p>
+      <w:pPr>
+        <w:widowControl w:val="0"/>
+        <w:tabs>
+          <w:tab w:val="left" w:pos="560"/>
+          <w:tab w:val="left" w:pos="1120"/>
+          <w:tab w:val="left" w:pos="1680"/>
+          <w:tab w:val="left" w:pos="2240"/>
+          <w:tab w:val="left" w:pos="2800"/>
+          <w:tab w:val="left" w:pos="3360"/>
+          <w:tab w:val="left" w:pos="3920"/>
+          <w:tab w:val="left" w:pos="4480"/>
+          <w:tab w:val="left" w:pos="5040"/>
+          <w:tab w:val="left" w:pos="5600"/>
+          <w:tab w:val="left" w:pos="6160"/>
+          <w:tab w:val="left" w:pos="6720"/>
+        </w:tabs>
+        <w:autoSpaceDE w:val="0"/>
+        <w:autoSpaceDN w:val="0"/>
+        <w:adjustRightInd w:val="0"/>
+        <w:rPr>
+          <w:rFonts w:ascii="Menlo Regular" w:hAnsi="Menlo Regular" w:cs="Menlo Regular"/>
+          <w:color w:val="000000"/>
+          <w:sz w:val="22"/>
+          <w:szCs w:val="22"/>
+        </w:rPr>
+      </w:pPr>
+    </w:p>
+    <w:p>
+      <w:pPr>
+        <w:widowControl w:val="0"/>
+        <w:tabs>
+          <w:tab w:val="left" w:pos="560"/>
+          <w:tab w:val="left" w:pos="1120"/>
+          <w:tab w:val="left" w:pos="1680"/>
+          <w:tab w:val="left" w:pos="2240"/>
+          <w:tab w:val="left" w:pos="2800"/>
+          <w:tab w:val="left" w:pos="3360"/>
+          <w:tab w:val="left" w:pos="3920"/>
+          <w:tab w:val="left" w:pos="4480"/>
+          <w:tab w:val="left" w:pos="5040"/>
+          <w:tab w:val="left" w:pos="5600"/>
+          <w:tab w:val="left" w:pos="6160"/>
+          <w:tab w:val="left" w:pos="6720"/>
+        </w:tabs>
+        <w:autoSpaceDE w:val="0"/>
+        <w:autoSpaceDN w:val="0"/>
+        <w:adjustRightInd w:val="0"/>
+        <w:rPr>
+          <w:rFonts w:ascii="Menlo Regular" w:hAnsi="Menlo Regular" w:cs="Menlo Regular"/>
+          <w:color w:val="000000"/>
+          <w:sz w:val="22"/>
+          <w:szCs w:val="22"/>
+        </w:rPr>
+      </w:pPr>
+    </w:p>
+    <w:p>
+      <w:pPr>
+        <w:rPr>
+          <w:sz w:val="24"/>
+          <w:szCs w:val="24"/>
+        </w:rPr>
+      </w:pPr>
+    </w:p>
+    <w:p>
+      <w:pPr>
+        <w:rPr>
+          <w:sz w:val="24"/>
+          <w:szCs w:val="24"/>
+        </w:rPr>
+      </w:pPr>
       <w:r>
         <w:rPr>
           <w:b/>
@@ -2436,1348 +2919,6 @@
           <w:szCs w:val="24"/>
         </w:rPr>
       </w:pPr>
-    </w:p>
-    <w:p>
-      <w:pPr>
-        <w:rPr>
-          <w:rFonts w:ascii="Times" w:hAnsi="Times"/>
-        </w:rPr>
-      </w:pPr>
-      <w:r>
-        <w:rPr>
-          <w:rFonts w:ascii="Monaco" w:hAnsi="Monaco"/>
-          <w:color w:val="525864"/>
-          <w:sz w:val="18"/>
-          <w:szCs w:val="18"/>
-          <w:shd w:val="clear" w:color="auto" w:fill="FFFFFF"/>
-        </w:rPr>
-        <w:t>MATCH (</w:t>
-      </w:r>
-      <w:proofErr w:type="spellStart"/>
-      <w:r>
-        <w:rPr>
-          <w:rFonts w:ascii="Monaco" w:hAnsi="Monaco"/>
-          <w:color w:val="525864"/>
-          <w:sz w:val="18"/>
-          <w:szCs w:val="18"/>
-          <w:shd w:val="clear" w:color="auto" w:fill="FFFFFF"/>
-        </w:rPr>
-        <w:t>actor</w:t>
-      </w:r>
-      <w:proofErr w:type="gramStart"/>
-      <w:r>
-        <w:rPr>
-          <w:rFonts w:ascii="Monaco" w:hAnsi="Monaco"/>
-          <w:color w:val="525864"/>
-          <w:sz w:val="18"/>
-          <w:szCs w:val="18"/>
-          <w:shd w:val="clear" w:color="auto" w:fill="FFFFFF"/>
-        </w:rPr>
-        <w:t>:Actor</w:t>
-      </w:r>
-      <w:proofErr w:type="spellEnd"/>
-      <w:proofErr w:type="gramEnd"/>
-      <w:r>
-        <w:rPr>
-          <w:rFonts w:ascii="Monaco" w:hAnsi="Monaco"/>
-          <w:color w:val="525864"/>
-          <w:sz w:val="18"/>
-          <w:szCs w:val="18"/>
-          <w:shd w:val="clear" w:color="auto" w:fill="FFFFFF"/>
-        </w:rPr>
-        <w:t>) return actor.name</w:t>
-      </w:r>
-      <w:r>
-        <w:rPr>
-          <w:rFonts w:ascii="Monaco" w:hAnsi="Monaco"/>
-          <w:color w:val="525864"/>
-          <w:sz w:val="18"/>
-          <w:szCs w:val="18"/>
-          <w:shd w:val="clear" w:color="auto" w:fill="FFFFFF"/>
-        </w:rPr>
-        <w:t xml:space="preserve"> as name</w:t>
-      </w:r>
-      <w:r>
-        <w:rPr>
-          <w:rFonts w:ascii="Monaco" w:hAnsi="Monaco"/>
-          <w:color w:val="525864"/>
-          <w:sz w:val="18"/>
-          <w:szCs w:val="18"/>
-          <w:shd w:val="clear" w:color="auto" w:fill="FFFFFF"/>
-        </w:rPr>
-        <w:t>;</w:t>
-      </w:r>
-    </w:p>
-    <w:p>
-      <w:pPr>
-        <w:rPr>
-          <w:rFonts w:ascii="Monaco" w:hAnsi="Monaco"/>
-          <w:color w:val="525864"/>
-          <w:sz w:val="18"/>
-          <w:szCs w:val="18"/>
-          <w:shd w:val="clear" w:color="auto" w:fill="FFFFFF"/>
-        </w:rPr>
-      </w:pPr>
-      <w:r>
-        <w:rPr>
-          <w:rFonts w:ascii="Monaco" w:hAnsi="Monaco"/>
-          <w:color w:val="525864"/>
-          <w:sz w:val="18"/>
-          <w:szCs w:val="18"/>
-          <w:shd w:val="clear" w:color="auto" w:fill="FFFFFF"/>
-        </w:rPr>
-        <w:t>MATCH (</w:t>
-      </w:r>
-      <w:proofErr w:type="spellStart"/>
-      <w:r>
-        <w:rPr>
-          <w:rFonts w:ascii="Monaco" w:hAnsi="Monaco"/>
-          <w:color w:val="525864"/>
-          <w:sz w:val="18"/>
-          <w:szCs w:val="18"/>
-          <w:shd w:val="clear" w:color="auto" w:fill="FFFFFF"/>
-        </w:rPr>
-        <w:t>movie</w:t>
-      </w:r>
-      <w:proofErr w:type="gramStart"/>
-      <w:r>
-        <w:rPr>
-          <w:rFonts w:ascii="Monaco" w:hAnsi="Monaco"/>
-          <w:color w:val="525864"/>
-          <w:sz w:val="18"/>
-          <w:szCs w:val="18"/>
-          <w:shd w:val="clear" w:color="auto" w:fill="FFFFFF"/>
-        </w:rPr>
-        <w:t>:Movie</w:t>
-      </w:r>
-      <w:proofErr w:type="spellEnd"/>
-      <w:proofErr w:type="gramEnd"/>
-      <w:r>
-        <w:rPr>
-          <w:rFonts w:ascii="Monaco" w:hAnsi="Monaco"/>
-          <w:color w:val="525864"/>
-          <w:sz w:val="18"/>
-          <w:szCs w:val="18"/>
-          <w:shd w:val="clear" w:color="auto" w:fill="FFFFFF"/>
-        </w:rPr>
-        <w:t xml:space="preserve">) return </w:t>
-      </w:r>
-      <w:proofErr w:type="spellStart"/>
-      <w:r>
-        <w:rPr>
-          <w:rFonts w:ascii="Monaco" w:hAnsi="Monaco"/>
-          <w:color w:val="525864"/>
-          <w:sz w:val="18"/>
-          <w:szCs w:val="18"/>
-          <w:shd w:val="clear" w:color="auto" w:fill="FFFFFF"/>
-        </w:rPr>
-        <w:t>movie.title</w:t>
-      </w:r>
-      <w:proofErr w:type="spellEnd"/>
-      <w:r>
-        <w:rPr>
-          <w:rFonts w:ascii="Monaco" w:hAnsi="Monaco"/>
-          <w:color w:val="525864"/>
-          <w:sz w:val="18"/>
-          <w:szCs w:val="18"/>
-          <w:shd w:val="clear" w:color="auto" w:fill="FFFFFF"/>
-        </w:rPr>
-        <w:t xml:space="preserve"> as </w:t>
-      </w:r>
-      <w:proofErr w:type="spellStart"/>
-      <w:r>
-        <w:rPr>
-          <w:rFonts w:ascii="Monaco" w:hAnsi="Monaco"/>
-          <w:color w:val="525864"/>
-          <w:sz w:val="18"/>
-          <w:szCs w:val="18"/>
-          <w:shd w:val="clear" w:color="auto" w:fill="FFFFFF"/>
-        </w:rPr>
-        <w:t>title</w:t>
-      </w:r>
-      <w:r>
-        <w:rPr>
-          <w:rFonts w:ascii="Monaco" w:hAnsi="Monaco"/>
-          <w:color w:val="525864"/>
-          <w:sz w:val="18"/>
-          <w:szCs w:val="18"/>
-          <w:shd w:val="clear" w:color="auto" w:fill="FFFFFF"/>
-        </w:rPr>
-        <w:t>,movie.year</w:t>
-      </w:r>
-      <w:proofErr w:type="spellEnd"/>
-      <w:r>
-        <w:rPr>
-          <w:rFonts w:ascii="Monaco" w:hAnsi="Monaco"/>
-          <w:color w:val="525864"/>
-          <w:sz w:val="18"/>
-          <w:szCs w:val="18"/>
-          <w:shd w:val="clear" w:color="auto" w:fill="FFFFFF"/>
-        </w:rPr>
-        <w:t xml:space="preserve"> as year</w:t>
-      </w:r>
-      <w:r>
-        <w:rPr>
-          <w:rFonts w:ascii="Monaco" w:hAnsi="Monaco"/>
-          <w:color w:val="525864"/>
-          <w:sz w:val="18"/>
-          <w:szCs w:val="18"/>
-          <w:shd w:val="clear" w:color="auto" w:fill="FFFFFF"/>
-        </w:rPr>
-        <w:t>;</w:t>
-      </w:r>
-    </w:p>
-    <w:p>
-      <w:pPr>
-        <w:rPr>
-          <w:rFonts w:ascii="Times" w:hAnsi="Times"/>
-        </w:rPr>
-      </w:pPr>
-      <w:r>
-        <w:rPr>
-          <w:rFonts w:ascii="Monaco" w:hAnsi="Monaco"/>
-          <w:color w:val="525864"/>
-          <w:sz w:val="18"/>
-          <w:szCs w:val="18"/>
-          <w:shd w:val="clear" w:color="auto" w:fill="FFFFFF"/>
-        </w:rPr>
-        <w:t>MATCH (</w:t>
-      </w:r>
-      <w:proofErr w:type="spellStart"/>
-      <w:r>
-        <w:rPr>
-          <w:rFonts w:ascii="Monaco" w:hAnsi="Monaco"/>
-          <w:color w:val="525864"/>
-          <w:sz w:val="18"/>
-          <w:szCs w:val="18"/>
-          <w:shd w:val="clear" w:color="auto" w:fill="FFFFFF"/>
-        </w:rPr>
-        <w:t>director</w:t>
-      </w:r>
-      <w:proofErr w:type="gramStart"/>
-      <w:r>
-        <w:rPr>
-          <w:rFonts w:ascii="Monaco" w:hAnsi="Monaco"/>
-          <w:color w:val="525864"/>
-          <w:sz w:val="18"/>
-          <w:szCs w:val="18"/>
-          <w:shd w:val="clear" w:color="auto" w:fill="FFFFFF"/>
-        </w:rPr>
-        <w:t>:Director</w:t>
-      </w:r>
-      <w:proofErr w:type="spellEnd"/>
-      <w:proofErr w:type="gramEnd"/>
-      <w:r>
-        <w:rPr>
-          <w:rFonts w:ascii="Monaco" w:hAnsi="Monaco"/>
-          <w:color w:val="525864"/>
-          <w:sz w:val="18"/>
-          <w:szCs w:val="18"/>
-          <w:shd w:val="clear" w:color="auto" w:fill="FFFFFF"/>
-        </w:rPr>
-        <w:t>) return director.name</w:t>
-      </w:r>
-      <w:r>
-        <w:rPr>
-          <w:rFonts w:ascii="Monaco" w:hAnsi="Monaco"/>
-          <w:color w:val="525864"/>
-          <w:sz w:val="18"/>
-          <w:szCs w:val="18"/>
-          <w:shd w:val="clear" w:color="auto" w:fill="FFFFFF"/>
-        </w:rPr>
-        <w:t xml:space="preserve"> as name</w:t>
-      </w:r>
-      <w:r>
-        <w:rPr>
-          <w:rFonts w:ascii="Monaco" w:hAnsi="Monaco"/>
-          <w:color w:val="525864"/>
-          <w:sz w:val="18"/>
-          <w:szCs w:val="18"/>
-          <w:shd w:val="clear" w:color="auto" w:fill="FFFFFF"/>
-        </w:rPr>
-        <w:t>;</w:t>
-      </w:r>
-    </w:p>
-    <w:p>
-      <w:pPr>
-        <w:rPr>
-          <w:rFonts w:ascii="Times" w:hAnsi="Times"/>
-        </w:rPr>
-      </w:pPr>
-    </w:p>
-    <w:p>
-      <w:pPr>
-        <w:rPr>
-          <w:sz w:val="24"/>
-          <w:szCs w:val="24"/>
-        </w:rPr>
-      </w:pPr>
-    </w:p>
-    <w:p>
-      <w:pPr>
-        <w:rPr>
-          <w:sz w:val="24"/>
-          <w:szCs w:val="24"/>
-        </w:rPr>
-      </w:pPr>
-      <w:r>
-        <w:rPr>
-          <w:sz w:val="24"/>
-          <w:szCs w:val="24"/>
-        </w:rPr>
-        <w:t>MATCH (</w:t>
-      </w:r>
-      <w:proofErr w:type="spellStart"/>
-      <w:r>
-        <w:rPr>
-          <w:sz w:val="24"/>
-          <w:szCs w:val="24"/>
-        </w:rPr>
-        <w:t>actor</w:t>
-      </w:r>
-      <w:proofErr w:type="gramStart"/>
-      <w:r>
-        <w:rPr>
-          <w:sz w:val="24"/>
-          <w:szCs w:val="24"/>
-        </w:rPr>
-        <w:t>:Actor</w:t>
-      </w:r>
-      <w:proofErr w:type="spellEnd"/>
-      <w:proofErr w:type="gramEnd"/>
-      <w:r>
-        <w:rPr>
-          <w:sz w:val="24"/>
-          <w:szCs w:val="24"/>
-        </w:rPr>
-        <w:t>)-[r]-&gt;(</w:t>
-      </w:r>
-      <w:proofErr w:type="spellStart"/>
-      <w:r>
-        <w:rPr>
-          <w:sz w:val="24"/>
-          <w:szCs w:val="24"/>
-        </w:rPr>
-        <w:t>movie:Movie</w:t>
-      </w:r>
-      <w:proofErr w:type="spellEnd"/>
-      <w:r>
-        <w:rPr>
-          <w:sz w:val="24"/>
-          <w:szCs w:val="24"/>
-        </w:rPr>
-        <w:t>)</w:t>
-      </w:r>
-    </w:p>
-    <w:p>
-      <w:pPr>
-        <w:rPr>
-          <w:sz w:val="24"/>
-          <w:szCs w:val="24"/>
-        </w:rPr>
-      </w:pPr>
-      <w:proofErr w:type="gramStart"/>
-      <w:r>
-        <w:rPr>
-          <w:sz w:val="24"/>
-          <w:szCs w:val="24"/>
-        </w:rPr>
-        <w:t>return</w:t>
-      </w:r>
-      <w:proofErr w:type="gramEnd"/>
-      <w:r>
-        <w:rPr>
-          <w:sz w:val="24"/>
-          <w:szCs w:val="24"/>
-        </w:rPr>
-        <w:t xml:space="preserve"> actor.name as </w:t>
-      </w:r>
-      <w:proofErr w:type="spellStart"/>
-      <w:r>
-        <w:rPr>
-          <w:sz w:val="24"/>
-          <w:szCs w:val="24"/>
-        </w:rPr>
-        <w:t>actor_name</w:t>
-      </w:r>
-      <w:proofErr w:type="spellEnd"/>
-      <w:r>
-        <w:rPr>
-          <w:sz w:val="24"/>
-          <w:szCs w:val="24"/>
-        </w:rPr>
-        <w:t xml:space="preserve">, </w:t>
-      </w:r>
-      <w:proofErr w:type="spellStart"/>
-      <w:r>
-        <w:rPr>
-          <w:sz w:val="24"/>
-          <w:szCs w:val="24"/>
-        </w:rPr>
-        <w:t>r.role</w:t>
-      </w:r>
-      <w:proofErr w:type="spellEnd"/>
-      <w:r>
-        <w:rPr>
-          <w:sz w:val="24"/>
-          <w:szCs w:val="24"/>
-        </w:rPr>
-        <w:t xml:space="preserve"> as role,</w:t>
-      </w:r>
-    </w:p>
-    <w:p>
-      <w:pPr>
-        <w:rPr>
-          <w:sz w:val="24"/>
-          <w:szCs w:val="24"/>
-        </w:rPr>
-      </w:pPr>
-      <w:r>
-        <w:rPr>
-          <w:sz w:val="24"/>
-          <w:szCs w:val="24"/>
-        </w:rPr>
-        <w:t xml:space="preserve">       </w:t>
-      </w:r>
-      <w:proofErr w:type="spellStart"/>
-      <w:proofErr w:type="gramStart"/>
-      <w:r>
-        <w:rPr>
-          <w:sz w:val="24"/>
-          <w:szCs w:val="24"/>
-        </w:rPr>
-        <w:t>movie.title</w:t>
-      </w:r>
-      <w:proofErr w:type="spellEnd"/>
-      <w:proofErr w:type="gramEnd"/>
-      <w:r>
-        <w:rPr>
-          <w:sz w:val="24"/>
-          <w:szCs w:val="24"/>
-        </w:rPr>
-        <w:t xml:space="preserve"> as </w:t>
-      </w:r>
-      <w:proofErr w:type="spellStart"/>
-      <w:r>
-        <w:rPr>
-          <w:sz w:val="24"/>
-          <w:szCs w:val="24"/>
-        </w:rPr>
-        <w:t>movie_title</w:t>
-      </w:r>
-      <w:proofErr w:type="spellEnd"/>
-      <w:r>
-        <w:rPr>
-          <w:sz w:val="24"/>
-          <w:szCs w:val="24"/>
-        </w:rPr>
-        <w:t>;</w:t>
-      </w:r>
-    </w:p>
-    <w:p>
-      <w:pPr>
-        <w:rPr>
-          <w:sz w:val="24"/>
-          <w:szCs w:val="24"/>
-        </w:rPr>
-      </w:pPr>
-    </w:p>
-    <w:p>
-      <w:pPr>
-        <w:rPr>
-          <w:sz w:val="24"/>
-          <w:szCs w:val="24"/>
-        </w:rPr>
-      </w:pPr>
-      <w:r>
-        <w:rPr>
-          <w:sz w:val="24"/>
-          <w:szCs w:val="24"/>
-        </w:rPr>
-        <w:t>MATCH (</w:t>
-      </w:r>
-      <w:proofErr w:type="spellStart"/>
-      <w:r>
-        <w:rPr>
-          <w:sz w:val="24"/>
-          <w:szCs w:val="24"/>
-        </w:rPr>
-        <w:t>director</w:t>
-      </w:r>
-      <w:proofErr w:type="gramStart"/>
-      <w:r>
-        <w:rPr>
-          <w:sz w:val="24"/>
-          <w:szCs w:val="24"/>
-        </w:rPr>
-        <w:t>:Director</w:t>
-      </w:r>
-      <w:proofErr w:type="spellEnd"/>
-      <w:proofErr w:type="gramEnd"/>
-      <w:r>
-        <w:rPr>
-          <w:sz w:val="24"/>
-          <w:szCs w:val="24"/>
-        </w:rPr>
-        <w:t>)-[c]-&gt;(</w:t>
-      </w:r>
-      <w:proofErr w:type="spellStart"/>
-      <w:r>
-        <w:rPr>
-          <w:sz w:val="24"/>
-          <w:szCs w:val="24"/>
-        </w:rPr>
-        <w:t>movie:Movie</w:t>
-      </w:r>
-      <w:proofErr w:type="spellEnd"/>
-      <w:r>
-        <w:rPr>
-          <w:sz w:val="24"/>
-          <w:szCs w:val="24"/>
-        </w:rPr>
-        <w:t>)</w:t>
-      </w:r>
-    </w:p>
-    <w:p>
-      <w:pPr>
-        <w:rPr>
-          <w:sz w:val="24"/>
-          <w:szCs w:val="24"/>
-        </w:rPr>
-      </w:pPr>
-      <w:proofErr w:type="gramStart"/>
-      <w:r>
-        <w:rPr>
-          <w:sz w:val="24"/>
-          <w:szCs w:val="24"/>
-        </w:rPr>
-        <w:t>return</w:t>
-      </w:r>
-      <w:proofErr w:type="gramEnd"/>
-      <w:r>
-        <w:rPr>
-          <w:sz w:val="24"/>
-          <w:szCs w:val="24"/>
-        </w:rPr>
-        <w:t xml:space="preserve"> director.name as </w:t>
-      </w:r>
-      <w:proofErr w:type="spellStart"/>
-      <w:r>
-        <w:rPr>
-          <w:sz w:val="24"/>
-          <w:szCs w:val="24"/>
-        </w:rPr>
-        <w:t>director_name</w:t>
-      </w:r>
-      <w:proofErr w:type="spellEnd"/>
-      <w:r>
-        <w:rPr>
-          <w:sz w:val="24"/>
-          <w:szCs w:val="24"/>
-        </w:rPr>
-        <w:t xml:space="preserve">, </w:t>
-      </w:r>
-      <w:proofErr w:type="spellStart"/>
-      <w:r>
-        <w:rPr>
-          <w:sz w:val="24"/>
-          <w:szCs w:val="24"/>
-        </w:rPr>
-        <w:t>c.credits</w:t>
-      </w:r>
-      <w:proofErr w:type="spellEnd"/>
-      <w:r>
-        <w:rPr>
-          <w:sz w:val="24"/>
-          <w:szCs w:val="24"/>
-        </w:rPr>
-        <w:t xml:space="preserve"> as credits,</w:t>
-      </w:r>
-    </w:p>
-    <w:p>
-      <w:pPr>
-        <w:rPr>
-          <w:sz w:val="24"/>
-          <w:szCs w:val="24"/>
-        </w:rPr>
-      </w:pPr>
-      <w:r>
-        <w:rPr>
-          <w:sz w:val="24"/>
-          <w:szCs w:val="24"/>
-        </w:rPr>
-        <w:t xml:space="preserve">       </w:t>
-      </w:r>
-      <w:proofErr w:type="spellStart"/>
-      <w:proofErr w:type="gramStart"/>
-      <w:r>
-        <w:rPr>
-          <w:sz w:val="24"/>
-          <w:szCs w:val="24"/>
-        </w:rPr>
-        <w:t>movie.title</w:t>
-      </w:r>
-      <w:proofErr w:type="spellEnd"/>
-      <w:proofErr w:type="gramEnd"/>
-      <w:r>
-        <w:rPr>
-          <w:sz w:val="24"/>
-          <w:szCs w:val="24"/>
-        </w:rPr>
-        <w:t xml:space="preserve"> as </w:t>
-      </w:r>
-      <w:proofErr w:type="spellStart"/>
-      <w:r>
-        <w:rPr>
-          <w:sz w:val="24"/>
-          <w:szCs w:val="24"/>
-        </w:rPr>
-        <w:t>movie_title</w:t>
-      </w:r>
-      <w:proofErr w:type="spellEnd"/>
-      <w:r>
-        <w:rPr>
-          <w:sz w:val="24"/>
-          <w:szCs w:val="24"/>
-        </w:rPr>
-        <w:t>;</w:t>
-      </w:r>
-    </w:p>
-    <w:p>
-      <w:pPr>
-        <w:rPr>
-          <w:sz w:val="24"/>
-          <w:szCs w:val="24"/>
-        </w:rPr>
-      </w:pPr>
-    </w:p>
-    <w:p>
-      <w:pPr>
-        <w:rPr>
-          <w:sz w:val="24"/>
-          <w:szCs w:val="24"/>
-        </w:rPr>
-      </w:pPr>
-    </w:p>
-    <w:p>
-      <w:pPr>
-        <w:rPr>
-          <w:sz w:val="24"/>
-          <w:szCs w:val="24"/>
-        </w:rPr>
-      </w:pPr>
-    </w:p>
-    <w:p>
-      <w:pPr>
-        <w:rPr>
-          <w:sz w:val="24"/>
-          <w:szCs w:val="24"/>
-        </w:rPr>
-      </w:pPr>
-      <w:r>
-        <w:rPr>
-          <w:sz w:val="24"/>
-          <w:szCs w:val="24"/>
-        </w:rPr>
-        <w:t>LOAD CSV WITH HEADERS FROM "file:///Users/rpulekar/work/big-data-analytics-harvard/lectures_and_assignments/week-10-apr-8-2016/assignment/solution/database_exports/export_movie.csv" AS line MERGE (</w:t>
-      </w:r>
-      <w:proofErr w:type="spellStart"/>
-      <w:r>
-        <w:rPr>
-          <w:sz w:val="24"/>
-          <w:szCs w:val="24"/>
-        </w:rPr>
-        <w:t>movie</w:t>
-      </w:r>
-      <w:proofErr w:type="gramStart"/>
-      <w:r>
-        <w:rPr>
-          <w:sz w:val="24"/>
-          <w:szCs w:val="24"/>
-        </w:rPr>
-        <w:t>:Movie</w:t>
-      </w:r>
-      <w:proofErr w:type="spellEnd"/>
-      <w:proofErr w:type="gramEnd"/>
-      <w:r>
-        <w:rPr>
-          <w:sz w:val="24"/>
-          <w:szCs w:val="24"/>
-        </w:rPr>
-        <w:t xml:space="preserve"> { </w:t>
-      </w:r>
-      <w:proofErr w:type="spellStart"/>
-      <w:r>
-        <w:rPr>
-          <w:sz w:val="24"/>
-          <w:szCs w:val="24"/>
-        </w:rPr>
-        <w:t>title:line.title</w:t>
-      </w:r>
-      <w:proofErr w:type="spellEnd"/>
-      <w:r>
-        <w:rPr>
-          <w:sz w:val="24"/>
-          <w:szCs w:val="24"/>
-        </w:rPr>
-        <w:t xml:space="preserve">}) ON CREATE SET </w:t>
-      </w:r>
-      <w:proofErr w:type="spellStart"/>
-      <w:r>
-        <w:rPr>
-          <w:sz w:val="24"/>
-          <w:szCs w:val="24"/>
-        </w:rPr>
-        <w:t>movie.year</w:t>
-      </w:r>
-      <w:proofErr w:type="spellEnd"/>
-      <w:r>
-        <w:rPr>
-          <w:sz w:val="24"/>
-          <w:szCs w:val="24"/>
-        </w:rPr>
-        <w:t>=</w:t>
-      </w:r>
-      <w:proofErr w:type="spellStart"/>
-      <w:r>
-        <w:rPr>
-          <w:sz w:val="24"/>
-          <w:szCs w:val="24"/>
-        </w:rPr>
-        <w:t>line.year</w:t>
-      </w:r>
-      <w:proofErr w:type="spellEnd"/>
-      <w:r>
-        <w:rPr>
-          <w:sz w:val="24"/>
-          <w:szCs w:val="24"/>
-        </w:rPr>
-        <w:t>;</w:t>
-      </w:r>
-    </w:p>
-    <w:p>
-      <w:pPr>
-        <w:rPr>
-          <w:sz w:val="24"/>
-          <w:szCs w:val="24"/>
-        </w:rPr>
-      </w:pPr>
-    </w:p>
-    <w:p>
-      <w:pPr>
-        <w:rPr>
-          <w:sz w:val="24"/>
-          <w:szCs w:val="24"/>
-        </w:rPr>
-      </w:pPr>
-      <w:r>
-        <w:rPr>
-          <w:sz w:val="24"/>
-          <w:szCs w:val="24"/>
-        </w:rPr>
-        <w:t>LOAD CSV WITH HEADERS FROM "file:///Users/rpulekar/work/big-data-analytics-harvard/lectures_and_assignments/week-10-apr-8-2016/assignment/solution/database_exports/export_actor.csv" AS line MERGE (</w:t>
-      </w:r>
-      <w:proofErr w:type="spellStart"/>
-      <w:r>
-        <w:rPr>
-          <w:sz w:val="24"/>
-          <w:szCs w:val="24"/>
-        </w:rPr>
-        <w:t>a</w:t>
-      </w:r>
-      <w:proofErr w:type="gramStart"/>
-      <w:r>
-        <w:rPr>
-          <w:sz w:val="24"/>
-          <w:szCs w:val="24"/>
-        </w:rPr>
-        <w:t>:Actor</w:t>
-      </w:r>
-      <w:proofErr w:type="spellEnd"/>
-      <w:proofErr w:type="gramEnd"/>
-      <w:r>
-        <w:rPr>
-          <w:sz w:val="24"/>
-          <w:szCs w:val="24"/>
-        </w:rPr>
-        <w:t xml:space="preserve"> { </w:t>
-      </w:r>
-      <w:proofErr w:type="spellStart"/>
-      <w:r>
-        <w:rPr>
-          <w:sz w:val="24"/>
-          <w:szCs w:val="24"/>
-        </w:rPr>
-        <w:t>name:line.name</w:t>
-      </w:r>
-      <w:proofErr w:type="spellEnd"/>
-      <w:r>
-        <w:rPr>
-          <w:sz w:val="24"/>
-          <w:szCs w:val="24"/>
-        </w:rPr>
-        <w:t>})</w:t>
-      </w:r>
-      <w:r>
-        <w:rPr>
-          <w:sz w:val="24"/>
-          <w:szCs w:val="24"/>
-        </w:rPr>
-        <w:t>;</w:t>
-      </w:r>
-    </w:p>
-    <w:p>
-      <w:pPr>
-        <w:rPr>
-          <w:sz w:val="24"/>
-          <w:szCs w:val="24"/>
-        </w:rPr>
-      </w:pPr>
-    </w:p>
-    <w:p>
-      <w:pPr>
-        <w:rPr>
-          <w:sz w:val="24"/>
-          <w:szCs w:val="24"/>
-        </w:rPr>
-      </w:pPr>
-      <w:r>
-        <w:rPr>
-          <w:sz w:val="24"/>
-          <w:szCs w:val="24"/>
-        </w:rPr>
-        <w:t>LOAD CSV WITH HEADERS FROM "file:///Users/rpulekar/work/big-data-analytics-harvard/lectures_and_assignments/week-10-apr-8-2016/assignment/solution/database_exports/export_director.csv" AS line MERGE (</w:t>
-      </w:r>
-      <w:proofErr w:type="spellStart"/>
-      <w:r>
-        <w:rPr>
-          <w:sz w:val="24"/>
-          <w:szCs w:val="24"/>
-        </w:rPr>
-        <w:t>a</w:t>
-      </w:r>
-      <w:proofErr w:type="gramStart"/>
-      <w:r>
-        <w:rPr>
-          <w:sz w:val="24"/>
-          <w:szCs w:val="24"/>
-        </w:rPr>
-        <w:t>:Director</w:t>
-      </w:r>
-      <w:proofErr w:type="spellEnd"/>
-      <w:proofErr w:type="gramEnd"/>
-      <w:r>
-        <w:rPr>
-          <w:sz w:val="24"/>
-          <w:szCs w:val="24"/>
-        </w:rPr>
-        <w:t xml:space="preserve"> { </w:t>
-      </w:r>
-      <w:proofErr w:type="spellStart"/>
-      <w:r>
-        <w:rPr>
-          <w:sz w:val="24"/>
-          <w:szCs w:val="24"/>
-        </w:rPr>
-        <w:t>name:line.name</w:t>
-      </w:r>
-      <w:proofErr w:type="spellEnd"/>
-      <w:r>
-        <w:rPr>
-          <w:sz w:val="24"/>
-          <w:szCs w:val="24"/>
-        </w:rPr>
-        <w:t>})</w:t>
-      </w:r>
-      <w:r>
-        <w:rPr>
-          <w:sz w:val="24"/>
-          <w:szCs w:val="24"/>
-        </w:rPr>
-        <w:t>;</w:t>
-      </w:r>
-    </w:p>
-    <w:p>
-      <w:pPr>
-        <w:rPr>
-          <w:sz w:val="24"/>
-          <w:szCs w:val="24"/>
-        </w:rPr>
-      </w:pPr>
-    </w:p>
-    <w:p>
-      <w:pPr>
-        <w:rPr>
-          <w:sz w:val="24"/>
-          <w:szCs w:val="24"/>
-        </w:rPr>
-      </w:pPr>
-      <w:r>
-        <w:rPr>
-          <w:sz w:val="24"/>
-          <w:szCs w:val="24"/>
-        </w:rPr>
-        <w:t>LOAD CSV WITH HEADERS FROM "file:///Users/rpulekar/work/big-data-analytics-harvard/lectures_and_assignments/week-10-apr-8-2016/assignment/solution/database_exports/export_acts_in_relationship.csv" AS line</w:t>
-      </w:r>
-    </w:p>
-    <w:p>
-      <w:pPr>
-        <w:rPr>
-          <w:sz w:val="24"/>
-          <w:szCs w:val="24"/>
-        </w:rPr>
-      </w:pPr>
-      <w:r>
-        <w:rPr>
-          <w:sz w:val="24"/>
-          <w:szCs w:val="24"/>
-        </w:rPr>
-        <w:t>FIELDTERMINATOR ","</w:t>
-      </w:r>
-    </w:p>
-    <w:p>
-      <w:pPr>
-        <w:rPr>
-          <w:sz w:val="24"/>
-          <w:szCs w:val="24"/>
-        </w:rPr>
-      </w:pPr>
-      <w:r>
-        <w:rPr>
-          <w:sz w:val="24"/>
-          <w:szCs w:val="24"/>
-        </w:rPr>
-        <w:t>MERGE (</w:t>
-      </w:r>
-      <w:proofErr w:type="spellStart"/>
-      <w:r>
-        <w:rPr>
-          <w:sz w:val="24"/>
-          <w:szCs w:val="24"/>
-        </w:rPr>
-        <w:t>m</w:t>
-      </w:r>
-      <w:proofErr w:type="gramStart"/>
-      <w:r>
-        <w:rPr>
-          <w:sz w:val="24"/>
-          <w:szCs w:val="24"/>
-        </w:rPr>
-        <w:t>:Movie</w:t>
-      </w:r>
-      <w:proofErr w:type="spellEnd"/>
-      <w:proofErr w:type="gramEnd"/>
-      <w:r>
-        <w:rPr>
-          <w:sz w:val="24"/>
-          <w:szCs w:val="24"/>
-        </w:rPr>
-        <w:t xml:space="preserve"> { </w:t>
-      </w:r>
-      <w:proofErr w:type="spellStart"/>
-      <w:r>
-        <w:rPr>
-          <w:sz w:val="24"/>
-          <w:szCs w:val="24"/>
-        </w:rPr>
-        <w:t>title:line.movie_title</w:t>
-      </w:r>
-      <w:proofErr w:type="spellEnd"/>
-      <w:r>
-        <w:rPr>
-          <w:sz w:val="24"/>
-          <w:szCs w:val="24"/>
-        </w:rPr>
-        <w:t xml:space="preserve"> })</w:t>
-      </w:r>
-    </w:p>
-    <w:p>
-      <w:pPr>
-        <w:rPr>
-          <w:sz w:val="24"/>
-          <w:szCs w:val="24"/>
-        </w:rPr>
-      </w:pPr>
-      <w:r>
-        <w:rPr>
-          <w:sz w:val="24"/>
-          <w:szCs w:val="24"/>
-        </w:rPr>
-        <w:t>MERGE (</w:t>
-      </w:r>
-      <w:proofErr w:type="spellStart"/>
-      <w:r>
-        <w:rPr>
-          <w:sz w:val="24"/>
-          <w:szCs w:val="24"/>
-        </w:rPr>
-        <w:t>a</w:t>
-      </w:r>
-      <w:proofErr w:type="gramStart"/>
-      <w:r>
-        <w:rPr>
-          <w:sz w:val="24"/>
-          <w:szCs w:val="24"/>
-        </w:rPr>
-        <w:t>:Actor</w:t>
-      </w:r>
-      <w:proofErr w:type="spellEnd"/>
-      <w:proofErr w:type="gramEnd"/>
-      <w:r>
-        <w:rPr>
-          <w:sz w:val="24"/>
-          <w:szCs w:val="24"/>
-        </w:rPr>
-        <w:t xml:space="preserve"> { </w:t>
-      </w:r>
-      <w:proofErr w:type="spellStart"/>
-      <w:r>
-        <w:rPr>
-          <w:sz w:val="24"/>
-          <w:szCs w:val="24"/>
-        </w:rPr>
-        <w:t>name:line.actor_name</w:t>
-      </w:r>
-      <w:proofErr w:type="spellEnd"/>
-      <w:r>
-        <w:rPr>
-          <w:sz w:val="24"/>
-          <w:szCs w:val="24"/>
-        </w:rPr>
-        <w:t xml:space="preserve"> })</w:t>
-      </w:r>
-    </w:p>
-    <w:p>
-      <w:pPr>
-        <w:rPr>
-          <w:sz w:val="24"/>
-          <w:szCs w:val="24"/>
-        </w:rPr>
-      </w:pPr>
-      <w:r>
-        <w:rPr>
-          <w:sz w:val="24"/>
-          <w:szCs w:val="24"/>
-        </w:rPr>
-        <w:t>MERGE (a)-[</w:t>
-      </w:r>
-      <w:proofErr w:type="gramStart"/>
-      <w:r>
-        <w:rPr>
-          <w:sz w:val="24"/>
-          <w:szCs w:val="24"/>
-        </w:rPr>
-        <w:t>:ACTS</w:t>
-      </w:r>
-      <w:proofErr w:type="gramEnd"/>
-      <w:r>
-        <w:rPr>
-          <w:sz w:val="24"/>
-          <w:szCs w:val="24"/>
-        </w:rPr>
-        <w:t xml:space="preserve">_IN { </w:t>
-      </w:r>
-      <w:proofErr w:type="spellStart"/>
-      <w:r>
-        <w:rPr>
-          <w:sz w:val="24"/>
-          <w:szCs w:val="24"/>
-        </w:rPr>
-        <w:t>role:line.role</w:t>
-      </w:r>
-      <w:proofErr w:type="spellEnd"/>
-      <w:r>
-        <w:rPr>
-          <w:sz w:val="24"/>
-          <w:szCs w:val="24"/>
-        </w:rPr>
-        <w:t>}]-&gt;(m);</w:t>
-      </w:r>
-    </w:p>
-    <w:p>
-      <w:pPr>
-        <w:rPr>
-          <w:sz w:val="24"/>
-          <w:szCs w:val="24"/>
-        </w:rPr>
-      </w:pPr>
-    </w:p>
-    <w:p>
-      <w:pPr>
-        <w:rPr>
-          <w:sz w:val="24"/>
-          <w:szCs w:val="24"/>
-        </w:rPr>
-      </w:pPr>
-      <w:r>
-        <w:rPr>
-          <w:sz w:val="24"/>
-          <w:szCs w:val="24"/>
-        </w:rPr>
-        <w:t>LOAD CSV WITH HEADERS FROM "file:///Users/rpulekar/work/big-data-analytics-harvard/lectures_and_assignments/week-10-apr-8-2016/assignment/solution/database_exports/export_directed_relationship.csv" AS line</w:t>
-      </w:r>
-    </w:p>
-    <w:p>
-      <w:pPr>
-        <w:rPr>
-          <w:sz w:val="24"/>
-          <w:szCs w:val="24"/>
-        </w:rPr>
-      </w:pPr>
-      <w:r>
-        <w:rPr>
-          <w:sz w:val="24"/>
-          <w:szCs w:val="24"/>
-        </w:rPr>
-        <w:t>FIELDTERMINATOR ","</w:t>
-      </w:r>
-    </w:p>
-    <w:p>
-      <w:pPr>
-        <w:rPr>
-          <w:sz w:val="24"/>
-          <w:szCs w:val="24"/>
-        </w:rPr>
-      </w:pPr>
-      <w:r>
-        <w:rPr>
-          <w:sz w:val="24"/>
-          <w:szCs w:val="24"/>
-        </w:rPr>
-        <w:t>MERGE (</w:t>
-      </w:r>
-      <w:proofErr w:type="spellStart"/>
-      <w:r>
-        <w:rPr>
-          <w:sz w:val="24"/>
-          <w:szCs w:val="24"/>
-        </w:rPr>
-        <w:t>m</w:t>
-      </w:r>
-      <w:proofErr w:type="gramStart"/>
-      <w:r>
-        <w:rPr>
-          <w:sz w:val="24"/>
-          <w:szCs w:val="24"/>
-        </w:rPr>
-        <w:t>:Movie</w:t>
-      </w:r>
-      <w:proofErr w:type="spellEnd"/>
-      <w:proofErr w:type="gramEnd"/>
-      <w:r>
-        <w:rPr>
-          <w:sz w:val="24"/>
-          <w:szCs w:val="24"/>
-        </w:rPr>
-        <w:t xml:space="preserve"> { </w:t>
-      </w:r>
-      <w:proofErr w:type="spellStart"/>
-      <w:r>
-        <w:rPr>
-          <w:sz w:val="24"/>
-          <w:szCs w:val="24"/>
-        </w:rPr>
-        <w:t>title:line.movie_title</w:t>
-      </w:r>
-      <w:proofErr w:type="spellEnd"/>
-      <w:r>
-        <w:rPr>
-          <w:sz w:val="24"/>
-          <w:szCs w:val="24"/>
-        </w:rPr>
-        <w:t xml:space="preserve"> })</w:t>
-      </w:r>
-    </w:p>
-    <w:p>
-      <w:pPr>
-        <w:rPr>
-          <w:sz w:val="24"/>
-          <w:szCs w:val="24"/>
-        </w:rPr>
-      </w:pPr>
-      <w:r>
-        <w:rPr>
-          <w:sz w:val="24"/>
-          <w:szCs w:val="24"/>
-        </w:rPr>
-        <w:t>MERGE (</w:t>
-      </w:r>
-      <w:proofErr w:type="spellStart"/>
-      <w:r>
-        <w:rPr>
-          <w:sz w:val="24"/>
-          <w:szCs w:val="24"/>
-        </w:rPr>
-        <w:t>d</w:t>
-      </w:r>
-      <w:proofErr w:type="gramStart"/>
-      <w:r>
-        <w:rPr>
-          <w:sz w:val="24"/>
-          <w:szCs w:val="24"/>
-        </w:rPr>
-        <w:t>:Director</w:t>
-      </w:r>
-      <w:proofErr w:type="spellEnd"/>
-      <w:proofErr w:type="gramEnd"/>
-      <w:r>
-        <w:rPr>
-          <w:sz w:val="24"/>
-          <w:szCs w:val="24"/>
-        </w:rPr>
-        <w:t xml:space="preserve"> { </w:t>
-      </w:r>
-      <w:proofErr w:type="spellStart"/>
-      <w:r>
-        <w:rPr>
-          <w:sz w:val="24"/>
-          <w:szCs w:val="24"/>
-        </w:rPr>
-        <w:t>name:line.director_name</w:t>
-      </w:r>
-      <w:proofErr w:type="spellEnd"/>
-      <w:r>
-        <w:rPr>
-          <w:sz w:val="24"/>
-          <w:szCs w:val="24"/>
-        </w:rPr>
-        <w:t xml:space="preserve"> })</w:t>
-      </w:r>
-    </w:p>
-    <w:p>
-      <w:pPr>
-        <w:rPr>
-          <w:sz w:val="24"/>
-          <w:szCs w:val="24"/>
-        </w:rPr>
-      </w:pPr>
-      <w:r>
-        <w:rPr>
-          <w:sz w:val="24"/>
-          <w:szCs w:val="24"/>
-        </w:rPr>
-        <w:t>MERGE (d</w:t>
-      </w:r>
-      <w:r>
-        <w:rPr>
-          <w:sz w:val="24"/>
-          <w:szCs w:val="24"/>
-        </w:rPr>
-        <w:t>)-[</w:t>
-      </w:r>
-      <w:proofErr w:type="gramStart"/>
-      <w:r>
-        <w:rPr>
-          <w:sz w:val="24"/>
-          <w:szCs w:val="24"/>
-        </w:rPr>
-        <w:t>:DIRECTED</w:t>
-      </w:r>
-      <w:proofErr w:type="gramEnd"/>
-      <w:r>
-        <w:rPr>
-          <w:sz w:val="24"/>
-          <w:szCs w:val="24"/>
-        </w:rPr>
-        <w:t xml:space="preserve"> { </w:t>
-      </w:r>
-      <w:proofErr w:type="spellStart"/>
-      <w:r>
-        <w:rPr>
-          <w:sz w:val="24"/>
-          <w:szCs w:val="24"/>
-        </w:rPr>
-        <w:t>credits:line.credits</w:t>
-      </w:r>
-      <w:proofErr w:type="spellEnd"/>
-      <w:r>
-        <w:rPr>
-          <w:sz w:val="24"/>
-          <w:szCs w:val="24"/>
-        </w:rPr>
-        <w:t>}]-&gt;(m);</w:t>
-      </w:r>
-    </w:p>
-    <w:p>
-      <w:pPr>
-        <w:rPr>
-          <w:sz w:val="24"/>
-          <w:szCs w:val="24"/>
-        </w:rPr>
-      </w:pPr>
-    </w:p>
-    <w:p>
-      <w:pPr>
-        <w:rPr>
-          <w:sz w:val="24"/>
-          <w:szCs w:val="24"/>
-        </w:rPr>
-      </w:pPr>
-    </w:p>
-    <w:p>
-      <w:pPr>
-        <w:rPr>
-          <w:sz w:val="24"/>
-          <w:szCs w:val="24"/>
-        </w:rPr>
-      </w:pPr>
-    </w:p>
-    <w:p>
-      <w:pPr>
-        <w:rPr>
-          <w:sz w:val="24"/>
-          <w:szCs w:val="24"/>
-        </w:rPr>
-      </w:pPr>
-      <w:r>
-        <w:rPr>
-          <w:rFonts w:ascii="Monaco" w:hAnsi="Monaco" w:cs="Monaco"/>
-          <w:color w:val="3F7F5F"/>
-          <w:sz w:val="22"/>
-          <w:szCs w:val="22"/>
-        </w:rPr>
-        <w:t>START n=</w:t>
-      </w:r>
-      <w:proofErr w:type="gramStart"/>
-      <w:r>
-        <w:rPr>
-          <w:rFonts w:ascii="Monaco" w:hAnsi="Monaco" w:cs="Monaco"/>
-          <w:color w:val="3F7F5F"/>
-          <w:sz w:val="22"/>
-          <w:szCs w:val="22"/>
-        </w:rPr>
-        <w:t>node(</w:t>
-      </w:r>
-      <w:proofErr w:type="gramEnd"/>
-      <w:r>
-        <w:rPr>
-          <w:rFonts w:ascii="Monaco" w:hAnsi="Monaco" w:cs="Monaco"/>
-          <w:color w:val="3F7F5F"/>
-          <w:sz w:val="22"/>
-          <w:szCs w:val="22"/>
-        </w:rPr>
-        <w:t xml:space="preserve">*) MATCH (n)-[r]-&gt;(m) RETURN </w:t>
-      </w:r>
-      <w:proofErr w:type="spellStart"/>
-      <w:r>
-        <w:rPr>
-          <w:rFonts w:ascii="Monaco" w:hAnsi="Monaco" w:cs="Monaco"/>
-          <w:color w:val="3F7F5F"/>
-          <w:sz w:val="22"/>
-          <w:szCs w:val="22"/>
-        </w:rPr>
-        <w:t>n,r,m</w:t>
-      </w:r>
-      <w:proofErr w:type="spellEnd"/>
-      <w:r>
-        <w:rPr>
-          <w:rFonts w:ascii="Monaco" w:hAnsi="Monaco" w:cs="Monaco"/>
-          <w:color w:val="3F7F5F"/>
-          <w:sz w:val="22"/>
-          <w:szCs w:val="22"/>
-        </w:rPr>
-        <w:t>;</w:t>
-      </w:r>
     </w:p>
     <w:sectPr>
       <w:footerReference w:type="default" r:id="rId8"/>

</xml_diff>